<commit_message>
Updated chapter 5 draft and added a new figure in dissertation_figures.pptx
</commit_message>
<xml_diff>
--- a/Documents/Dissertacao/dissertation_chapter5 v1.docx
+++ b/Documents/Dissertacao/dissertation_chapter5 v1.docx
@@ -26,6 +26,7 @@
         </w:rPr>
       </w:pPr>
       <w:bookmarkStart w:id="1" w:name="_Toc354161740"/>
+      <w:commentRangeStart w:id="2"/>
       <w:r>
         <w:rPr>
           <w:lang w:val="en-US"/>
@@ -33,6 +34,17 @@
         <w:t>Introduction</w:t>
       </w:r>
       <w:bookmarkEnd w:id="1"/>
+      <w:commentRangeEnd w:id="2"/>
+      <w:r>
+        <w:rPr>
+          <w:rStyle w:val="CommentReference"/>
+          <w:rFonts w:eastAsiaTheme="minorHAnsi" w:cstheme="minorBidi"/>
+          <w:b w:val="0"/>
+          <w:bCs w:val="0"/>
+          <w:caps w:val="0"/>
+        </w:rPr>
+        <w:commentReference w:id="2"/>
+      </w:r>
     </w:p>
     <w:p>
       <w:pPr>
@@ -196,7 +208,7 @@
           <w:lang w:val="en-US"/>
         </w:rPr>
       </w:pPr>
-      <w:bookmarkStart w:id="2" w:name="_Toc354161741"/>
+      <w:bookmarkStart w:id="3" w:name="_Toc354161741"/>
       <w:r>
         <w:rPr>
           <w:rStyle w:val="TabelaChar"/>
@@ -207,7 +219,7 @@
         </w:rPr>
         <w:t>SDM</w:t>
       </w:r>
-      <w:bookmarkEnd w:id="2"/>
+      <w:bookmarkEnd w:id="3"/>
     </w:p>
     <w:p>
       <w:pPr>
@@ -496,7 +508,7 @@
                     </pic:cNvPicPr>
                   </pic:nvPicPr>
                   <pic:blipFill>
-                    <a:blip r:embed="rId6" cstate="print"/>
+                    <a:blip r:embed="rId7" cstate="print"/>
                     <a:srcRect/>
                     <a:stretch>
                       <a:fillRect/>
@@ -534,7 +546,7 @@
           <w:szCs w:val="24"/>
         </w:rPr>
       </w:pPr>
-      <w:bookmarkStart w:id="3" w:name="_Ref355966768"/>
+      <w:bookmarkStart w:id="4" w:name="_Ref355966768"/>
       <w:r>
         <w:rPr>
           <w:sz w:val="24"/>
@@ -578,7 +590,7 @@
         </w:rPr>
         <w:fldChar w:fldCharType="end"/>
       </w:r>
-      <w:bookmarkEnd w:id="3"/>
+      <w:bookmarkEnd w:id="4"/>
       <w:r>
         <w:rPr>
           <w:sz w:val="24"/>
@@ -1332,8 +1344,8 @@
         <w:keepNext/>
         <w:jc w:val="center"/>
       </w:pPr>
-      <w:bookmarkStart w:id="4" w:name="_Toc354161742"/>
-      <w:commentRangeStart w:id="5"/>
+      <w:bookmarkStart w:id="5" w:name="_Toc354161742"/>
+      <w:commentRangeStart w:id="6"/>
       <w:r>
         <w:rPr>
           <w:noProof/>
@@ -1358,10 +1370,10 @@
                     </pic:cNvPicPr>
                   </pic:nvPicPr>
                   <pic:blipFill>
-                    <a:blip r:embed="rId7" cstate="print">
+                    <a:blip r:embed="rId8" cstate="print">
                       <a:extLst>
                         <a:ext uri="{28A0092B-C50C-407E-A947-70E740481C1C}">
-                          <a14:useLocalDpi xmlns="" xmlns:wpc="http://schemas.microsoft.com/office/word/2010/wordprocessingCanvas" xmlns:mo="http://schemas.microsoft.com/office/mac/office/2008/main" xmlns:mc="http://schemas.openxmlformats.org/markup-compatibility/2006" xmlns:mv="urn:schemas-microsoft-com:mac:vml" xmlns:o="urn:schemas-microsoft-com:office:office" xmlns:v="urn:schemas-microsoft-com:vml" xmlns:wp14="http://schemas.microsoft.com/office/word/2010/wordprocessingDrawing" xmlns:w10="urn:schemas-microsoft-com:office:word" xmlns:w="http://schemas.openxmlformats.org/wordprocessingml/2006/main" xmlns:w14="http://schemas.microsoft.com/office/word/2010/wordml" xmlns:wpg="http://schemas.microsoft.com/office/word/2010/wordprocessingGroup" xmlns:wpi="http://schemas.microsoft.com/office/word/2010/wordprocessingInk" xmlns:wps="http://schemas.microsoft.com/office/word/2010/wordprocessingShape" xmlns:a14="http://schemas.microsoft.com/office/drawing/2010/main" val="0"/>
+                          <a14:useLocalDpi xmlns:a14="http://schemas.microsoft.com/office/drawing/2010/main" xmlns:wps="http://schemas.microsoft.com/office/word/2010/wordprocessingShape" xmlns:wpi="http://schemas.microsoft.com/office/word/2010/wordprocessingInk" xmlns:wpg="http://schemas.microsoft.com/office/word/2010/wordprocessingGroup" xmlns:w14="http://schemas.microsoft.com/office/word/2010/wordml" xmlns:w="http://schemas.openxmlformats.org/wordprocessingml/2006/main" xmlns:w10="urn:schemas-microsoft-com:office:word" xmlns:wp14="http://schemas.microsoft.com/office/word/2010/wordprocessingDrawing" xmlns:v="urn:schemas-microsoft-com:vml" xmlns:o="urn:schemas-microsoft-com:office:office" xmlns:mv="urn:schemas-microsoft-com:mac:vml" xmlns:mc="http://schemas.openxmlformats.org/markup-compatibility/2006" xmlns:mo="http://schemas.microsoft.com/office/mac/office/2008/main" xmlns:wpc="http://schemas.microsoft.com/office/word/2010/wordprocessingCanvas" xmlns="" val="0"/>
                         </a:ext>
                       </a:extLst>
                     </a:blip>
@@ -1389,12 +1401,12 @@
           </wp:inline>
         </w:drawing>
       </w:r>
-      <w:commentRangeEnd w:id="5"/>
+      <w:commentRangeEnd w:id="6"/>
       <w:r>
         <w:rPr>
           <w:rStyle w:val="CommentReference"/>
         </w:rPr>
-        <w:commentReference w:id="5"/>
+        <w:commentReference w:id="6"/>
       </w:r>
     </w:p>
     <w:p>
@@ -1406,7 +1418,7 @@
           <w:szCs w:val="24"/>
         </w:rPr>
       </w:pPr>
-      <w:bookmarkStart w:id="6" w:name="_Ref341884729"/>
+      <w:bookmarkStart w:id="7" w:name="_Ref341884729"/>
       <w:r>
         <w:rPr>
           <w:sz w:val="24"/>
@@ -1450,7 +1462,7 @@
         </w:rPr>
         <w:fldChar w:fldCharType="end"/>
       </w:r>
-      <w:bookmarkEnd w:id="6"/>
+      <w:bookmarkEnd w:id="7"/>
       <w:r>
         <w:rPr>
           <w:sz w:val="24"/>
@@ -1624,7 +1636,32 @@
         <w:rPr>
           <w:lang w:val="en-US"/>
         </w:rPr>
-        <w:t xml:space="preserve">At the end of a gaming session, the collected data during the game session is exported to an external visualization and analysis tool, the </w:t>
+        <w:t>At the end of a gaming session, the collected data during the game session</w:t>
+      </w:r>
+      <w:r>
+        <w:rPr>
+          <w:lang w:val="en-US"/>
+        </w:rPr>
+        <w:t xml:space="preserve">, also known as </w:t>
+      </w:r>
+      <w:r>
+        <w:rPr>
+          <w:i/>
+          <w:lang w:val="en-US"/>
+        </w:rPr>
+        <w:t>game flow log</w:t>
+      </w:r>
+      <w:r>
+        <w:rPr>
+          <w:lang w:val="en-US"/>
+        </w:rPr>
+        <w:t>,</w:t>
+      </w:r>
+      <w:r>
+        <w:rPr>
+          <w:lang w:val="en-US"/>
+        </w:rPr>
+        <w:t xml:space="preserve"> is exported to an external visualization and analysis tool, the </w:t>
       </w:r>
       <w:r>
         <w:rPr>
@@ -1789,7 +1826,7 @@
         </w:rPr>
         <w:t>Guiding Example</w:t>
       </w:r>
-      <w:bookmarkEnd w:id="4"/>
+      <w:bookmarkEnd w:id="5"/>
     </w:p>
     <w:p>
       <w:pPr>
@@ -1817,38 +1854,164 @@
           <w:lang w:val="en-US"/>
         </w:rPr>
       </w:pPr>
-      <w:bookmarkStart w:id="7" w:name="_Toc354161745"/>
-      <w:r>
-        <w:rPr>
-          <w:lang w:val="en-US"/>
-        </w:rPr>
-        <w:t>Provenance Analysis</w:t>
-      </w:r>
-      <w:bookmarkEnd w:id="7"/>
-      <w:r>
-        <w:rPr>
-          <w:lang w:val="en-US"/>
-        </w:rPr>
-        <w:t xml:space="preserve"> (Proof Viewer)</w:t>
-      </w:r>
-    </w:p>
-    <w:p>
-      <w:pPr>
-        <w:rPr>
-          <w:lang w:val="en-US"/>
-        </w:rPr>
-      </w:pPr>
-      <w:r>
-        <w:rPr>
-          <w:lang w:val="en-US"/>
-        </w:rPr>
-        <w:t>How the data is processed in Proof Viewer.</w:t>
-      </w:r>
-      <w:r>
-        <w:rPr>
-          <w:lang w:val="en-US"/>
-        </w:rPr>
-        <w:t xml:space="preserve"> Say that it does not uses xml, but there are plans for adapting it to accept xml input format.</w:t>
+      <w:commentRangeStart w:id="8"/>
+      <w:r>
+        <w:rPr>
+          <w:lang w:val="en-US"/>
+        </w:rPr>
+        <w:t>Proof Viewer</w:t>
+      </w:r>
+      <w:commentRangeEnd w:id="8"/>
+      <w:r>
+        <w:rPr>
+          <w:rStyle w:val="CommentReference"/>
+          <w:rFonts w:eastAsiaTheme="minorHAnsi" w:cstheme="minorBidi"/>
+          <w:b w:val="0"/>
+          <w:bCs w:val="0"/>
+          <w:caps w:val="0"/>
+        </w:rPr>
+        <w:commentReference w:id="8"/>
+      </w:r>
+    </w:p>
+    <w:p>
+      <w:pPr>
+        <w:rPr>
+          <w:lang w:val="en-US"/>
+        </w:rPr>
+      </w:pPr>
+      <w:r>
+        <w:rPr>
+          <w:lang w:val="en-US"/>
+        </w:rPr>
+        <w:t xml:space="preserve">The </w:t>
+      </w:r>
+      <w:r>
+        <w:rPr>
+          <w:i/>
+          <w:lang w:val="en-US"/>
+        </w:rPr>
+        <w:t>game flow log</w:t>
+      </w:r>
+      <w:r>
+        <w:rPr>
+          <w:lang w:val="en-US"/>
+        </w:rPr>
+        <w:t xml:space="preserve"> is used by </w:t>
+      </w:r>
+      <w:r>
+        <w:rPr>
+          <w:i/>
+          <w:lang w:val="en-US"/>
+        </w:rPr>
+        <w:t>Proof Viewer</w:t>
+      </w:r>
+      <w:r>
+        <w:rPr>
+          <w:lang w:val="en-US"/>
+        </w:rPr>
+        <w:t xml:space="preserve"> to generate a provenance graph corresponding to the game session. In order to do this, </w:t>
+      </w:r>
+      <w:r>
+        <w:rPr>
+          <w:i/>
+          <w:lang w:val="en-US"/>
+        </w:rPr>
+        <w:t>Proof Viewer</w:t>
+      </w:r>
+      <w:r>
+        <w:rPr>
+          <w:lang w:val="en-US"/>
+        </w:rPr>
+        <w:t xml:space="preserve"> analyses the information and interpret it to generate the vertices and edges of the graph. First, the data is processed, classifying the information to their corresponding vertex types (</w:t>
+      </w:r>
+      <w:r>
+        <w:rPr>
+          <w:i/>
+          <w:lang w:val="en-US"/>
+        </w:rPr>
+        <w:t>activity</w:t>
+      </w:r>
+      <w:r>
+        <w:rPr>
+          <w:lang w:val="en-US"/>
+        </w:rPr>
+        <w:t xml:space="preserve">, </w:t>
+      </w:r>
+      <w:r>
+        <w:rPr>
+          <w:i/>
+          <w:lang w:val="en-US"/>
+        </w:rPr>
+        <w:t>entity</w:t>
+      </w:r>
+      <w:r>
+        <w:rPr>
+          <w:lang w:val="en-US"/>
+        </w:rPr>
+        <w:t xml:space="preserve">, or </w:t>
+      </w:r>
+      <w:r>
+        <w:rPr>
+          <w:i/>
+          <w:lang w:val="en-US"/>
+        </w:rPr>
+        <w:t>agent</w:t>
+      </w:r>
+      <w:r>
+        <w:rPr>
+          <w:lang w:val="en-US"/>
+        </w:rPr>
+        <w:t>)</w:t>
+      </w:r>
+      <w:r>
+        <w:rPr>
+          <w:lang w:val="en-US"/>
+        </w:rPr>
+        <w:t>,</w:t>
+      </w:r>
+      <w:r>
+        <w:rPr>
+          <w:lang w:val="en-US"/>
+        </w:rPr>
+        <w:t xml:space="preserve"> and then </w:t>
+      </w:r>
+      <w:r>
+        <w:rPr>
+          <w:lang w:val="en-US"/>
+        </w:rPr>
+        <w:t>generates</w:t>
+      </w:r>
+      <w:r>
+        <w:rPr>
+          <w:lang w:val="en-US"/>
+        </w:rPr>
+        <w:t xml:space="preserve"> the edges that link each vertex. </w:t>
+      </w:r>
+    </w:p>
+    <w:p>
+      <w:pPr>
+        <w:rPr>
+          <w:lang w:val="en-US"/>
+        </w:rPr>
+      </w:pPr>
+      <w:r>
+        <w:rPr>
+          <w:lang w:val="en-US"/>
+        </w:rPr>
+        <w:lastRenderedPageBreak/>
+        <w:t xml:space="preserve">To simplify this procedure, </w:t>
+      </w:r>
+      <w:r>
+        <w:rPr>
+          <w:lang w:val="en-US"/>
+        </w:rPr>
+        <w:t>the information extracted from the game is arranged in pairs, where the pair represents two vertices followed by the edge that links them. As such,</w:t>
+      </w:r>
+      <w:r>
+        <w:rPr>
+          <w:lang w:val="en-US"/>
+        </w:rPr>
+        <w:t xml:space="preserve"> in a pre-processing step,</w:t>
       </w:r>
       <w:r>
         <w:rPr>
@@ -1856,14 +2019,831 @@
         </w:rPr>
         <w:t xml:space="preserve"> </w:t>
       </w:r>
-      <w:proofErr w:type="gramStart"/>
-      <w:r>
-        <w:rPr>
-          <w:lang w:val="en-US"/>
-        </w:rPr>
-        <w:t>Developed in JUNG.</w:t>
-      </w:r>
-      <w:proofErr w:type="gramEnd"/>
+      <w:r>
+        <w:rPr>
+          <w:i/>
+          <w:lang w:val="en-US"/>
+        </w:rPr>
+        <w:t>Proof Viewer</w:t>
+      </w:r>
+      <w:r>
+        <w:rPr>
+          <w:lang w:val="en-US"/>
+        </w:rPr>
+        <w:t xml:space="preserve"> generates </w:t>
+      </w:r>
+      <w:r>
+        <w:rPr>
+          <w:lang w:val="en-US"/>
+        </w:rPr>
+        <w:t xml:space="preserve">the </w:t>
+      </w:r>
+      <w:r>
+        <w:rPr>
+          <w:lang w:val="en-US"/>
+        </w:rPr>
+        <w:t xml:space="preserve">vertices and edge every time it processes a pair of vertices. Each time </w:t>
+      </w:r>
+      <w:r>
+        <w:rPr>
+          <w:i/>
+          <w:lang w:val="en-US"/>
+        </w:rPr>
+        <w:t>Proof Viewer</w:t>
+      </w:r>
+      <w:r>
+        <w:rPr>
+          <w:lang w:val="en-US"/>
+        </w:rPr>
+        <w:t xml:space="preserve"> proce</w:t>
+      </w:r>
+      <w:r>
+        <w:rPr>
+          <w:lang w:val="en-US"/>
+        </w:rPr>
+        <w:t xml:space="preserve">ss a vertex, it searches </w:t>
+      </w:r>
+      <w:r>
+        <w:rPr>
+          <w:lang w:val="en-US"/>
+        </w:rPr>
+        <w:t xml:space="preserve">the database to check if the vertex </w:t>
+      </w:r>
+      <w:r>
+        <w:rPr>
+          <w:lang w:val="en-US"/>
+        </w:rPr>
+        <w:t>was already processed</w:t>
+      </w:r>
+      <w:r>
+        <w:rPr>
+          <w:lang w:val="en-US"/>
+        </w:rPr>
+        <w:t xml:space="preserve">. </w:t>
+      </w:r>
+      <w:r>
+        <w:rPr>
+          <w:lang w:val="en-US"/>
+        </w:rPr>
+        <w:t>If the vertex was previously processed</w:t>
+      </w:r>
+      <w:r>
+        <w:rPr>
+          <w:lang w:val="en-US"/>
+        </w:rPr>
+        <w:t>,</w:t>
+      </w:r>
+      <w:r>
+        <w:rPr>
+          <w:lang w:val="en-US"/>
+        </w:rPr>
+        <w:t xml:space="preserve"> then</w:t>
+      </w:r>
+      <w:r>
+        <w:rPr>
+          <w:lang w:val="en-US"/>
+        </w:rPr>
+        <w:t xml:space="preserve"> </w:t>
+      </w:r>
+      <w:r>
+        <w:rPr>
+          <w:i/>
+          <w:lang w:val="en-US"/>
+        </w:rPr>
+        <w:t>Proof Viewer</w:t>
+      </w:r>
+      <w:r>
+        <w:rPr>
+          <w:lang w:val="en-US"/>
+        </w:rPr>
+        <w:t xml:space="preserve"> will use </w:t>
+      </w:r>
+      <w:r>
+        <w:rPr>
+          <w:lang w:val="en-US"/>
+        </w:rPr>
+        <w:t>the processed vertex</w:t>
+      </w:r>
+      <w:r>
+        <w:rPr>
+          <w:lang w:val="en-US"/>
+        </w:rPr>
+        <w:t xml:space="preserve"> instead of creating a new one. Otherwise it will create the vertex. This avoids duplicates, since a single vertex can appear multiple times in the file due to the nature</w:t>
+      </w:r>
+      <w:r>
+        <w:rPr>
+          <w:lang w:val="en-US"/>
+        </w:rPr>
+        <w:t xml:space="preserve"> of how the file is structured: a </w:t>
+      </w:r>
+      <w:r>
+        <w:rPr>
+          <w:lang w:val="en-US"/>
+        </w:rPr>
+        <w:t xml:space="preserve">vertex, </w:t>
+      </w:r>
+      <w:r>
+        <w:rPr>
+          <w:lang w:val="en-US"/>
+        </w:rPr>
+        <w:t xml:space="preserve">another </w:t>
+      </w:r>
+      <w:r>
+        <w:rPr>
+          <w:lang w:val="en-US"/>
+        </w:rPr>
+        <w:t>ve</w:t>
+      </w:r>
+      <w:r>
+        <w:rPr>
+          <w:lang w:val="en-US"/>
+        </w:rPr>
+        <w:t>rtex, and the edge that links them</w:t>
+      </w:r>
+      <w:r>
+        <w:rPr>
+          <w:lang w:val="en-US"/>
+        </w:rPr>
+        <w:t>.</w:t>
+      </w:r>
+      <w:r>
+        <w:rPr>
+          <w:lang w:val="en-US"/>
+        </w:rPr>
+        <w:t xml:space="preserve"> </w:t>
+      </w:r>
+    </w:p>
+    <w:p>
+      <w:pPr>
+        <w:rPr>
+          <w:lang w:val="en-US"/>
+        </w:rPr>
+      </w:pPr>
+      <w:r>
+        <w:rPr>
+          <w:lang w:val="en-US"/>
+        </w:rPr>
+        <w:t xml:space="preserve">After processing both vertices, </w:t>
+      </w:r>
+      <w:r>
+        <w:rPr>
+          <w:i/>
+          <w:lang w:val="en-US"/>
+        </w:rPr>
+        <w:t>Proof Viewer</w:t>
+      </w:r>
+      <w:r>
+        <w:rPr>
+          <w:lang w:val="en-US"/>
+        </w:rPr>
+        <w:t xml:space="preserve"> </w:t>
+      </w:r>
+      <w:r>
+        <w:rPr>
+          <w:lang w:val="en-US"/>
+        </w:rPr>
+        <w:t>creates the edge and stores it in a list of edges that are later on used to generate the graph</w:t>
+      </w:r>
+      <w:r>
+        <w:rPr>
+          <w:lang w:val="en-US"/>
+        </w:rPr>
+        <w:t>.</w:t>
+      </w:r>
+      <w:r>
+        <w:rPr>
+          <w:lang w:val="en-US"/>
+        </w:rPr>
+        <w:t xml:space="preserve"> In </w:t>
+      </w:r>
+      <w:r>
+        <w:rPr>
+          <w:i/>
+          <w:lang w:val="en-US"/>
+        </w:rPr>
+        <w:t>Proof Viewer</w:t>
+      </w:r>
+      <w:r>
+        <w:rPr>
+          <w:lang w:val="en-US"/>
+        </w:rPr>
+        <w:t xml:space="preserve">, an edge is contains pointers to the vertex source, the vertex target, and the edge’s information (value and type). The source and target are the vertices previously processed from the pair. This is done until the entire </w:t>
+      </w:r>
+      <w:r>
+        <w:rPr>
+          <w:i/>
+          <w:lang w:val="en-US"/>
+        </w:rPr>
+        <w:t>game flow log</w:t>
+      </w:r>
+      <w:r>
+        <w:rPr>
+          <w:lang w:val="en-US"/>
+        </w:rPr>
+        <w:t xml:space="preserve"> was processed and all edges were </w:t>
+      </w:r>
+      <w:r>
+        <w:rPr>
+          <w:lang w:val="en-US"/>
+        </w:rPr>
+        <w:t>placed in a</w:t>
+      </w:r>
+      <w:r>
+        <w:rPr>
+          <w:lang w:val="en-US"/>
+        </w:rPr>
+        <w:t xml:space="preserve"> list </w:t>
+      </w:r>
+      <w:r>
+        <w:rPr>
+          <w:lang w:val="en-US"/>
+        </w:rPr>
+        <w:t xml:space="preserve">of edges </w:t>
+      </w:r>
+      <w:r>
+        <w:rPr>
+          <w:lang w:val="en-US"/>
+        </w:rPr>
+        <w:t>that is used to generate the graph.</w:t>
+      </w:r>
+      <w:r>
+        <w:rPr>
+          <w:lang w:val="en-US"/>
+        </w:rPr>
+        <w:t xml:space="preserve"> All the information from the </w:t>
+      </w:r>
+      <w:r>
+        <w:rPr>
+          <w:i/>
+          <w:lang w:val="en-US"/>
+        </w:rPr>
+        <w:t>game flow log</w:t>
+      </w:r>
+      <w:r>
+        <w:rPr>
+          <w:lang w:val="en-US"/>
+        </w:rPr>
+        <w:t xml:space="preserve"> is processed in this stage, even if they don’t initially appear in the graph.</w:t>
+      </w:r>
+    </w:p>
+    <w:p>
+      <w:pPr>
+        <w:rPr>
+          <w:lang w:val="en-US"/>
+        </w:rPr>
+      </w:pPr>
+      <w:r>
+        <w:rPr>
+          <w:lang w:val="en-US"/>
+        </w:rPr>
+        <w:t xml:space="preserve">As mentioned earlier, vertices can belong to three types: </w:t>
+      </w:r>
+      <w:r>
+        <w:rPr>
+          <w:i/>
+          <w:lang w:val="en-US"/>
+        </w:rPr>
+        <w:t>activities</w:t>
+      </w:r>
+      <w:r>
+        <w:rPr>
+          <w:lang w:val="en-US"/>
+        </w:rPr>
+        <w:t xml:space="preserve">, </w:t>
+      </w:r>
+      <w:r>
+        <w:rPr>
+          <w:i/>
+          <w:lang w:val="en-US"/>
+        </w:rPr>
+        <w:t>entities</w:t>
+      </w:r>
+      <w:r>
+        <w:rPr>
+          <w:lang w:val="en-US"/>
+        </w:rPr>
+        <w:t xml:space="preserve">, and </w:t>
+      </w:r>
+      <w:r>
+        <w:rPr>
+          <w:i/>
+          <w:lang w:val="en-US"/>
+        </w:rPr>
+        <w:t>agents</w:t>
+      </w:r>
+      <w:r>
+        <w:rPr>
+          <w:lang w:val="en-US"/>
+        </w:rPr>
+        <w:t xml:space="preserve">. When generating the file that contains the information extracted from the game, an additional tag is added to distinguish the vertex type. This distinction is used by </w:t>
+      </w:r>
+      <w:r>
+        <w:rPr>
+          <w:i/>
+          <w:lang w:val="en-US"/>
+        </w:rPr>
+        <w:t>Proof Viewer</w:t>
+      </w:r>
+      <w:r>
+        <w:rPr>
+          <w:lang w:val="en-US"/>
+        </w:rPr>
+        <w:t xml:space="preserve"> when generating the vertex in order to generate the correct vertex type. Note however that the input format can be customized</w:t>
+      </w:r>
+      <w:r>
+        <w:rPr>
+          <w:lang w:val="en-US"/>
+        </w:rPr>
+        <w:t>, as long as it generates a list of edges, where each element in the list has the vertex source, the vertex target, and the edge.</w:t>
+      </w:r>
+    </w:p>
+    <w:p>
+      <w:pPr>
+        <w:rPr>
+          <w:lang w:val="en-US"/>
+        </w:rPr>
+      </w:pPr>
+      <w:r>
+        <w:rPr>
+          <w:lang w:val="en-US"/>
+        </w:rPr>
+        <w:t xml:space="preserve">To generate the graph, </w:t>
+      </w:r>
+      <w:r>
+        <w:rPr>
+          <w:i/>
+          <w:lang w:val="en-US"/>
+        </w:rPr>
+        <w:t>Proof Viewer</w:t>
+      </w:r>
+      <w:r>
+        <w:rPr>
+          <w:lang w:val="en-US"/>
+        </w:rPr>
+        <w:t xml:space="preserve"> uses </w:t>
+      </w:r>
+      <w:r>
+        <w:rPr>
+          <w:lang w:val="en-US"/>
+        </w:rPr>
+        <w:t>the generated</w:t>
+      </w:r>
+      <w:r>
+        <w:rPr>
+          <w:lang w:val="en-US"/>
+        </w:rPr>
+        <w:t xml:space="preserve"> list of edges, creating each edge in the graph, and consequentially, the vertices from the edges. It is done this way because </w:t>
+      </w:r>
+      <w:r>
+        <w:rPr>
+          <w:i/>
+          <w:lang w:val="en-US"/>
+        </w:rPr>
+        <w:t>Proof Viewer</w:t>
+      </w:r>
+      <w:r>
+        <w:rPr>
+          <w:lang w:val="en-US"/>
+        </w:rPr>
+        <w:t xml:space="preserve"> was </w:t>
+      </w:r>
+      <w:r>
+        <w:rPr>
+          <w:lang w:val="en-US"/>
+        </w:rPr>
+        <w:t>based on the</w:t>
+      </w:r>
+      <w:r>
+        <w:rPr>
+          <w:lang w:val="en-US"/>
+        </w:rPr>
+        <w:t xml:space="preserve"> JUNG framework </w:t>
+      </w:r>
+      <w:r>
+        <w:rPr>
+          <w:lang w:val="en-US"/>
+        </w:rPr>
+        <w:fldChar w:fldCharType="begin"/>
+      </w:r>
+      <w:r>
+        <w:rPr>
+          <w:lang w:val="en-US"/>
+        </w:rPr>
+        <w:instrText xml:space="preserve"> ADDIN ZOTERO_ITEM CSL_CITATION {"citationID":"29jrgbre6b","properties":{"formattedCitation":"{\\rtf (JOSHUA O\\uc0\\u8217{}MADADHAIN; DANYEL FISHER; TOM NELSON, 2010)}","plainCitation":"(JOSHUA O’MADADHAIN; DANYEL FISHER; TOM NELSON, 2010)"},"citationItems":[{"id":88,"uris":["http://zotero.org/users/1122386/items/PP6SG3TE"],"uri":["http://zotero.org/users/1122386/items/PP6SG3TE"],"itemData":{"id":88,"type":"book","title":"JUNG: Java Universal Network/Graph Framework","publisher":"Open-source","publisher-place":"sourceforge","version":"2.0.1","event-place":"sourceforge","URL":"http://jung.sourceforge.net/","author":[{"family":"Joshua O'Madadhain","given":""},{"family":"Danyel Fisher","given":""},{"family":"Tom Nelson","given":""}],"issued":{"date-parts":[["2010"]]}}}],"schema":"https://github.com/citation-style-language/schema/raw/master/csl-citation.json"} </w:instrText>
+      </w:r>
+      <w:r>
+        <w:rPr>
+          <w:lang w:val="en-US"/>
+        </w:rPr>
+        <w:fldChar w:fldCharType="separate"/>
+      </w:r>
+      <w:r>
+        <w:rPr>
+          <w:rFonts w:cs="Times New Roman"/>
+          <w:szCs w:val="24"/>
+          <w:lang w:val="en-US"/>
+        </w:rPr>
+        <w:t>(JOSHUA O’MADADHAIN; DANYEL FISHER; TOM NELSON, 2010)</w:t>
+      </w:r>
+      <w:r>
+        <w:rPr>
+          <w:lang w:val="en-US"/>
+        </w:rPr>
+        <w:fldChar w:fldCharType="end"/>
+      </w:r>
+      <w:r>
+        <w:rPr>
+          <w:lang w:val="en-US"/>
+        </w:rPr>
+        <w:t xml:space="preserve">, where an edge is created by the method </w:t>
+      </w:r>
+      <w:proofErr w:type="spellStart"/>
+      <w:r>
+        <w:rPr>
+          <w:i/>
+          <w:lang w:val="en-US"/>
+        </w:rPr>
+        <w:t>addEdge</w:t>
+      </w:r>
+      <w:proofErr w:type="spellEnd"/>
+      <w:r>
+        <w:rPr>
+          <w:i/>
+          <w:lang w:val="en-US"/>
+        </w:rPr>
+        <w:t>(source, target, edge)</w:t>
+      </w:r>
+      <w:r>
+        <w:rPr>
+          <w:lang w:val="en-US"/>
+        </w:rPr>
+        <w:t xml:space="preserve">, which adds the edge in the graph from </w:t>
+      </w:r>
+      <w:r>
+        <w:rPr>
+          <w:i/>
+          <w:lang w:val="en-US"/>
+        </w:rPr>
+        <w:t>source</w:t>
+      </w:r>
+      <w:r>
+        <w:rPr>
+          <w:lang w:val="en-US"/>
+        </w:rPr>
+        <w:t xml:space="preserve"> to </w:t>
+      </w:r>
+      <w:r>
+        <w:rPr>
+          <w:i/>
+          <w:lang w:val="en-US"/>
+        </w:rPr>
+        <w:t>target</w:t>
+      </w:r>
+      <w:r>
+        <w:rPr>
+          <w:lang w:val="en-US"/>
+        </w:rPr>
+        <w:t xml:space="preserve"> with the information </w:t>
+      </w:r>
+      <w:r>
+        <w:rPr>
+          <w:i/>
+          <w:lang w:val="en-US"/>
+        </w:rPr>
+        <w:t>edge</w:t>
+      </w:r>
+      <w:r>
+        <w:rPr>
+          <w:lang w:val="en-US"/>
+        </w:rPr>
+        <w:t xml:space="preserve">. If </w:t>
+      </w:r>
+      <w:r>
+        <w:rPr>
+          <w:i/>
+          <w:lang w:val="en-US"/>
+        </w:rPr>
+        <w:t>source</w:t>
+      </w:r>
+      <w:r>
+        <w:rPr>
+          <w:lang w:val="en-US"/>
+        </w:rPr>
+        <w:t xml:space="preserve"> and/or </w:t>
+      </w:r>
+      <w:r>
+        <w:rPr>
+          <w:i/>
+          <w:lang w:val="en-US"/>
+        </w:rPr>
+        <w:t>target</w:t>
+      </w:r>
+      <w:r>
+        <w:rPr>
+          <w:lang w:val="en-US"/>
+        </w:rPr>
+        <w:t xml:space="preserve"> are not in the graph, </w:t>
+      </w:r>
+      <w:r>
+        <w:rPr>
+          <w:lang w:val="en-US"/>
+        </w:rPr>
+        <w:t xml:space="preserve">then </w:t>
+      </w:r>
+      <w:r>
+        <w:rPr>
+          <w:lang w:val="en-US"/>
+        </w:rPr>
+        <w:t xml:space="preserve">JUNG automatically </w:t>
+      </w:r>
+      <w:r>
+        <w:rPr>
+          <w:lang w:val="en-US"/>
+        </w:rPr>
+        <w:t>generates the vertex.</w:t>
+      </w:r>
+      <w:r>
+        <w:rPr>
+          <w:lang w:val="en-US"/>
+        </w:rPr>
+        <w:t xml:space="preserve"> This avoids the need of creating each vertex before creating the edge in the graph, while at the same time checking for duplicates.</w:t>
+      </w:r>
+    </w:p>
+    <w:p>
+      <w:pPr>
+        <w:rPr>
+          <w:lang w:val="en-US"/>
+        </w:rPr>
+      </w:pPr>
+      <w:r>
+        <w:rPr>
+          <w:lang w:val="en-US"/>
+        </w:rPr>
+        <w:t>FIGURE illustrates the</w:t>
+      </w:r>
+      <w:r>
+        <w:rPr>
+          <w:lang w:val="en-US"/>
+        </w:rPr>
+        <w:t xml:space="preserve"> process</w:t>
+      </w:r>
+      <w:r>
+        <w:rPr>
+          <w:lang w:val="en-US"/>
+        </w:rPr>
+        <w:t xml:space="preserve"> of reading the </w:t>
+      </w:r>
+      <w:r>
+        <w:rPr>
+          <w:i/>
+          <w:lang w:val="en-US"/>
+        </w:rPr>
+        <w:t>game flow log</w:t>
+      </w:r>
+      <w:r>
+        <w:rPr>
+          <w:lang w:val="en-US"/>
+        </w:rPr>
+        <w:t xml:space="preserve"> and creating the graph</w:t>
+      </w:r>
+      <w:r>
+        <w:rPr>
+          <w:lang w:val="en-US"/>
+        </w:rPr>
+        <w:t xml:space="preserve">. </w:t>
+      </w:r>
+      <w:r>
+        <w:rPr>
+          <w:lang w:val="en-US"/>
+        </w:rPr>
+        <w:t xml:space="preserve">Firstly, </w:t>
+      </w:r>
+      <w:r>
+        <w:rPr>
+          <w:i/>
+          <w:lang w:val="en-US"/>
+        </w:rPr>
+        <w:t>Proof Viewer</w:t>
+      </w:r>
+      <w:r>
+        <w:rPr>
+          <w:lang w:val="en-US"/>
+        </w:rPr>
+        <w:t xml:space="preserve"> reads the </w:t>
+      </w:r>
+      <w:r>
+        <w:rPr>
+          <w:i/>
+          <w:lang w:val="en-US"/>
+        </w:rPr>
+        <w:t>game flow log</w:t>
+      </w:r>
+      <w:r>
+        <w:rPr>
+          <w:lang w:val="en-US"/>
+        </w:rPr>
+        <w:t xml:space="preserve"> and gets the first pair of vertices and the edge </w:t>
+      </w:r>
+      <w:r>
+        <w:rPr>
+          <w:lang w:val="en-US"/>
+        </w:rPr>
+        <w:lastRenderedPageBreak/>
+        <w:t xml:space="preserve">information, if any. Then it classifies the vertices according to their types and generates them. The next stage it generates the edge, with the source and target being the vertices previously generated and the information contained that came along with the pair. Then it adds the generated edge to the list and checks if there are any more vertices pairs to be processed. Repeat until the entire </w:t>
+      </w:r>
+      <w:r>
+        <w:rPr>
+          <w:i/>
+          <w:lang w:val="en-US"/>
+        </w:rPr>
+        <w:t>game flow log</w:t>
+      </w:r>
+      <w:r>
+        <w:rPr>
+          <w:lang w:val="en-US"/>
+        </w:rPr>
+        <w:t xml:space="preserve"> is processed. After creating all edges and storing them in the list, it proceeds to the next stage, which is the graph generation. For each </w:t>
+      </w:r>
+      <w:r>
+        <w:rPr>
+          <w:lang w:val="en-US"/>
+        </w:rPr>
+        <w:t>edge</w:t>
+      </w:r>
+      <w:r>
+        <w:rPr>
+          <w:lang w:val="en-US"/>
+        </w:rPr>
+        <w:t xml:space="preserve"> in the list, create the edge in the graph.</w:t>
+      </w:r>
+      <w:r>
+        <w:rPr>
+          <w:lang w:val="en-US"/>
+        </w:rPr>
+        <w:t xml:space="preserve"> After all edges</w:t>
+      </w:r>
+      <w:r>
+        <w:rPr>
+          <w:lang w:val="en-US"/>
+        </w:rPr>
+        <w:t>, and consequentially vertices,</w:t>
+      </w:r>
+      <w:r>
+        <w:rPr>
+          <w:lang w:val="en-US"/>
+        </w:rPr>
+        <w:t xml:space="preserve"> were created</w:t>
+      </w:r>
+      <w:r>
+        <w:rPr>
+          <w:lang w:val="en-US"/>
+        </w:rPr>
+        <w:t xml:space="preserve"> in the graph</w:t>
+      </w:r>
+      <w:r>
+        <w:rPr>
+          <w:lang w:val="en-US"/>
+        </w:rPr>
+        <w:t xml:space="preserve">, </w:t>
+      </w:r>
+      <w:r>
+        <w:rPr>
+          <w:i/>
+          <w:lang w:val="en-US"/>
+        </w:rPr>
+        <w:t>Proof Viewer</w:t>
+      </w:r>
+      <w:r>
+        <w:rPr>
+          <w:lang w:val="en-US"/>
+        </w:rPr>
+        <w:t xml:space="preserve"> draws the graph.</w:t>
+      </w:r>
+    </w:p>
+    <w:p>
+      <w:pPr>
+        <w:keepNext/>
+        <w:jc w:val="center"/>
+      </w:pPr>
+      <w:r>
+        <w:rPr>
+          <w:noProof/>
+          <w:lang w:val="en-US"/>
+        </w:rPr>
+        <w:drawing>
+          <wp:inline distT="0" distB="0" distL="0" distR="0">
+            <wp:extent cx="5943600" cy="2371725"/>
+            <wp:effectExtent l="19050" t="0" r="0" b="0"/>
+            <wp:docPr id="4" name="Picture 4"/>
+            <wp:cNvGraphicFramePr>
+              <a:graphicFrameLocks xmlns:a="http://schemas.openxmlformats.org/drawingml/2006/main" noChangeAspect="1"/>
+            </wp:cNvGraphicFramePr>
+            <a:graphic xmlns:a="http://schemas.openxmlformats.org/drawingml/2006/main">
+              <a:graphicData uri="http://schemas.openxmlformats.org/drawingml/2006/picture">
+                <pic:pic xmlns:pic="http://schemas.openxmlformats.org/drawingml/2006/picture">
+                  <pic:nvPicPr>
+                    <pic:cNvPr id="0" name="Picture 4"/>
+                    <pic:cNvPicPr>
+                      <a:picLocks noChangeAspect="1" noChangeArrowheads="1"/>
+                    </pic:cNvPicPr>
+                  </pic:nvPicPr>
+                  <pic:blipFill>
+                    <a:blip r:embed="rId9" cstate="print"/>
+                    <a:srcRect/>
+                    <a:stretch>
+                      <a:fillRect/>
+                    </a:stretch>
+                  </pic:blipFill>
+                  <pic:spPr bwMode="auto">
+                    <a:xfrm>
+                      <a:off x="0" y="0"/>
+                      <a:ext cx="5943600" cy="2371725"/>
+                    </a:xfrm>
+                    <a:prstGeom prst="rect">
+                      <a:avLst/>
+                    </a:prstGeom>
+                    <a:noFill/>
+                    <a:ln w="9525">
+                      <a:noFill/>
+                      <a:miter lim="800000"/>
+                      <a:headEnd/>
+                      <a:tailEnd/>
+                    </a:ln>
+                  </pic:spPr>
+                </pic:pic>
+              </a:graphicData>
+            </a:graphic>
+          </wp:inline>
+        </w:drawing>
+      </w:r>
+    </w:p>
+    <w:p>
+      <w:pPr>
+        <w:pStyle w:val="Caption"/>
+        <w:jc w:val="center"/>
+      </w:pPr>
+      <w:r>
+        <w:t xml:space="preserve">Figure </w:t>
+      </w:r>
+      <w:fldSimple w:instr=" SEQ Figure \* ARABIC ">
+        <w:r>
+          <w:rPr>
+            <w:noProof/>
+          </w:rPr>
+          <w:t>3</w:t>
+        </w:r>
+      </w:fldSimple>
+      <w:r>
+        <w:t xml:space="preserve">: </w:t>
+      </w:r>
+      <w:r>
+        <w:rPr>
+          <w:i/>
+        </w:rPr>
+        <w:t>Proof Viewer</w:t>
+      </w:r>
+      <w:r>
+        <w:t xml:space="preserve"> processing the </w:t>
+      </w:r>
+      <w:r>
+        <w:rPr>
+          <w:i/>
+        </w:rPr>
+        <w:t>g</w:t>
+      </w:r>
+      <w:r>
+        <w:rPr>
+          <w:i/>
+        </w:rPr>
+        <w:t xml:space="preserve">ame </w:t>
+      </w:r>
+      <w:r>
+        <w:rPr>
+          <w:i/>
+        </w:rPr>
+        <w:t>f</w:t>
+      </w:r>
+      <w:r>
+        <w:rPr>
+          <w:i/>
+        </w:rPr>
+        <w:t xml:space="preserve">low </w:t>
+      </w:r>
+      <w:r>
+        <w:rPr>
+          <w:i/>
+        </w:rPr>
+        <w:t>l</w:t>
+      </w:r>
+      <w:r>
+        <w:rPr>
+          <w:i/>
+        </w:rPr>
+        <w:t>og</w:t>
+      </w:r>
+      <w:r>
+        <w:t xml:space="preserve"> and generating the graph.</w:t>
+      </w:r>
     </w:p>
     <w:p>
       <w:pPr>
@@ -1872,26 +2852,51 @@
           <w:lang w:val="en-US"/>
         </w:rPr>
       </w:pPr>
-      <w:bookmarkStart w:id="8" w:name="_Toc354161746"/>
+      <w:bookmarkStart w:id="9" w:name="_Toc354161746"/>
       <w:r>
         <w:rPr>
           <w:lang w:val="en-US"/>
         </w:rPr>
         <w:t>Representations</w:t>
       </w:r>
-      <w:bookmarkEnd w:id="8"/>
-    </w:p>
-    <w:p>
-      <w:pPr>
-        <w:rPr>
-          <w:lang w:val="en-US"/>
-        </w:rPr>
-      </w:pPr>
-      <w:r>
-        <w:rPr>
-          <w:lang w:val="en-US"/>
-        </w:rPr>
-        <w:t>How the data is represented in Proof Viewer (vertices and edges). Also, how collapsing works.</w:t>
+      <w:bookmarkEnd w:id="9"/>
+    </w:p>
+    <w:p>
+      <w:pPr>
+        <w:rPr>
+          <w:lang w:val="en-US"/>
+        </w:rPr>
+      </w:pPr>
+      <w:r>
+        <w:rPr>
+          <w:lang w:val="en-US"/>
+        </w:rPr>
+        <w:t>How the data is represented in Proof Viewer (vertices and edges</w:t>
+      </w:r>
+      <w:r>
+        <w:rPr>
+          <w:lang w:val="en-US"/>
+        </w:rPr>
+        <w:t xml:space="preserve"> details</w:t>
+      </w:r>
+      <w:r>
+        <w:rPr>
+          <w:lang w:val="en-US"/>
+        </w:rPr>
+        <w:t>). Also, how collapsing works.</w:t>
+      </w:r>
+    </w:p>
+    <w:p>
+      <w:pPr>
+        <w:rPr>
+          <w:lang w:val="en-US"/>
+        </w:rPr>
+      </w:pPr>
+      <w:r>
+        <w:rPr>
+          <w:lang w:val="en-US"/>
+        </w:rPr>
+        <w:t>The provenance graph representation from the guiding example is shown by FIGURE.</w:t>
       </w:r>
     </w:p>
     <w:p>
@@ -1901,45 +2906,180 @@
           <w:lang w:val="en-US"/>
         </w:rPr>
       </w:pPr>
-      <w:bookmarkStart w:id="9" w:name="_Toc354161748"/>
+      <w:bookmarkStart w:id="10" w:name="_Toc354161748"/>
+      <w:r>
+        <w:rPr>
+          <w:lang w:val="en-US"/>
+        </w:rPr>
+        <w:t>Filters</w:t>
+      </w:r>
+      <w:bookmarkEnd w:id="10"/>
+    </w:p>
+    <w:p>
+      <w:pPr>
+        <w:rPr>
+          <w:lang w:val="en-US"/>
+        </w:rPr>
+      </w:pPr>
+      <w:r>
+        <w:rPr>
+          <w:lang w:val="en-US"/>
+        </w:rPr>
+        <w:t>How the filters are used in Proof Viewer.</w:t>
+      </w:r>
+    </w:p>
+    <w:p>
+      <w:pPr>
+        <w:pStyle w:val="Heading2"/>
+        <w:rPr>
+          <w:lang w:val="en-US"/>
+        </w:rPr>
+      </w:pPr>
+      <w:bookmarkStart w:id="11" w:name="_Toc354161750"/>
+      <w:r>
+        <w:rPr>
+          <w:lang w:val="en-US"/>
+        </w:rPr>
+        <w:t>Final Considerations</w:t>
+      </w:r>
+      <w:bookmarkEnd w:id="11"/>
+    </w:p>
+    <w:p>
+      <w:pPr>
+        <w:rPr>
+          <w:lang w:val="en-US"/>
+        </w:rPr>
+      </w:pPr>
+      <w:commentRangeStart w:id="12"/>
+      <w:r>
+        <w:rPr>
+          <w:lang w:val="en-US"/>
+        </w:rPr>
+        <w:t>This paper introduces new perspectives on software eng</w:t>
+      </w:r>
+      <w:r>
+        <w:rPr>
+          <w:lang w:val="en-US"/>
+        </w:rPr>
+        <w:t>i</w:t>
+      </w:r>
+      <w:r>
+        <w:rPr>
+          <w:lang w:val="en-US"/>
+        </w:rPr>
+        <w:t xml:space="preserve">neering learning, leveraging the current state of the art, based on game, to a level where the game provenance can produce and consolidate knowledge. This knowledge can help on (1) confirming the hypotheses formulated </w:t>
+      </w:r>
       <w:r>
         <w:rPr>
           <w:lang w:val="en-US"/>
         </w:rPr>
         <w:lastRenderedPageBreak/>
-        <w:t>Filters</w:t>
-      </w:r>
-      <w:bookmarkEnd w:id="9"/>
-    </w:p>
-    <w:p>
-      <w:pPr>
-        <w:rPr>
-          <w:lang w:val="en-US"/>
-        </w:rPr>
-      </w:pPr>
-      <w:r>
-        <w:rPr>
-          <w:lang w:val="en-US"/>
-        </w:rPr>
-        <w:t>How the filters are used in Proof Viewer.</w:t>
-      </w:r>
-    </w:p>
-    <w:p>
-      <w:pPr>
-        <w:pStyle w:val="Heading2"/>
-        <w:rPr>
-          <w:lang w:val="en-US"/>
-        </w:rPr>
-      </w:pPr>
-      <w:bookmarkStart w:id="10" w:name="_Toc354161750"/>
-      <w:r>
-        <w:rPr>
-          <w:lang w:val="en-US"/>
-        </w:rPr>
-        <w:t>Final Considerations</w:t>
-      </w:r>
-      <w:bookmarkEnd w:id="10"/>
-    </w:p>
+        <w:t>by students, (2) supporting tutors for a better guidance, (3) motivating group d</w:t>
+      </w:r>
+      <w:r>
+        <w:rPr>
+          <w:lang w:val="en-US"/>
+        </w:rPr>
+        <w:t>y</w:t>
+      </w:r>
+      <w:r>
+        <w:rPr>
+          <w:lang w:val="en-US"/>
+        </w:rPr>
+        <w:t xml:space="preserve">namics around some case studies, and (4) extracting behavior patterns from individual sessions or groups of sessions. </w:t>
+      </w:r>
+    </w:p>
+    <w:p>
+      <w:pPr>
+        <w:rPr>
+          <w:lang w:val="en-US"/>
+        </w:rPr>
+      </w:pPr>
+      <w:r>
+        <w:rPr>
+          <w:lang w:val="en-US"/>
+        </w:rPr>
+        <w:t>The provenance visualization can occur both on-the-fly or in post-mortem sessions. It allows the discovery of issues that contributed to specific game flows and results achieved throughout the gaming session. This analysis can be used on games to improve understanding of the game flow and ident</w:t>
+      </w:r>
+      <w:r>
+        <w:rPr>
+          <w:lang w:val="en-US"/>
+        </w:rPr>
+        <w:t>i</w:t>
+      </w:r>
+      <w:r>
+        <w:rPr>
+          <w:lang w:val="en-US"/>
+        </w:rPr>
+        <w:t>fying actions that influenced the outcome, aiding the player to understand why they happened the way they did. It can also be used to analyze a game story development, how it was gene</w:t>
+      </w:r>
+      <w:r>
+        <w:rPr>
+          <w:lang w:val="en-US"/>
+        </w:rPr>
+        <w:t>r</w:t>
+      </w:r>
+      <w:r>
+        <w:rPr>
+          <w:lang w:val="en-US"/>
+        </w:rPr>
+        <w:t>ated, and which events affected it.</w:t>
+      </w:r>
+    </w:p>
+    <w:p>
+      <w:pPr>
+        <w:rPr>
+          <w:lang w:val="en-US"/>
+        </w:rPr>
+      </w:pPr>
+      <w:r>
+        <w:rPr>
+          <w:lang w:val="en-US"/>
+        </w:rPr>
+        <w:t>Currently, we do not make inferences to the user, but let the user decide what he wants to infer. Studies in this area can be made in order to identify information that can be omitted from the user without affecting the overall analysis. Another inte</w:t>
+      </w:r>
+      <w:r>
+        <w:rPr>
+          <w:lang w:val="en-US"/>
+        </w:rPr>
+        <w:t>r</w:t>
+      </w:r>
+      <w:r>
+        <w:rPr>
+          <w:lang w:val="en-US"/>
+        </w:rPr>
+        <w:t>esting research is to automatically identify patterns in the game flow. Lastly, we are working on different graph visual</w:t>
+      </w:r>
+      <w:r>
+        <w:rPr>
+          <w:lang w:val="en-US"/>
+        </w:rPr>
+        <w:t>i</w:t>
+      </w:r>
+      <w:r>
+        <w:rPr>
+          <w:lang w:val="en-US"/>
+        </w:rPr>
+        <w:t xml:space="preserve">zation layouts and running experimental studies on the usage of provenance in educational games to evaluate the aspects of </w:t>
+      </w:r>
+      <w:proofErr w:type="spellStart"/>
+      <w:r>
+        <w:rPr>
+          <w:lang w:val="en-US"/>
+        </w:rPr>
+        <w:t>learnability</w:t>
+      </w:r>
+      <w:bookmarkStart w:id="13" w:name="_GoBack"/>
+      <w:bookmarkEnd w:id="13"/>
+      <w:proofErr w:type="spellEnd"/>
+      <w:r>
+        <w:rPr>
+          <w:lang w:val="en-US"/>
+        </w:rPr>
+        <w:t>.</w:t>
+      </w:r>
+    </w:p>
+    <w:commentRangeEnd w:id="12"/>
     <w:p>
       <w:pPr>
         <w:spacing w:after="200" w:line="276" w:lineRule="auto"/>
@@ -1949,35 +3089,18 @@
           <w:lang w:val="en-US"/>
         </w:rPr>
       </w:pPr>
-    </w:p>
-    <w:p>
-      <w:pPr>
-        <w:pStyle w:val="Heading1"/>
-        <w:numPr>
-          <w:ilvl w:val="0"/>
-          <w:numId w:val="0"/>
-        </w:numPr>
-        <w:rPr>
-          <w:lang w:val="en-US"/>
-        </w:rPr>
-      </w:pPr>
-      <w:r>
-        <w:rPr>
-          <w:lang w:val="en-US"/>
-        </w:rPr>
-        <w:t>References</w:t>
-      </w:r>
-    </w:p>
-    <w:p>
-      <w:pPr>
-        <w:pStyle w:val="Bibliography"/>
-        <w:rPr>
-          <w:rFonts w:cs="Times New Roman"/>
-          <w:sz w:val="28"/>
-          <w:lang w:val="en-US"/>
-        </w:rPr>
-      </w:pPr>
-      <w:r>
+      <w:r>
+        <w:rPr>
+          <w:rStyle w:val="CommentReference"/>
+        </w:rPr>
+        <w:commentReference w:id="12"/>
+      </w:r>
+    </w:p>
+    <w:p>
+      <w:pPr>
+        <w:spacing w:after="200" w:line="276" w:lineRule="auto"/>
+        <w:ind w:firstLine="0"/>
+        <w:jc w:val="left"/>
         <w:rPr>
           <w:rFonts w:eastAsiaTheme="majorEastAsia" w:cstheme="majorBidi"/>
           <w:b/>
@@ -1987,8 +3110,41 @@
           <w:szCs w:val="28"/>
           <w:lang w:val="en-US"/>
         </w:rPr>
-        <w:fldChar w:fldCharType="begin"/>
-      </w:r>
+      </w:pPr>
+      <w:r>
+        <w:rPr>
+          <w:lang w:val="en-US"/>
+        </w:rPr>
+        <w:br w:type="page"/>
+      </w:r>
+    </w:p>
+    <w:p>
+      <w:pPr>
+        <w:pStyle w:val="Heading1"/>
+        <w:numPr>
+          <w:ilvl w:val="0"/>
+          <w:numId w:val="0"/>
+        </w:numPr>
+        <w:rPr>
+          <w:lang w:val="en-US"/>
+        </w:rPr>
+      </w:pPr>
+      <w:r>
+        <w:rPr>
+          <w:lang w:val="en-US"/>
+        </w:rPr>
+        <w:lastRenderedPageBreak/>
+        <w:t>References</w:t>
+      </w:r>
+    </w:p>
+    <w:p>
+      <w:pPr>
+        <w:pStyle w:val="Bibliography"/>
+        <w:rPr>
+          <w:rFonts w:cs="Times New Roman"/>
+          <w:sz w:val="28"/>
+        </w:rPr>
+      </w:pPr>
       <w:r>
         <w:rPr>
           <w:rFonts w:eastAsiaTheme="majorEastAsia" w:cstheme="majorBidi"/>
@@ -1999,7 +3155,7 @@
           <w:szCs w:val="28"/>
           <w:lang w:val="en-US"/>
         </w:rPr>
-        <w:instrText xml:space="preserve"> ADDIN ZOTERO_BIBL {"custom":[]} CSL_BIBLIOGRAPHY </w:instrText>
+        <w:fldChar w:fldCharType="begin"/>
       </w:r>
       <w:r>
         <w:rPr>
@@ -2011,6 +3167,18 @@
           <w:szCs w:val="28"/>
           <w:lang w:val="en-US"/>
         </w:rPr>
+        <w:instrText xml:space="preserve"> ADDIN ZOTERO_BIBL {"custom":[]} CSL_BIBLIOGRAPHY </w:instrText>
+      </w:r>
+      <w:r>
+        <w:rPr>
+          <w:rFonts w:eastAsiaTheme="majorEastAsia" w:cstheme="majorBidi"/>
+          <w:b/>
+          <w:bCs/>
+          <w:caps/>
+          <w:sz w:val="28"/>
+          <w:szCs w:val="28"/>
+          <w:lang w:val="en-US"/>
+        </w:rPr>
         <w:fldChar w:fldCharType="separate"/>
       </w:r>
       <w:r>
@@ -2037,70 +3205,155 @@
           <w:sz w:val="28"/>
           <w:lang w:val="en-US"/>
         </w:rPr>
-        <w:t xml:space="preserve">. Available: &lt;http://unity3d.com/&gt;. </w:t>
-      </w:r>
-      <w:proofErr w:type="gramStart"/>
+        <w:t xml:space="preserve">. </w:t>
+      </w:r>
       <w:r>
         <w:rPr>
           <w:rFonts w:cs="Times New Roman"/>
           <w:sz w:val="28"/>
-          <w:lang w:val="en-US"/>
-        </w:rPr>
-        <w:t xml:space="preserve">Accessed: 5 </w:t>
-      </w:r>
-      <w:proofErr w:type="spellStart"/>
+        </w:rPr>
+        <w:t xml:space="preserve">Disponível em: &lt;http://unity3d.com/&gt;. Acesso em: </w:t>
+      </w:r>
+      <w:proofErr w:type="gramStart"/>
       <w:r>
         <w:rPr>
           <w:rFonts w:cs="Times New Roman"/>
           <w:sz w:val="28"/>
-          <w:lang w:val="en-US"/>
-        </w:rPr>
-        <w:t>maio</w:t>
-      </w:r>
-      <w:proofErr w:type="spellEnd"/>
+        </w:rPr>
+        <w:t>5</w:t>
+      </w:r>
+      <w:proofErr w:type="gramEnd"/>
       <w:r>
         <w:rPr>
           <w:rFonts w:cs="Times New Roman"/>
           <w:sz w:val="28"/>
-          <w:lang w:val="en-US"/>
-        </w:rPr>
-        <w:t xml:space="preserve"> 2011.</w:t>
-      </w:r>
-      <w:proofErr w:type="gramEnd"/>
-      <w:r>
+        </w:rPr>
+        <w:t xml:space="preserve"> maio 2011. </w:t>
+      </w:r>
+    </w:p>
+    <w:p>
+      <w:pPr>
+        <w:pStyle w:val="Bibliography"/>
         <w:rPr>
           <w:rFonts w:cs="Times New Roman"/>
           <w:sz w:val="28"/>
-          <w:lang w:val="en-US"/>
-        </w:rPr>
-        <w:t xml:space="preserve"> </w:t>
-      </w:r>
-    </w:p>
-    <w:p>
-      <w:pPr>
-        <w:pStyle w:val="Bibliography"/>
+        </w:rPr>
+      </w:pPr>
+      <w:r>
         <w:rPr>
           <w:rFonts w:cs="Times New Roman"/>
           <w:sz w:val="28"/>
         </w:rPr>
-      </w:pPr>
-      <w:proofErr w:type="gramStart"/>
+        <w:t xml:space="preserve">JOSHUA </w:t>
+      </w:r>
+      <w:proofErr w:type="spellStart"/>
       <w:r>
         <w:rPr>
           <w:rFonts w:cs="Times New Roman"/>
           <w:sz w:val="28"/>
-          <w:lang w:val="en-US"/>
-        </w:rPr>
-        <w:t>KOHWALTER, Troy; CLUA, Esteban; MURTA, Leonardo.</w:t>
-      </w:r>
-      <w:proofErr w:type="gramEnd"/>
+        </w:rPr>
+        <w:t>O’MADADHAIN</w:t>
+      </w:r>
+      <w:proofErr w:type="spellEnd"/>
       <w:r>
         <w:rPr>
           <w:rFonts w:cs="Times New Roman"/>
           <w:sz w:val="28"/>
-          <w:lang w:val="en-US"/>
-        </w:rPr>
-        <w:t xml:space="preserve"> </w:t>
+        </w:rPr>
+        <w:t xml:space="preserve">; DANYEL FISHER; TOM NELSON. </w:t>
+      </w:r>
+      <w:r>
+        <w:rPr>
+          <w:rFonts w:cs="Times New Roman"/>
+          <w:i/>
+          <w:iCs/>
+          <w:sz w:val="28"/>
+          <w:lang w:val="en-US"/>
+        </w:rPr>
+        <w:t>JUNG: Java Universal Network/Graph Framework</w:t>
+      </w:r>
+      <w:r>
+        <w:rPr>
+          <w:rFonts w:cs="Times New Roman"/>
+          <w:sz w:val="28"/>
+          <w:lang w:val="en-US"/>
+        </w:rPr>
+        <w:t xml:space="preserve">. </w:t>
+      </w:r>
+      <w:proofErr w:type="spellStart"/>
+      <w:proofErr w:type="gramStart"/>
+      <w:r>
+        <w:rPr>
+          <w:rFonts w:cs="Times New Roman"/>
+          <w:sz w:val="28"/>
+          <w:lang w:val="en-US"/>
+        </w:rPr>
+        <w:t>sourceforge</w:t>
+      </w:r>
+      <w:proofErr w:type="spellEnd"/>
+      <w:proofErr w:type="gramEnd"/>
+      <w:r>
+        <w:rPr>
+          <w:rFonts w:cs="Times New Roman"/>
+          <w:sz w:val="28"/>
+          <w:lang w:val="en-US"/>
+        </w:rPr>
+        <w:t xml:space="preserve">: Open-source, 2010. </w:t>
+      </w:r>
+      <w:r>
+        <w:rPr>
+          <w:rFonts w:cs="Times New Roman"/>
+          <w:sz w:val="28"/>
+        </w:rPr>
+        <w:t xml:space="preserve">Disponível em: &lt;http://jung.sourceforge.net/&gt;. </w:t>
+      </w:r>
+    </w:p>
+    <w:p>
+      <w:pPr>
+        <w:pStyle w:val="Bibliography"/>
+        <w:rPr>
+          <w:rFonts w:cs="Times New Roman"/>
+          <w:sz w:val="28"/>
+        </w:rPr>
+      </w:pPr>
+      <w:r>
+        <w:rPr>
+          <w:rFonts w:cs="Times New Roman"/>
+          <w:sz w:val="28"/>
+        </w:rPr>
+        <w:t xml:space="preserve">KOHWALTER, </w:t>
+      </w:r>
+      <w:proofErr w:type="spellStart"/>
+      <w:r>
+        <w:rPr>
+          <w:rFonts w:cs="Times New Roman"/>
+          <w:sz w:val="28"/>
+        </w:rPr>
+        <w:t>Troy</w:t>
+      </w:r>
+      <w:proofErr w:type="spellEnd"/>
+      <w:r>
+        <w:rPr>
+          <w:rFonts w:cs="Times New Roman"/>
+          <w:sz w:val="28"/>
+        </w:rPr>
+        <w:t xml:space="preserve">; CLUA, </w:t>
+      </w:r>
+      <w:proofErr w:type="spellStart"/>
+      <w:r>
+        <w:rPr>
+          <w:rFonts w:cs="Times New Roman"/>
+          <w:sz w:val="28"/>
+        </w:rPr>
+        <w:t>Esteban</w:t>
+      </w:r>
+      <w:proofErr w:type="spellEnd"/>
+      <w:r>
+        <w:rPr>
+          <w:rFonts w:cs="Times New Roman"/>
+          <w:sz w:val="28"/>
+        </w:rPr>
+        <w:t xml:space="preserve">; MURTA, Leonardo. </w:t>
       </w:r>
       <w:proofErr w:type="gramStart"/>
       <w:r>
@@ -2233,7 +3486,7 @@
 
 <file path=word/comments.xml><?xml version="1.0" encoding="utf-8"?>
 <w:comments xmlns:ve="http://schemas.openxmlformats.org/markup-compatibility/2006" xmlns:o="urn:schemas-microsoft-com:office:office" xmlns:r="http://schemas.openxmlformats.org/officeDocument/2006/relationships" xmlns:m="http://schemas.openxmlformats.org/officeDocument/2006/math" xmlns:v="urn:schemas-microsoft-com:vml" xmlns:wp="http://schemas.openxmlformats.org/drawingml/2006/wordprocessingDrawing" xmlns:w10="urn:schemas-microsoft-com:office:word" xmlns:w="http://schemas.openxmlformats.org/wordprocessingml/2006/main" xmlns:wne="http://schemas.microsoft.com/office/word/2006/wordml">
-  <w:comment w:id="5" w:author="Kohwalter" w:date="2013-05-15T17:27:00Z" w:initials="K">
+  <w:comment w:id="2" w:author="Kohwalter" w:date="2013-05-16T19:03:00Z" w:initials="K">
     <w:p>
       <w:pPr>
         <w:pStyle w:val="CommentText"/>
@@ -2245,6 +3498,22 @@
         <w:annotationRef/>
       </w:r>
       <w:r>
+        <w:t>Fazer</w:t>
+      </w:r>
+    </w:p>
+  </w:comment>
+  <w:comment w:id="6" w:author="Kohwalter" w:date="2013-05-15T17:27:00Z" w:initials="K">
+    <w:p>
+      <w:pPr>
+        <w:pStyle w:val="CommentText"/>
+      </w:pPr>
+      <w:r>
+        <w:rPr>
+          <w:rStyle w:val="CommentReference"/>
+        </w:rPr>
+        <w:annotationRef/>
+      </w:r>
+      <w:r>
         <w:t>Figura desatualizada</w:t>
       </w:r>
     </w:p>
@@ -2254,6 +3523,75 @@
       </w:pPr>
       <w:r>
         <w:t>Remover (d)</w:t>
+      </w:r>
+    </w:p>
+  </w:comment>
+  <w:comment w:id="8" w:author="Kohwalter" w:date="2013-05-16T19:05:00Z" w:initials="K">
+    <w:p>
+      <w:pPr>
+        <w:pStyle w:val="CommentText"/>
+      </w:pPr>
+      <w:r>
+        <w:rPr>
+          <w:rStyle w:val="CommentReference"/>
+        </w:rPr>
+        <w:annotationRef/>
+      </w:r>
+      <w:r>
+        <w:t xml:space="preserve">Colocar diagrama de como a informação de entrada é </w:t>
+      </w:r>
+      <w:proofErr w:type="gramStart"/>
+      <w:r>
+        <w:t>processada</w:t>
+      </w:r>
+      <w:proofErr w:type="gramEnd"/>
+      <w:r>
+        <w:t>,</w:t>
+      </w:r>
+    </w:p>
+    <w:p>
+      <w:pPr>
+        <w:pStyle w:val="CommentText"/>
+      </w:pPr>
+    </w:p>
+    <w:p>
+      <w:pPr>
+        <w:pStyle w:val="CommentText"/>
+      </w:pPr>
+      <w:r>
+        <w:t xml:space="preserve">Game </w:t>
+      </w:r>
+      <w:proofErr w:type="spellStart"/>
+      <w:r>
+        <w:t>Flow</w:t>
+      </w:r>
+      <w:proofErr w:type="spellEnd"/>
+      <w:r>
+        <w:t xml:space="preserve"> </w:t>
+      </w:r>
+      <w:proofErr w:type="spellStart"/>
+      <w:r>
+        <w:t>Log</w:t>
+      </w:r>
+      <w:proofErr w:type="spellEnd"/>
+      <w:r>
+        <w:t xml:space="preserve"> -&gt; Processa vértices/arestas -&gt; Classifica vértices -&gt; Adiciona aresta na lista -&gt; Repete até terminar -&gt; Usa a lista pra gerar grafo</w:t>
+      </w:r>
+    </w:p>
+  </w:comment>
+  <w:comment w:id="12" w:author="Kohwalter" w:date="2013-05-16T19:02:00Z" w:initials="K">
+    <w:p>
+      <w:pPr>
+        <w:pStyle w:val="CommentText"/>
+      </w:pPr>
+      <w:r>
+        <w:rPr>
+          <w:rStyle w:val="CommentReference"/>
+        </w:rPr>
+        <w:annotationRef/>
+      </w:r>
+      <w:r>
+        <w:t>Mover para o capitulo de Conclusão</w:t>
       </w:r>
     </w:p>
   </w:comment>
@@ -2914,6 +4252,7 @@
   <w:style w:type="character" w:default="1" w:styleId="DefaultParagraphFont">
     <w:name w:val="Default Paragraph Font"/>
     <w:uiPriority w:val="1"/>
+    <w:semiHidden/>
     <w:unhideWhenUsed/>
   </w:style>
   <w:style w:type="table" w:default="1" w:styleId="TableNormal">
@@ -3533,7 +4872,7 @@
 </file>
 
 <file path=customXml/itemProps1.xml><?xml version="1.0" encoding="utf-8"?>
-<ds:datastoreItem xmlns:ds="http://schemas.openxmlformats.org/officeDocument/2006/customXml" ds:itemID="{40E32951-1A34-4482-A722-48DD9E636672}">
+<ds:datastoreItem xmlns:ds="http://schemas.openxmlformats.org/officeDocument/2006/customXml" ds:itemID="{79DBE8B6-D8DE-4118-8302-276C7353B75D}">
   <ds:schemaRefs>
     <ds:schemaRef ds:uri="http://schemas.openxmlformats.org/officeDocument/2006/bibliography"/>
   </ds:schemaRefs>

</xml_diff>

<commit_message>
Draft for version 2 chapter 4 Minor corrections on ACE2013/ACE_2013_Provenance_v1.docx
</commit_message>
<xml_diff>
--- a/Documents/Dissertacao/dissertation_chapter5 v1.docx
+++ b/Documents/Dissertacao/dissertation_chapter5 v1.docx
@@ -1373,7 +1373,7 @@
                     <a:blip r:embed="rId8" cstate="print">
                       <a:extLst>
                         <a:ext uri="{28A0092B-C50C-407E-A947-70E740481C1C}">
-                          <a14:useLocalDpi xmlns:a14="http://schemas.microsoft.com/office/drawing/2010/main" xmlns:wps="http://schemas.microsoft.com/office/word/2010/wordprocessingShape" xmlns:wpi="http://schemas.microsoft.com/office/word/2010/wordprocessingInk" xmlns:wpg="http://schemas.microsoft.com/office/word/2010/wordprocessingGroup" xmlns:w14="http://schemas.microsoft.com/office/word/2010/wordml" xmlns:w="http://schemas.openxmlformats.org/wordprocessingml/2006/main" xmlns:w10="urn:schemas-microsoft-com:office:word" xmlns:wp14="http://schemas.microsoft.com/office/word/2010/wordprocessingDrawing" xmlns:v="urn:schemas-microsoft-com:vml" xmlns:o="urn:schemas-microsoft-com:office:office" xmlns:mv="urn:schemas-microsoft-com:mac:vml" xmlns:mc="http://schemas.openxmlformats.org/markup-compatibility/2006" xmlns:mo="http://schemas.microsoft.com/office/mac/office/2008/main" xmlns:wpc="http://schemas.microsoft.com/office/word/2010/wordprocessingCanvas" xmlns="" val="0"/>
+                          <a14:useLocalDpi xmlns="" xmlns:wpc="http://schemas.microsoft.com/office/word/2010/wordprocessingCanvas" xmlns:mo="http://schemas.microsoft.com/office/mac/office/2008/main" xmlns:mc="http://schemas.openxmlformats.org/markup-compatibility/2006" xmlns:mv="urn:schemas-microsoft-com:mac:vml" xmlns:o="urn:schemas-microsoft-com:office:office" xmlns:v="urn:schemas-microsoft-com:vml" xmlns:wp14="http://schemas.microsoft.com/office/word/2010/wordprocessingDrawing" xmlns:w10="urn:schemas-microsoft-com:office:word" xmlns:w="http://schemas.openxmlformats.org/wordprocessingml/2006/main" xmlns:w14="http://schemas.microsoft.com/office/word/2010/wordml" xmlns:wpg="http://schemas.microsoft.com/office/word/2010/wordprocessingGroup" xmlns:wpi="http://schemas.microsoft.com/office/word/2010/wordprocessingInk" xmlns:wps="http://schemas.microsoft.com/office/word/2010/wordprocessingShape" xmlns:a14="http://schemas.microsoft.com/office/drawing/2010/main" val="0"/>
                         </a:ext>
                       </a:extLst>
                     </a:blip>
@@ -2723,7 +2723,7 @@
     <w:p>
       <w:pPr>
         <w:keepNext/>
-        <w:jc w:val="center"/>
+        <w:ind w:firstLine="0"/>
       </w:pPr>
       <w:r>
         <w:rPr>
@@ -2781,67 +2781,129 @@
       <w:pPr>
         <w:pStyle w:val="Caption"/>
         <w:jc w:val="center"/>
-      </w:pPr>
-      <w:r>
+        <w:rPr>
+          <w:sz w:val="24"/>
+          <w:szCs w:val="24"/>
+        </w:rPr>
+      </w:pPr>
+      <w:r>
+        <w:rPr>
+          <w:sz w:val="24"/>
+          <w:szCs w:val="24"/>
+        </w:rPr>
         <w:t xml:space="preserve">Figure </w:t>
       </w:r>
-      <w:fldSimple w:instr=" SEQ Figure \* ARABIC ">
-        <w:r>
-          <w:rPr>
-            <w:noProof/>
-          </w:rPr>
-          <w:t>3</w:t>
-        </w:r>
-      </w:fldSimple>
-      <w:r>
+      <w:r>
+        <w:rPr>
+          <w:sz w:val="24"/>
+          <w:szCs w:val="24"/>
+        </w:rPr>
+        <w:fldChar w:fldCharType="begin"/>
+      </w:r>
+      <w:r>
+        <w:rPr>
+          <w:sz w:val="24"/>
+          <w:szCs w:val="24"/>
+        </w:rPr>
+        <w:instrText xml:space="preserve"> SEQ Figure \* ARABIC </w:instrText>
+      </w:r>
+      <w:r>
+        <w:rPr>
+          <w:sz w:val="24"/>
+          <w:szCs w:val="24"/>
+        </w:rPr>
+        <w:fldChar w:fldCharType="separate"/>
+      </w:r>
+      <w:r>
+        <w:rPr>
+          <w:noProof/>
+          <w:sz w:val="24"/>
+          <w:szCs w:val="24"/>
+        </w:rPr>
+        <w:t>3</w:t>
+      </w:r>
+      <w:r>
+        <w:rPr>
+          <w:sz w:val="24"/>
+          <w:szCs w:val="24"/>
+        </w:rPr>
+        <w:fldChar w:fldCharType="end"/>
+      </w:r>
+      <w:r>
+        <w:rPr>
+          <w:sz w:val="24"/>
+          <w:szCs w:val="24"/>
+        </w:rPr>
         <w:t xml:space="preserve">: </w:t>
       </w:r>
       <w:r>
         <w:rPr>
           <w:i/>
+          <w:sz w:val="24"/>
+          <w:szCs w:val="24"/>
         </w:rPr>
         <w:t>Proof Viewer</w:t>
       </w:r>
       <w:r>
+        <w:rPr>
+          <w:sz w:val="24"/>
+          <w:szCs w:val="24"/>
+        </w:rPr>
         <w:t xml:space="preserve"> processing the </w:t>
       </w:r>
       <w:r>
         <w:rPr>
           <w:i/>
+          <w:sz w:val="24"/>
+          <w:szCs w:val="24"/>
         </w:rPr>
         <w:t>g</w:t>
       </w:r>
       <w:r>
         <w:rPr>
           <w:i/>
+          <w:sz w:val="24"/>
+          <w:szCs w:val="24"/>
         </w:rPr>
         <w:t xml:space="preserve">ame </w:t>
       </w:r>
       <w:r>
         <w:rPr>
           <w:i/>
+          <w:sz w:val="24"/>
+          <w:szCs w:val="24"/>
         </w:rPr>
         <w:t>f</w:t>
       </w:r>
       <w:r>
         <w:rPr>
           <w:i/>
+          <w:sz w:val="24"/>
+          <w:szCs w:val="24"/>
         </w:rPr>
         <w:t xml:space="preserve">low </w:t>
       </w:r>
       <w:r>
         <w:rPr>
           <w:i/>
+          <w:sz w:val="24"/>
+          <w:szCs w:val="24"/>
         </w:rPr>
         <w:t>l</w:t>
       </w:r>
       <w:r>
         <w:rPr>
           <w:i/>
+          <w:sz w:val="24"/>
+          <w:szCs w:val="24"/>
         </w:rPr>
         <w:t>og</w:t>
       </w:r>
       <w:r>
+        <w:rPr>
+          <w:sz w:val="24"/>
+          <w:szCs w:val="24"/>
+        </w:rPr>
         <w:t xml:space="preserve"> and generating the graph.</w:t>
       </w:r>
     </w:p>
@@ -2955,112 +3017,40 @@
         <w:rPr>
           <w:lang w:val="en-US"/>
         </w:rPr>
-        <w:t>This paper introduces new perspectives on software eng</w:t>
-      </w:r>
-      <w:r>
-        <w:rPr>
-          <w:lang w:val="en-US"/>
-        </w:rPr>
-        <w:t>i</w:t>
-      </w:r>
-      <w:r>
-        <w:rPr>
-          <w:lang w:val="en-US"/>
-        </w:rPr>
-        <w:t xml:space="preserve">neering learning, leveraging the current state of the art, based on game, to a level where the game provenance can produce and consolidate knowledge. This knowledge can help on (1) confirming the hypotheses formulated </w:t>
+        <w:t xml:space="preserve">This paper introduces new perspectives on software engineering learning, leveraging the current state of the art, based on game, to a level where the game provenance can produce and consolidate knowledge. This knowledge can help on (1) confirming the hypotheses formulated </w:t>
       </w:r>
       <w:r>
         <w:rPr>
           <w:lang w:val="en-US"/>
         </w:rPr>
         <w:lastRenderedPageBreak/>
-        <w:t>by students, (2) supporting tutors for a better guidance, (3) motivating group d</w:t>
-      </w:r>
-      <w:r>
-        <w:rPr>
-          <w:lang w:val="en-US"/>
-        </w:rPr>
-        <w:t>y</w:t>
-      </w:r>
-      <w:r>
-        <w:rPr>
-          <w:lang w:val="en-US"/>
-        </w:rPr>
-        <w:t xml:space="preserve">namics around some case studies, and (4) extracting behavior patterns from individual sessions or groups of sessions. </w:t>
-      </w:r>
-    </w:p>
-    <w:p>
-      <w:pPr>
-        <w:rPr>
-          <w:lang w:val="en-US"/>
-        </w:rPr>
-      </w:pPr>
-      <w:r>
-        <w:rPr>
-          <w:lang w:val="en-US"/>
-        </w:rPr>
-        <w:t>The provenance visualization can occur both on-the-fly or in post-mortem sessions. It allows the discovery of issues that contributed to specific game flows and results achieved throughout the gaming session. This analysis can be used on games to improve understanding of the game flow and ident</w:t>
-      </w:r>
-      <w:r>
-        <w:rPr>
-          <w:lang w:val="en-US"/>
-        </w:rPr>
-        <w:t>i</w:t>
-      </w:r>
-      <w:r>
-        <w:rPr>
-          <w:lang w:val="en-US"/>
-        </w:rPr>
-        <w:t>fying actions that influenced the outcome, aiding the player to understand why they happened the way they did. It can also be used to analyze a game story development, how it was gene</w:t>
-      </w:r>
-      <w:r>
-        <w:rPr>
-          <w:lang w:val="en-US"/>
-        </w:rPr>
-        <w:t>r</w:t>
-      </w:r>
-      <w:r>
-        <w:rPr>
-          <w:lang w:val="en-US"/>
-        </w:rPr>
-        <w:t>ated, and which events affected it.</w:t>
-      </w:r>
-    </w:p>
-    <w:p>
-      <w:pPr>
-        <w:rPr>
-          <w:lang w:val="en-US"/>
-        </w:rPr>
-      </w:pPr>
-      <w:r>
-        <w:rPr>
-          <w:lang w:val="en-US"/>
-        </w:rPr>
-        <w:t>Currently, we do not make inferences to the user, but let the user decide what he wants to infer. Studies in this area can be made in order to identify information that can be omitted from the user without affecting the overall analysis. Another inte</w:t>
-      </w:r>
-      <w:r>
-        <w:rPr>
-          <w:lang w:val="en-US"/>
-        </w:rPr>
-        <w:t>r</w:t>
-      </w:r>
-      <w:r>
-        <w:rPr>
-          <w:lang w:val="en-US"/>
-        </w:rPr>
-        <w:t>esting research is to automatically identify patterns in the game flow. Lastly, we are working on different graph visual</w:t>
-      </w:r>
-      <w:r>
-        <w:rPr>
-          <w:lang w:val="en-US"/>
-        </w:rPr>
-        <w:t>i</w:t>
-      </w:r>
-      <w:r>
-        <w:rPr>
-          <w:lang w:val="en-US"/>
-        </w:rPr>
-        <w:t xml:space="preserve">zation layouts and running experimental studies on the usage of provenance in educational games to evaluate the aspects of </w:t>
+        <w:t xml:space="preserve">by students, (2) supporting tutors for a better guidance, (3) motivating group dynamics around some case studies, and (4) extracting behavior patterns from individual sessions or groups of sessions. </w:t>
+      </w:r>
+    </w:p>
+    <w:p>
+      <w:pPr>
+        <w:rPr>
+          <w:lang w:val="en-US"/>
+        </w:rPr>
+      </w:pPr>
+      <w:r>
+        <w:rPr>
+          <w:lang w:val="en-US"/>
+        </w:rPr>
+        <w:t>The provenance visualization can occur both on-the-fly or in post-mortem sessions. It allows the discovery of issues that contributed to specific game flows and results achieved throughout the gaming session. This analysis can be used on games to improve understanding of the game flow and identifying actions that influenced the outcome, aiding the player to understand why they happened the way they did. It can also be used to analyze a game story development, how it was generated, and which events affected it.</w:t>
+      </w:r>
+    </w:p>
+    <w:p>
+      <w:pPr>
+        <w:rPr>
+          <w:lang w:val="en-US"/>
+        </w:rPr>
+      </w:pPr>
+      <w:r>
+        <w:rPr>
+          <w:lang w:val="en-US"/>
+        </w:rPr>
+        <w:t xml:space="preserve">Currently, we do not make inferences to the user, but let the user decide what he wants to infer. Studies in this area can be made in order to identify information that can be omitted from the user without affecting the overall analysis. Another interesting research is to automatically identify patterns in the game flow. Lastly, we are working on different graph visualization layouts and running experimental studies on the usage of provenance in educational games to evaluate the aspects of </w:t>
       </w:r>
       <w:proofErr w:type="spellStart"/>
       <w:r>
@@ -3212,55 +3202,72 @@
           <w:rFonts w:cs="Times New Roman"/>
           <w:sz w:val="28"/>
         </w:rPr>
-        <w:t xml:space="preserve">Disponível em: &lt;http://unity3d.com/&gt;. Acesso em: </w:t>
-      </w:r>
-      <w:proofErr w:type="gramStart"/>
-      <w:r>
+        <w:t xml:space="preserve">Disponível em: &lt;http://unity3d.com/&gt;. Acesso em: 5 maio 2011. </w:t>
+      </w:r>
+    </w:p>
+    <w:p>
+      <w:pPr>
+        <w:pStyle w:val="Bibliography"/>
         <w:rPr>
           <w:rFonts w:cs="Times New Roman"/>
           <w:sz w:val="28"/>
         </w:rPr>
-        <w:t>5</w:t>
-      </w:r>
-      <w:proofErr w:type="gramEnd"/>
+      </w:pPr>
       <w:r>
         <w:rPr>
           <w:rFonts w:cs="Times New Roman"/>
           <w:sz w:val="28"/>
         </w:rPr>
-        <w:t xml:space="preserve"> maio 2011. </w:t>
-      </w:r>
-    </w:p>
-    <w:p>
-      <w:pPr>
-        <w:pStyle w:val="Bibliography"/>
+        <w:t xml:space="preserve">JOSHUA O’MADADHAIN; DANYEL FISHER; TOM NELSON. </w:t>
+      </w:r>
+      <w:r>
+        <w:rPr>
+          <w:rFonts w:cs="Times New Roman"/>
+          <w:i/>
+          <w:iCs/>
+          <w:sz w:val="28"/>
+          <w:lang w:val="en-US"/>
+        </w:rPr>
+        <w:t>JUNG: Java Universal Network/Graph Framework</w:t>
+      </w:r>
+      <w:r>
         <w:rPr>
           <w:rFonts w:cs="Times New Roman"/>
           <w:sz w:val="28"/>
-        </w:rPr>
-      </w:pPr>
+          <w:lang w:val="en-US"/>
+        </w:rPr>
+        <w:t xml:space="preserve">. sourceforge: Open-source, 2010. </w:t>
+      </w:r>
       <w:r>
         <w:rPr>
           <w:rFonts w:cs="Times New Roman"/>
           <w:sz w:val="28"/>
         </w:rPr>
-        <w:t xml:space="preserve">JOSHUA </w:t>
-      </w:r>
-      <w:proofErr w:type="spellStart"/>
-      <w:r>
+        <w:t xml:space="preserve">Disponível em: &lt;http://jung.sourceforge.net/&gt;. </w:t>
+      </w:r>
+    </w:p>
+    <w:p>
+      <w:pPr>
+        <w:pStyle w:val="Bibliography"/>
         <w:rPr>
           <w:rFonts w:cs="Times New Roman"/>
           <w:sz w:val="28"/>
         </w:rPr>
-        <w:t>O’MADADHAIN</w:t>
-      </w:r>
-      <w:proofErr w:type="spellEnd"/>
+      </w:pPr>
       <w:r>
         <w:rPr>
           <w:rFonts w:cs="Times New Roman"/>
           <w:sz w:val="28"/>
         </w:rPr>
-        <w:t xml:space="preserve">; DANYEL FISHER; TOM NELSON. </w:t>
+        <w:t xml:space="preserve">KOHWALTER, Troy; CLUA, Esteban; MURTA, Leonardo. </w:t>
+      </w:r>
+      <w:r>
+        <w:rPr>
+          <w:rFonts w:cs="Times New Roman"/>
+          <w:sz w:val="28"/>
+          <w:lang w:val="en-US"/>
+        </w:rPr>
+        <w:t xml:space="preserve">SDM – An Educational Game for Software Engineering. In: 2011 X BRAZILIAN SYMPOSIUM ON GAMES AND DIGITAL ENTERTAINMENT (SBGAMES), nov. 2011, Salvador. </w:t>
       </w:r>
       <w:r>
         <w:rPr>
@@ -3268,182 +3275,15 @@
           <w:i/>
           <w:iCs/>
           <w:sz w:val="28"/>
-          <w:lang w:val="en-US"/>
-        </w:rPr>
-        <w:t>JUNG: Java Universal Network/Graph Framework</w:t>
+        </w:rPr>
+        <w:t>Anais</w:t>
       </w:r>
       <w:r>
         <w:rPr>
           <w:rFonts w:cs="Times New Roman"/>
           <w:sz w:val="28"/>
-          <w:lang w:val="en-US"/>
-        </w:rPr>
-        <w:t xml:space="preserve">. </w:t>
-      </w:r>
-      <w:proofErr w:type="spellStart"/>
-      <w:proofErr w:type="gramStart"/>
-      <w:r>
-        <w:rPr>
-          <w:rFonts w:cs="Times New Roman"/>
-          <w:sz w:val="28"/>
-          <w:lang w:val="en-US"/>
-        </w:rPr>
-        <w:t>sourceforge</w:t>
-      </w:r>
-      <w:proofErr w:type="spellEnd"/>
-      <w:proofErr w:type="gramEnd"/>
-      <w:r>
-        <w:rPr>
-          <w:rFonts w:cs="Times New Roman"/>
-          <w:sz w:val="28"/>
-          <w:lang w:val="en-US"/>
-        </w:rPr>
-        <w:t xml:space="preserve">: Open-source, 2010. </w:t>
-      </w:r>
-      <w:r>
-        <w:rPr>
-          <w:rFonts w:cs="Times New Roman"/>
-          <w:sz w:val="28"/>
-        </w:rPr>
-        <w:t xml:space="preserve">Disponível em: &lt;http://jung.sourceforge.net/&gt;. </w:t>
-      </w:r>
-    </w:p>
-    <w:p>
-      <w:pPr>
-        <w:pStyle w:val="Bibliography"/>
-        <w:rPr>
-          <w:rFonts w:cs="Times New Roman"/>
-          <w:sz w:val="28"/>
-        </w:rPr>
-      </w:pPr>
-      <w:r>
-        <w:rPr>
-          <w:rFonts w:cs="Times New Roman"/>
-          <w:sz w:val="28"/>
-        </w:rPr>
-        <w:t xml:space="preserve">KOHWALTER, </w:t>
-      </w:r>
-      <w:proofErr w:type="spellStart"/>
-      <w:r>
-        <w:rPr>
-          <w:rFonts w:cs="Times New Roman"/>
-          <w:sz w:val="28"/>
-        </w:rPr>
-        <w:t>Troy</w:t>
-      </w:r>
-      <w:proofErr w:type="spellEnd"/>
-      <w:r>
-        <w:rPr>
-          <w:rFonts w:cs="Times New Roman"/>
-          <w:sz w:val="28"/>
-        </w:rPr>
-        <w:t xml:space="preserve">; CLUA, </w:t>
-      </w:r>
-      <w:proofErr w:type="spellStart"/>
-      <w:r>
-        <w:rPr>
-          <w:rFonts w:cs="Times New Roman"/>
-          <w:sz w:val="28"/>
-        </w:rPr>
-        <w:t>Esteban</w:t>
-      </w:r>
-      <w:proofErr w:type="spellEnd"/>
-      <w:r>
-        <w:rPr>
-          <w:rFonts w:cs="Times New Roman"/>
-          <w:sz w:val="28"/>
-        </w:rPr>
-        <w:t xml:space="preserve">; MURTA, Leonardo. </w:t>
-      </w:r>
-      <w:proofErr w:type="gramStart"/>
-      <w:r>
-        <w:rPr>
-          <w:rFonts w:cs="Times New Roman"/>
-          <w:sz w:val="28"/>
-          <w:lang w:val="en-US"/>
-        </w:rPr>
-        <w:t>SDM – An Educational Game for Software Engineering.</w:t>
-      </w:r>
-      <w:proofErr w:type="gramEnd"/>
-      <w:r>
-        <w:rPr>
-          <w:rFonts w:cs="Times New Roman"/>
-          <w:sz w:val="28"/>
-          <w:lang w:val="en-US"/>
-        </w:rPr>
-        <w:t xml:space="preserve"> In: 2011 X BRAZILIAN SYMPOSIUM ON GAMES AND DIGITAL ENTERTAINMENT (SBGAMES), </w:t>
-      </w:r>
-      <w:proofErr w:type="spellStart"/>
-      <w:proofErr w:type="gramStart"/>
-      <w:r>
-        <w:rPr>
-          <w:rFonts w:cs="Times New Roman"/>
-          <w:sz w:val="28"/>
-          <w:lang w:val="en-US"/>
-        </w:rPr>
-        <w:t>nov</w:t>
-      </w:r>
-      <w:proofErr w:type="spellEnd"/>
-      <w:proofErr w:type="gramEnd"/>
-      <w:r>
-        <w:rPr>
-          <w:rFonts w:cs="Times New Roman"/>
-          <w:sz w:val="28"/>
-          <w:lang w:val="en-US"/>
-        </w:rPr>
-        <w:t xml:space="preserve">. </w:t>
-      </w:r>
-      <w:proofErr w:type="gramStart"/>
-      <w:r>
-        <w:rPr>
-          <w:rFonts w:cs="Times New Roman"/>
-          <w:sz w:val="28"/>
-          <w:lang w:val="en-US"/>
-        </w:rPr>
-        <w:t>2011, Salvador.</w:t>
-      </w:r>
-      <w:proofErr w:type="gramEnd"/>
-      <w:r>
-        <w:rPr>
-          <w:rFonts w:cs="Times New Roman"/>
-          <w:sz w:val="28"/>
-          <w:lang w:val="en-US"/>
-        </w:rPr>
-        <w:t xml:space="preserve"> </w:t>
-      </w:r>
-      <w:r>
-        <w:rPr>
-          <w:rFonts w:cs="Times New Roman"/>
-          <w:i/>
-          <w:iCs/>
-          <w:sz w:val="28"/>
-        </w:rPr>
-        <w:t>Anais</w:t>
-      </w:r>
-      <w:r>
-        <w:rPr>
-          <w:rFonts w:cs="Times New Roman"/>
-          <w:sz w:val="28"/>
-        </w:rPr>
-        <w:t xml:space="preserve">... Salvador: In: X </w:t>
-      </w:r>
-      <w:proofErr w:type="spellStart"/>
-      <w:proofErr w:type="gramStart"/>
-      <w:r>
-        <w:rPr>
-          <w:rFonts w:cs="Times New Roman"/>
-          <w:sz w:val="28"/>
-        </w:rPr>
-        <w:t>SBGames</w:t>
-      </w:r>
-      <w:proofErr w:type="spellEnd"/>
-      <w:proofErr w:type="gramEnd"/>
-      <w:r>
-        <w:rPr>
-          <w:rFonts w:cs="Times New Roman"/>
-          <w:sz w:val="28"/>
-        </w:rPr>
-        <w:t xml:space="preserve">, nov. 2011. </w:t>
+        </w:rPr>
+        <w:t xml:space="preserve">... Salvador: In: X SBGames, nov. 2011. </w:t>
       </w:r>
     </w:p>
     <w:p>
@@ -4872,7 +4712,7 @@
 </file>
 
 <file path=customXml/itemProps1.xml><?xml version="1.0" encoding="utf-8"?>
-<ds:datastoreItem xmlns:ds="http://schemas.openxmlformats.org/officeDocument/2006/customXml" ds:itemID="{79DBE8B6-D8DE-4118-8302-276C7353B75D}">
+<ds:datastoreItem xmlns:ds="http://schemas.openxmlformats.org/officeDocument/2006/customXml" ds:itemID="{E43A3ECD-1925-4FCD-9771-8CE8DBD5D397}">
   <ds:schemaRefs>
     <ds:schemaRef ds:uri="http://schemas.openxmlformats.org/officeDocument/2006/bibliography"/>
   </ds:schemaRefs>

</xml_diff>

<commit_message>
Updated draft from chapter 5
</commit_message>
<xml_diff>
--- a/Documents/Dissertacao/dissertation_chapter5 v1.docx
+++ b/Documents/Dissertacao/dissertation_chapter5 v1.docx
@@ -44,7 +44,13 @@
         <w:rPr>
           <w:lang w:val="en-US"/>
         </w:rPr>
-        <w:t>This game flow analysis deserve</w:t>
+        <w:t>The</w:t>
+      </w:r>
+      <w:r>
+        <w:rPr>
+          <w:lang w:val="en-US"/>
+        </w:rPr>
+        <w:t xml:space="preserve"> game flow analysis deserve</w:t>
       </w:r>
       <w:r>
         <w:rPr>
@@ -352,6 +358,38 @@
         </w:rPr>
         <w:t xml:space="preserve"> provenance gathering, allowing students to visualize their actions and identify steps that lead to successful or unsuccessful outcomes. </w:t>
       </w:r>
+      <w:r>
+        <w:rPr>
+          <w:lang w:val="en-US"/>
+        </w:rPr>
+        <w:t xml:space="preserve">A visualization tool for the provenance graph, named </w:t>
+      </w:r>
+      <w:r>
+        <w:rPr>
+          <w:i/>
+          <w:lang w:val="en-US"/>
+        </w:rPr>
+        <w:t>Proof Viewer</w:t>
+      </w:r>
+      <w:r>
+        <w:rPr>
+          <w:lang w:val="en-US"/>
+        </w:rPr>
+        <w:t xml:space="preserve">, is also described in this chapter. </w:t>
+      </w:r>
+      <w:r>
+        <w:rPr>
+          <w:i/>
+          <w:lang w:val="en-US"/>
+        </w:rPr>
+        <w:t>Proof Viewer</w:t>
+      </w:r>
+      <w:r>
+        <w:rPr>
+          <w:lang w:val="en-US"/>
+        </w:rPr>
+        <w:t xml:space="preserve"> was customized to be compatible with SDM. However, it can support other games with few modifications on the interface, the filters, which use SDM nomenclature, and the vertices, which are also customized for SDM.</w:t>
+      </w:r>
     </w:p>
     <w:p>
       <w:pPr>
@@ -379,16 +417,210 @@
       </w:r>
       <w:r>
         <w:rPr>
-          <w:color w:val="FF0000"/>
-          <w:lang w:val="en-US"/>
-        </w:rPr>
-        <w:t>THIS THAT AND THIS</w:t>
+          <w:lang w:val="en-US"/>
+        </w:rPr>
+        <w:t xml:space="preserve">Section </w:t>
+      </w:r>
+      <w:r>
+        <w:rPr>
+          <w:lang w:val="en-US"/>
+        </w:rPr>
+        <w:fldChar w:fldCharType="begin"/>
+      </w:r>
+      <w:r>
+        <w:rPr>
+          <w:lang w:val="en-US"/>
+        </w:rPr>
+        <w:instrText xml:space="preserve"> REF _Ref357095611 \r \h </w:instrText>
+      </w:r>
+      <w:r>
+        <w:rPr>
+          <w:lang w:val="en-US"/>
+        </w:rPr>
+      </w:r>
+      <w:r>
+        <w:rPr>
+          <w:lang w:val="en-US"/>
+        </w:rPr>
+        <w:fldChar w:fldCharType="separate"/>
+      </w:r>
+      <w:r>
+        <w:rPr>
+          <w:lang w:val="en-US"/>
+        </w:rPr>
+        <w:t>5.2</w:t>
+      </w:r>
+      <w:r>
+        <w:rPr>
+          <w:lang w:val="en-US"/>
+        </w:rPr>
+        <w:fldChar w:fldCharType="end"/>
+      </w:r>
+      <w:r>
+        <w:rPr>
+          <w:lang w:val="en-US"/>
+        </w:rPr>
+        <w:t xml:space="preserve"> briefly describes the SDM and details of how the provenance information is gathered, generating the </w:t>
+      </w:r>
+      <w:r>
+        <w:rPr>
+          <w:i/>
+          <w:lang w:val="en-US"/>
+        </w:rPr>
+        <w:t>game flow log</w:t>
+      </w:r>
+      <w:r>
+        <w:rPr>
+          <w:lang w:val="en-US"/>
+        </w:rPr>
+        <w:t xml:space="preserve">. Section </w:t>
+      </w:r>
+      <w:r>
+        <w:rPr>
+          <w:lang w:val="en-US"/>
+        </w:rPr>
+        <w:fldChar w:fldCharType="begin"/>
+      </w:r>
+      <w:r>
+        <w:rPr>
+          <w:lang w:val="en-US"/>
+        </w:rPr>
+        <w:instrText xml:space="preserve"> REF _Ref357095737 \r \h </w:instrText>
+      </w:r>
+      <w:r>
+        <w:rPr>
+          <w:lang w:val="en-US"/>
+        </w:rPr>
+      </w:r>
+      <w:r>
+        <w:rPr>
+          <w:lang w:val="en-US"/>
+        </w:rPr>
+        <w:fldChar w:fldCharType="separate"/>
+      </w:r>
+      <w:r>
+        <w:rPr>
+          <w:lang w:val="en-US"/>
+        </w:rPr>
+        <w:t>5.3</w:t>
+      </w:r>
+      <w:r>
+        <w:rPr>
+          <w:lang w:val="en-US"/>
+        </w:rPr>
+        <w:fldChar w:fldCharType="end"/>
+      </w:r>
+      <w:r>
+        <w:rPr>
+          <w:lang w:val="en-US"/>
+        </w:rPr>
+        <w:t xml:space="preserve"> provides a simple example of game session in SDM to be used as examples. Section </w:t>
+      </w:r>
+      <w:r>
+        <w:rPr>
+          <w:lang w:val="en-US"/>
+        </w:rPr>
+        <w:fldChar w:fldCharType="begin"/>
+      </w:r>
+      <w:r>
+        <w:rPr>
+          <w:lang w:val="en-US"/>
+        </w:rPr>
+        <w:instrText xml:space="preserve"> REF _Ref357095787 \r \h </w:instrText>
+      </w:r>
+      <w:r>
+        <w:rPr>
+          <w:lang w:val="en-US"/>
+        </w:rPr>
+      </w:r>
+      <w:r>
+        <w:rPr>
+          <w:lang w:val="en-US"/>
+        </w:rPr>
+        <w:fldChar w:fldCharType="separate"/>
+      </w:r>
+      <w:r>
+        <w:rPr>
+          <w:lang w:val="en-US"/>
+        </w:rPr>
+        <w:t>5.4</w:t>
+      </w:r>
+      <w:r>
+        <w:rPr>
+          <w:lang w:val="en-US"/>
+        </w:rPr>
+        <w:fldChar w:fldCharType="end"/>
+      </w:r>
+      <w:r>
+        <w:rPr>
+          <w:lang w:val="en-US"/>
+        </w:rPr>
+        <w:t xml:space="preserve"> describes details about Proof Viewer</w:t>
       </w:r>
       <w:r>
         <w:rPr>
           <w:lang w:val="en-US"/>
         </w:rPr>
         <w:t>.</w:t>
+      </w:r>
+      <w:r>
+        <w:rPr>
+          <w:lang w:val="en-US"/>
+        </w:rPr>
+        <w:t xml:space="preserve"> </w:t>
+      </w:r>
+      <w:r>
+        <w:rPr>
+          <w:lang w:val="en-US"/>
+        </w:rPr>
+        <w:t xml:space="preserve">Lastly, Section </w:t>
+      </w:r>
+      <w:r>
+        <w:rPr>
+          <w:lang w:val="en-US"/>
+        </w:rPr>
+        <w:fldChar w:fldCharType="begin"/>
+      </w:r>
+      <w:r>
+        <w:rPr>
+          <w:lang w:val="en-US"/>
+        </w:rPr>
+        <w:instrText xml:space="preserve"> REF _Ref357096717 \r \h </w:instrText>
+      </w:r>
+      <w:r>
+        <w:rPr>
+          <w:lang w:val="en-US"/>
+        </w:rPr>
+      </w:r>
+      <w:r>
+        <w:rPr>
+          <w:lang w:val="en-US"/>
+        </w:rPr>
+        <w:fldChar w:fldCharType="separate"/>
+      </w:r>
+      <w:r>
+        <w:rPr>
+          <w:lang w:val="en-US"/>
+        </w:rPr>
+        <w:t>5.5</w:t>
+      </w:r>
+      <w:r>
+        <w:rPr>
+          <w:lang w:val="en-US"/>
+        </w:rPr>
+        <w:fldChar w:fldCharType="end"/>
+      </w:r>
+      <w:r>
+        <w:rPr>
+          <w:lang w:val="en-US"/>
+        </w:rPr>
+        <w:t xml:space="preserve"> </w:t>
+      </w:r>
+      <w:r>
+        <w:rPr>
+          <w:lang w:val="en-US"/>
+        </w:rPr>
+        <w:t>presents the final considerations of this chapter.</w:t>
       </w:r>
     </w:p>
     <w:p>
@@ -403,6 +635,7 @@
         </w:rPr>
       </w:pPr>
       <w:bookmarkStart w:id="2" w:name="_Toc354161741"/>
+      <w:bookmarkStart w:id="3" w:name="_Ref357095611"/>
       <w:r>
         <w:rPr>
           <w:rStyle w:val="TabelaChar"/>
@@ -414,6 +647,7 @@
         <w:t>SDM</w:t>
       </w:r>
       <w:bookmarkEnd w:id="2"/>
+      <w:bookmarkEnd w:id="3"/>
     </w:p>
     <w:p>
       <w:pPr>
@@ -477,7 +711,14 @@
         <w:rPr>
           <w:lang w:val="en-US"/>
         </w:rPr>
-        <w:t xml:space="preserve"> and game mechanics are modeled presenting possibilities to the player to decide strategies for development and define the roles for each staff member. As in any contract, the software has requirements that must be followed during development. From a </w:t>
+        <w:t xml:space="preserve"> and game mechanics are modeled presenting possibilities to the </w:t>
+      </w:r>
+      <w:r>
+        <w:rPr>
+          <w:lang w:val="en-US"/>
+        </w:rPr>
+        <w:lastRenderedPageBreak/>
+        <w:t xml:space="preserve">player to decide strategies for development and define the roles for each staff member. As in any contract, the software has requirements that must be followed during development. From a </w:t>
       </w:r>
       <w:proofErr w:type="spellStart"/>
       <w:r>
@@ -492,190 +733,13 @@
           <w:lang w:val="en-US"/>
         </w:rPr>
         <w:t xml:space="preserve"> point of view, these requirements help to balance the mechanics and rules. When the software is completed and delivered to the customer, there is a quality assessment of the software and a project completion payment accordingly to the product quality.</w:t>
-      </w:r>
-    </w:p>
-    <w:p>
-      <w:pPr>
-        <w:rPr>
-          <w:szCs w:val="24"/>
-          <w:lang w:val="en-US"/>
-        </w:rPr>
-      </w:pPr>
-      <w:r>
-        <w:rPr>
-          <w:lang w:val="en-US"/>
-        </w:rPr>
-        <w:lastRenderedPageBreak/>
-        <w:t>Since SDM focuses in people management, the main elements of the game are the employees, which represent the player’s labor force. Employees can perform different roles (</w:t>
-      </w:r>
-      <w:r>
-        <w:rPr>
-          <w:lang w:val="en-US"/>
-        </w:rPr>
-        <w:t xml:space="preserve">analyst, architect, </w:t>
-      </w:r>
-      <w:r>
-        <w:rPr>
-          <w:lang w:val="en-US"/>
-        </w:rPr>
-        <w:t xml:space="preserve">manager, </w:t>
-      </w:r>
-      <w:r>
-        <w:rPr>
-          <w:lang w:val="en-US"/>
-        </w:rPr>
-        <w:t>marketing</w:t>
-      </w:r>
-      <w:r>
-        <w:rPr>
-          <w:lang w:val="en-US"/>
-        </w:rPr>
-        <w:t xml:space="preserve">, programmer, </w:t>
-      </w:r>
-      <w:r>
-        <w:rPr>
-          <w:lang w:val="en-US"/>
-        </w:rPr>
-        <w:t>and tester</w:t>
-      </w:r>
-      <w:r>
-        <w:rPr>
-          <w:lang w:val="en-US"/>
-        </w:rPr>
-        <w:t xml:space="preserve">.), which </w:t>
-      </w:r>
-      <w:r>
-        <w:rPr>
-          <w:lang w:val="en-US"/>
-        </w:rPr>
-        <w:t>uses</w:t>
-      </w:r>
-      <w:r>
-        <w:rPr>
-          <w:lang w:val="en-US"/>
-        </w:rPr>
-        <w:t xml:space="preserve"> </w:t>
-      </w:r>
-      <w:r>
-        <w:rPr>
-          <w:lang w:val="en-US"/>
-        </w:rPr>
-        <w:t xml:space="preserve">the employee’s </w:t>
-      </w:r>
-      <w:r>
-        <w:rPr>
-          <w:lang w:val="en-US"/>
-        </w:rPr>
-        <w:t xml:space="preserve">attributes to calculate </w:t>
-      </w:r>
-      <w:r>
-        <w:rPr>
-          <w:lang w:val="en-US"/>
-        </w:rPr>
-        <w:t>his</w:t>
-      </w:r>
-      <w:r>
-        <w:rPr>
-          <w:lang w:val="en-US"/>
-        </w:rPr>
-        <w:t xml:space="preserve"> performance</w:t>
-      </w:r>
-      <w:r>
-        <w:rPr>
-          <w:lang w:val="en-US"/>
-        </w:rPr>
-        <w:t xml:space="preserve"> depending on the role performed</w:t>
-      </w:r>
-      <w:r>
-        <w:rPr>
-          <w:lang w:val="en-US"/>
-        </w:rPr>
-        <w:t>. Another element present in the game is specialization, used to define t</w:t>
-      </w:r>
-      <w:r>
-        <w:rPr>
-          <w:lang w:val="en-US"/>
-        </w:rPr>
-        <w:t>he employee working competence.</w:t>
-      </w:r>
-      <w:r>
-        <w:rPr>
-          <w:lang w:val="en-US"/>
-        </w:rPr>
-        <w:t xml:space="preserve"> With the specialization system, it is possible for employees to undergo training to learn new sets of skills. Also the concepts of working hours, morale, and stamina are used to modify the employee’s productivity. </w:t>
-      </w:r>
-      <w:r>
-        <w:rPr>
-          <w:lang w:val="en-US"/>
-        </w:rPr>
-        <w:fldChar w:fldCharType="begin"/>
-      </w:r>
-      <w:r>
-        <w:rPr>
-          <w:lang w:val="en-US"/>
-        </w:rPr>
-        <w:instrText xml:space="preserve"> REF _Ref355966768 \h </w:instrText>
-      </w:r>
-      <w:r>
-        <w:rPr>
-          <w:lang w:val="en-US"/>
-        </w:rPr>
-      </w:r>
-      <w:r>
-        <w:rPr>
-          <w:lang w:val="en-US"/>
-        </w:rPr>
-        <w:fldChar w:fldCharType="separate"/>
-      </w:r>
-      <w:r>
-        <w:rPr>
-          <w:szCs w:val="24"/>
-          <w:lang w:val="en-US"/>
-        </w:rPr>
-        <w:t xml:space="preserve">Figure </w:t>
-      </w:r>
-      <w:r>
-        <w:rPr>
-          <w:noProof/>
-          <w:szCs w:val="24"/>
-          <w:lang w:val="en-US"/>
-        </w:rPr>
-        <w:t>1</w:t>
-      </w:r>
-      <w:r>
-        <w:rPr>
-          <w:lang w:val="en-US"/>
-        </w:rPr>
-        <w:fldChar w:fldCharType="end"/>
-      </w:r>
-      <w:r>
-        <w:rPr>
-          <w:lang w:val="en-US"/>
-        </w:rPr>
-        <w:t xml:space="preserve"> </w:t>
-      </w:r>
-      <w:r>
-        <w:rPr>
-          <w:lang w:val="en-US"/>
-        </w:rPr>
-        <w:t>show</w:t>
-      </w:r>
-      <w:r>
-        <w:rPr>
-          <w:lang w:val="en-US"/>
-        </w:rPr>
-        <w:t>s</w:t>
-      </w:r>
-      <w:r>
-        <w:rPr>
-          <w:lang w:val="en-US"/>
-        </w:rPr>
-        <w:t xml:space="preserve"> a simplified version of SDM’s class diagram focusing on the employee, showing his human attributes, types of specializations, the possibility of training to acquire specializations, and that the employee is affect by other employees that belong to the staff team. It also illustrates the project, its characteristics and requirement.</w:t>
       </w:r>
     </w:p>
     <w:p>
       <w:pPr>
         <w:keepNext/>
+        <w:framePr w:hSpace="187" w:wrap="around" w:hAnchor="text" w:yAlign="bottom"/>
+        <w:ind w:firstLine="0"/>
         <w:jc w:val="center"/>
         <w:rPr>
           <w:lang w:val="en-US"/>
@@ -690,7 +754,7 @@
           <wp:inline distT="0" distB="0" distL="0" distR="0">
             <wp:extent cx="4248150" cy="3962400"/>
             <wp:effectExtent l="19050" t="0" r="0" b="0"/>
-            <wp:docPr id="7" name="Picture 7"/>
+            <wp:docPr id="2" name="Picture 7"/>
             <wp:cNvGraphicFramePr>
               <a:graphicFrameLocks xmlns:a="http://schemas.openxmlformats.org/drawingml/2006/main" noChangeAspect="1"/>
             </wp:cNvGraphicFramePr>
@@ -736,6 +800,7 @@
     <w:p>
       <w:pPr>
         <w:pStyle w:val="Caption"/>
+        <w:framePr w:hSpace="187" w:wrap="around" w:hAnchor="text" w:yAlign="bottom"/>
         <w:spacing w:before="0" w:beforeAutospacing="0"/>
         <w:jc w:val="center"/>
         <w:rPr>
@@ -743,7 +808,7 @@
           <w:szCs w:val="24"/>
         </w:rPr>
       </w:pPr>
-      <w:bookmarkStart w:id="3" w:name="_Ref355966768"/>
+      <w:bookmarkStart w:id="4" w:name="_Ref355966768"/>
       <w:r>
         <w:rPr>
           <w:sz w:val="24"/>
@@ -787,13 +852,198 @@
         </w:rPr>
         <w:fldChar w:fldCharType="end"/>
       </w:r>
-      <w:bookmarkEnd w:id="3"/>
+      <w:bookmarkEnd w:id="4"/>
       <w:r>
         <w:rPr>
           <w:sz w:val="24"/>
           <w:szCs w:val="24"/>
         </w:rPr>
         <w:t>: SDM simplified class diagram</w:t>
+      </w:r>
+    </w:p>
+    <w:p>
+      <w:pPr>
+        <w:rPr>
+          <w:szCs w:val="24"/>
+          <w:lang w:val="en-US"/>
+        </w:rPr>
+      </w:pPr>
+      <w:r>
+        <w:rPr>
+          <w:lang w:val="en-US"/>
+        </w:rPr>
+        <w:t>Since SDM focuses in people management, the main elements of the game are the employees, which represent the player’s labor force. Employees can perform different roles (</w:t>
+      </w:r>
+      <w:r>
+        <w:rPr>
+          <w:lang w:val="en-US"/>
+        </w:rPr>
+        <w:t xml:space="preserve">analyst, architect, </w:t>
+      </w:r>
+      <w:r>
+        <w:rPr>
+          <w:lang w:val="en-US"/>
+        </w:rPr>
+        <w:t xml:space="preserve">manager, </w:t>
+      </w:r>
+      <w:r>
+        <w:rPr>
+          <w:lang w:val="en-US"/>
+        </w:rPr>
+        <w:t>marketing</w:t>
+      </w:r>
+      <w:r>
+        <w:rPr>
+          <w:lang w:val="en-US"/>
+        </w:rPr>
+        <w:t xml:space="preserve">, programmer, </w:t>
+      </w:r>
+      <w:r>
+        <w:rPr>
+          <w:lang w:val="en-US"/>
+        </w:rPr>
+        <w:t>and tester</w:t>
+      </w:r>
+      <w:r>
+        <w:rPr>
+          <w:lang w:val="en-US"/>
+        </w:rPr>
+        <w:t xml:space="preserve">.), which </w:t>
+      </w:r>
+      <w:r>
+        <w:rPr>
+          <w:lang w:val="en-US"/>
+        </w:rPr>
+        <w:t>uses</w:t>
+      </w:r>
+      <w:r>
+        <w:rPr>
+          <w:lang w:val="en-US"/>
+        </w:rPr>
+        <w:t xml:space="preserve"> </w:t>
+      </w:r>
+      <w:r>
+        <w:rPr>
+          <w:lang w:val="en-US"/>
+        </w:rPr>
+        <w:t xml:space="preserve">the employee’s </w:t>
+      </w:r>
+      <w:r>
+        <w:rPr>
+          <w:lang w:val="en-US"/>
+        </w:rPr>
+        <w:t xml:space="preserve">attributes to calculate </w:t>
+      </w:r>
+      <w:r>
+        <w:rPr>
+          <w:lang w:val="en-US"/>
+        </w:rPr>
+        <w:t>his</w:t>
+      </w:r>
+      <w:r>
+        <w:rPr>
+          <w:lang w:val="en-US"/>
+        </w:rPr>
+        <w:t xml:space="preserve"> performance</w:t>
+      </w:r>
+      <w:r>
+        <w:rPr>
+          <w:lang w:val="en-US"/>
+        </w:rPr>
+        <w:t xml:space="preserve"> depending on the role performed</w:t>
+      </w:r>
+      <w:r>
+        <w:rPr>
+          <w:lang w:val="en-US"/>
+        </w:rPr>
+        <w:t>. Another element present in the game is specialization, used to define t</w:t>
+      </w:r>
+      <w:r>
+        <w:rPr>
+          <w:lang w:val="en-US"/>
+        </w:rPr>
+        <w:t>he employee working competence.</w:t>
+      </w:r>
+      <w:r>
+        <w:rPr>
+          <w:lang w:val="en-US"/>
+        </w:rPr>
+        <w:t xml:space="preserve"> With the specialization system, it is possible for employees to undergo training to learn new sets of skills. Also the concepts of working hours, morale, and stamina are used to modify the employee’s productivity. </w:t>
+      </w:r>
+      <w:r>
+        <w:rPr>
+          <w:lang w:val="en-US"/>
+        </w:rPr>
+        <w:fldChar w:fldCharType="begin"/>
+      </w:r>
+      <w:r>
+        <w:rPr>
+          <w:lang w:val="en-US"/>
+        </w:rPr>
+        <w:instrText xml:space="preserve"> REF _Ref355966768 \h </w:instrText>
+      </w:r>
+      <w:r>
+        <w:rPr>
+          <w:lang w:val="en-US"/>
+        </w:rPr>
+      </w:r>
+      <w:r>
+        <w:rPr>
+          <w:lang w:val="en-US"/>
+        </w:rPr>
+        <w:fldChar w:fldCharType="separate"/>
+      </w:r>
+      <w:r>
+        <w:rPr>
+          <w:szCs w:val="24"/>
+          <w:lang w:val="en-US"/>
+        </w:rPr>
+        <w:t xml:space="preserve">Figure </w:t>
+      </w:r>
+      <w:r>
+        <w:rPr>
+          <w:noProof/>
+          <w:szCs w:val="24"/>
+          <w:lang w:val="en-US"/>
+        </w:rPr>
+        <w:t>1</w:t>
+      </w:r>
+      <w:r>
+        <w:rPr>
+          <w:lang w:val="en-US"/>
+        </w:rPr>
+        <w:fldChar w:fldCharType="end"/>
+      </w:r>
+      <w:r>
+        <w:rPr>
+          <w:lang w:val="en-US"/>
+        </w:rPr>
+        <w:t xml:space="preserve"> </w:t>
+      </w:r>
+      <w:r>
+        <w:rPr>
+          <w:lang w:val="en-US"/>
+        </w:rPr>
+        <w:t>show</w:t>
+      </w:r>
+      <w:r>
+        <w:rPr>
+          <w:lang w:val="en-US"/>
+        </w:rPr>
+        <w:t>s</w:t>
+      </w:r>
+      <w:r>
+        <w:rPr>
+          <w:lang w:val="en-US"/>
+        </w:rPr>
+        <w:t xml:space="preserve"> a simplified version of SDM’s class diagram focusing on the employee, showing his human attributes, types of specializations, the possibility of training to </w:t>
+      </w:r>
+      <w:r>
+        <w:rPr>
+          <w:lang w:val="en-US"/>
+        </w:rPr>
+        <w:lastRenderedPageBreak/>
+        <w:t>acquire specializations, and that the employee is affect by other employees that belong to the staff team. It also illustrates the project, its characteristics and requirement.</w:t>
       </w:r>
     </w:p>
     <w:p>
@@ -880,14 +1130,7 @@
         <w:rPr>
           <w:lang w:val="en-US"/>
         </w:rPr>
-        <w:t xml:space="preserve">ach employee has a </w:t>
-      </w:r>
-      <w:r>
-        <w:rPr>
-          <w:lang w:val="en-US"/>
-        </w:rPr>
-        <w:lastRenderedPageBreak/>
-        <w:t xml:space="preserve">list of </w:t>
+        <w:t xml:space="preserve">ach employee has a list of </w:t>
       </w:r>
       <w:r>
         <w:rPr>
@@ -1401,6 +1644,7 @@
         <w:rPr>
           <w:lang w:val="en-US"/>
         </w:rPr>
+        <w:lastRenderedPageBreak/>
         <w:t xml:space="preserve">The </w:t>
       </w:r>
       <w:r>
@@ -1455,14 +1699,7 @@
         <w:rPr>
           <w:lang w:val="en-US"/>
         </w:rPr>
-        <w:t xml:space="preserve">For prototypes and test cases only the day they were created and their names are stored, since actions will contain the information of </w:t>
-      </w:r>
-      <w:r>
-        <w:rPr>
-          <w:lang w:val="en-US"/>
-        </w:rPr>
-        <w:lastRenderedPageBreak/>
-        <w:t>when they were used.</w:t>
+        <w:t>For prototypes and test cases only the day they were created and their names are stored, since actions will contain the information of when they were used.</w:t>
       </w:r>
       <w:r>
         <w:rPr>
@@ -1550,7 +1787,7 @@
         <w:keepNext/>
         <w:jc w:val="center"/>
       </w:pPr>
-      <w:bookmarkStart w:id="4" w:name="_Toc354161742"/>
+      <w:bookmarkStart w:id="5" w:name="_Toc354161742"/>
       <w:r>
         <w:rPr>
           <w:noProof/>
@@ -1613,7 +1850,7 @@
           <w:szCs w:val="24"/>
         </w:rPr>
       </w:pPr>
-      <w:bookmarkStart w:id="5" w:name="_Ref341884729"/>
+      <w:bookmarkStart w:id="6" w:name="_Ref341884729"/>
       <w:r>
         <w:rPr>
           <w:sz w:val="24"/>
@@ -1657,13 +1894,27 @@
         </w:rPr>
         <w:fldChar w:fldCharType="end"/>
       </w:r>
-      <w:bookmarkEnd w:id="5"/>
-      <w:r>
-        <w:rPr>
-          <w:sz w:val="24"/>
-          <w:szCs w:val="24"/>
-        </w:rPr>
-        <w:t>: Information data in the provenance graph.</w:t>
+      <w:bookmarkEnd w:id="6"/>
+      <w:r>
+        <w:rPr>
+          <w:sz w:val="24"/>
+          <w:szCs w:val="24"/>
+        </w:rPr>
+        <w:t xml:space="preserve">: Information data </w:t>
+      </w:r>
+      <w:r>
+        <w:rPr>
+          <w:sz w:val="24"/>
+          <w:szCs w:val="24"/>
+        </w:rPr>
+        <w:t>extracted and visible at</w:t>
+      </w:r>
+      <w:r>
+        <w:rPr>
+          <w:sz w:val="24"/>
+          <w:szCs w:val="24"/>
+        </w:rPr>
+        <w:t xml:space="preserve"> the provenance graph.</w:t>
       </w:r>
       <w:r>
         <w:rPr>
@@ -2006,6 +2257,7 @@
           <w:lang w:val="en-US"/>
         </w:rPr>
       </w:pPr>
+      <w:bookmarkStart w:id="7" w:name="_Ref357095737"/>
       <w:r>
         <w:rPr>
           <w:rStyle w:val="TabelaChar"/>
@@ -2014,31 +2266,10 @@
           <w:sz w:val="24"/>
           <w:lang w:val="en-US"/>
         </w:rPr>
-        <w:t xml:space="preserve">Guiding </w:t>
-      </w:r>
-      <w:commentRangeStart w:id="6"/>
-      <w:r>
-        <w:rPr>
-          <w:rStyle w:val="TabelaChar"/>
-          <w:rFonts w:cstheme="majorBidi"/>
-          <w:color w:val="auto"/>
-          <w:sz w:val="24"/>
-          <w:lang w:val="en-US"/>
-        </w:rPr>
-        <w:t>Example</w:t>
-      </w:r>
-      <w:bookmarkEnd w:id="4"/>
-      <w:commentRangeEnd w:id="6"/>
-      <w:r>
-        <w:rPr>
-          <w:rStyle w:val="CommentReference"/>
-          <w:rFonts w:eastAsiaTheme="minorHAnsi" w:cstheme="minorBidi"/>
-          <w:b w:val="0"/>
-          <w:bCs w:val="0"/>
-          <w:caps w:val="0"/>
-        </w:rPr>
-        <w:commentReference w:id="6"/>
-      </w:r>
+        <w:t>Guiding Example</w:t>
+      </w:r>
+      <w:bookmarkEnd w:id="5"/>
+      <w:bookmarkEnd w:id="7"/>
     </w:p>
     <w:p>
       <w:pPr>
@@ -2050,7 +2281,352 @@
         <w:rPr>
           <w:lang w:val="en-US"/>
         </w:rPr>
-        <w:t>Use experiment 02 as an example</w:t>
+        <w:t xml:space="preserve">Starting the game, the player has at his disposal four employees: </w:t>
+      </w:r>
+      <w:proofErr w:type="spellStart"/>
+      <w:r>
+        <w:rPr>
+          <w:lang w:val="en-US"/>
+        </w:rPr>
+        <w:t>Yesha</w:t>
+      </w:r>
+      <w:proofErr w:type="spellEnd"/>
+      <w:r>
+        <w:rPr>
+          <w:lang w:val="en-US"/>
+        </w:rPr>
+        <w:t xml:space="preserve">, </w:t>
+      </w:r>
+      <w:proofErr w:type="spellStart"/>
+      <w:r>
+        <w:rPr>
+          <w:lang w:val="en-US"/>
+        </w:rPr>
+        <w:t>Tornik</w:t>
+      </w:r>
+      <w:proofErr w:type="spellEnd"/>
+      <w:r>
+        <w:rPr>
+          <w:lang w:val="en-US"/>
+        </w:rPr>
+        <w:t xml:space="preserve">, </w:t>
+      </w:r>
+      <w:proofErr w:type="spellStart"/>
+      <w:r>
+        <w:rPr>
+          <w:lang w:val="en-US"/>
+        </w:rPr>
+        <w:t>Mirax</w:t>
+      </w:r>
+      <w:proofErr w:type="spellEnd"/>
+      <w:r>
+        <w:rPr>
+          <w:lang w:val="en-US"/>
+        </w:rPr>
+        <w:t xml:space="preserve">, and Emmy. The first him he does is to assign roles for each employee. </w:t>
+      </w:r>
+      <w:proofErr w:type="spellStart"/>
+      <w:r>
+        <w:rPr>
+          <w:lang w:val="en-US"/>
+        </w:rPr>
+        <w:t>Yesha</w:t>
+      </w:r>
+      <w:proofErr w:type="spellEnd"/>
+      <w:r>
+        <w:rPr>
+          <w:lang w:val="en-US"/>
+        </w:rPr>
+        <w:t xml:space="preserve"> is assigned as the staff’s manager</w:t>
+      </w:r>
+      <w:r>
+        <w:rPr>
+          <w:lang w:val="en-US"/>
+        </w:rPr>
+        <w:t xml:space="preserve"> and has the task of aiding analysts</w:t>
+      </w:r>
+      <w:r>
+        <w:rPr>
+          <w:lang w:val="en-US"/>
+        </w:rPr>
+        <w:t xml:space="preserve">. </w:t>
+      </w:r>
+      <w:proofErr w:type="spellStart"/>
+      <w:r>
+        <w:rPr>
+          <w:lang w:val="en-US"/>
+        </w:rPr>
+        <w:t>Tornik</w:t>
+      </w:r>
+      <w:proofErr w:type="spellEnd"/>
+      <w:r>
+        <w:rPr>
+          <w:lang w:val="en-US"/>
+        </w:rPr>
+        <w:t xml:space="preserve"> </w:t>
+      </w:r>
+      <w:r>
+        <w:rPr>
+          <w:lang w:val="en-US"/>
+        </w:rPr>
+        <w:t xml:space="preserve">is assigned </w:t>
+      </w:r>
+      <w:r>
+        <w:rPr>
+          <w:lang w:val="en-US"/>
+        </w:rPr>
+        <w:t xml:space="preserve">as an analyst, </w:t>
+      </w:r>
+      <w:proofErr w:type="spellStart"/>
+      <w:r>
+        <w:rPr>
+          <w:lang w:val="en-US"/>
+        </w:rPr>
+        <w:t>Mirax</w:t>
+      </w:r>
+      <w:proofErr w:type="spellEnd"/>
+      <w:r>
+        <w:rPr>
+          <w:lang w:val="en-US"/>
+        </w:rPr>
+        <w:t xml:space="preserve"> as </w:t>
+      </w:r>
+      <w:r>
+        <w:rPr>
+          <w:lang w:val="en-US"/>
+        </w:rPr>
+        <w:lastRenderedPageBreak/>
+        <w:t>marketing</w:t>
+      </w:r>
+      <w:r>
+        <w:rPr>
+          <w:lang w:val="en-US"/>
+        </w:rPr>
+        <w:t xml:space="preserve"> (which aids analysts and generate cash)</w:t>
+      </w:r>
+      <w:r>
+        <w:rPr>
+          <w:lang w:val="en-US"/>
+        </w:rPr>
+        <w:t xml:space="preserve">, and </w:t>
+      </w:r>
+      <w:r>
+        <w:rPr>
+          <w:lang w:val="en-US"/>
+        </w:rPr>
+        <w:t xml:space="preserve">lastly, </w:t>
+      </w:r>
+      <w:r>
+        <w:rPr>
+          <w:lang w:val="en-US"/>
+        </w:rPr>
+        <w:t xml:space="preserve">Emmy is assigned as programmer. Then </w:t>
+      </w:r>
+      <w:r>
+        <w:rPr>
+          <w:lang w:val="en-US"/>
+        </w:rPr>
+        <w:t xml:space="preserve">the player asks </w:t>
+      </w:r>
+      <w:proofErr w:type="spellStart"/>
+      <w:r>
+        <w:rPr>
+          <w:lang w:val="en-US"/>
+        </w:rPr>
+        <w:t>Yesha</w:t>
+      </w:r>
+      <w:proofErr w:type="spellEnd"/>
+      <w:r>
+        <w:rPr>
+          <w:lang w:val="en-US"/>
+        </w:rPr>
+        <w:t xml:space="preserve"> to hire</w:t>
+      </w:r>
+      <w:r>
+        <w:rPr>
+          <w:lang w:val="en-US"/>
+        </w:rPr>
+        <w:t xml:space="preserve"> tree new employees: Arden, which is put for training, </w:t>
+      </w:r>
+      <w:proofErr w:type="spellStart"/>
+      <w:r>
+        <w:rPr>
+          <w:lang w:val="en-US"/>
+        </w:rPr>
+        <w:t>Marke</w:t>
+      </w:r>
+      <w:proofErr w:type="spellEnd"/>
+      <w:r>
+        <w:rPr>
+          <w:lang w:val="en-US"/>
+        </w:rPr>
+        <w:t xml:space="preserve">, an architect, and lastly Daniel, an analyst which will work for 14 hours a day. </w:t>
+      </w:r>
+      <w:r>
+        <w:rPr>
+          <w:lang w:val="en-US"/>
+        </w:rPr>
+        <w:t>Almost</w:t>
+      </w:r>
+      <w:r>
+        <w:rPr>
+          <w:lang w:val="en-US"/>
+        </w:rPr>
+        <w:t xml:space="preserve"> </w:t>
+      </w:r>
+      <w:r>
+        <w:rPr>
+          <w:lang w:val="en-US"/>
+        </w:rPr>
+        <w:t>two weeks passed before</w:t>
+      </w:r>
+      <w:r>
+        <w:rPr>
+          <w:lang w:val="en-US"/>
+        </w:rPr>
+        <w:t xml:space="preserve"> finishing Arden’s training</w:t>
+      </w:r>
+      <w:r>
+        <w:rPr>
+          <w:lang w:val="en-US"/>
+        </w:rPr>
+        <w:t xml:space="preserve"> and putting him to work as a programmer</w:t>
+      </w:r>
+      <w:r>
+        <w:rPr>
+          <w:lang w:val="en-US"/>
+        </w:rPr>
+        <w:t xml:space="preserve">. </w:t>
+      </w:r>
+    </w:p>
+    <w:p>
+      <w:pPr>
+        <w:rPr>
+          <w:lang w:val="en-US"/>
+        </w:rPr>
+      </w:pPr>
+      <w:r>
+        <w:rPr>
+          <w:lang w:val="en-US"/>
+        </w:rPr>
+        <w:t xml:space="preserve">Starting the </w:t>
+      </w:r>
+      <w:r>
+        <w:rPr>
+          <w:lang w:val="en-US"/>
+        </w:rPr>
+        <w:t>third</w:t>
+      </w:r>
+      <w:r>
+        <w:rPr>
+          <w:lang w:val="en-US"/>
+        </w:rPr>
+        <w:t xml:space="preserve"> week in the game, the player begins to have economic problems, running out of cash. Daniel, due to the extra hours, begins to tire and later demits itself.</w:t>
+      </w:r>
+      <w:r>
+        <w:rPr>
+          <w:lang w:val="en-US"/>
+        </w:rPr>
+        <w:t xml:space="preserve"> The game continues with a few rearrangements in task. Later on, Arden and </w:t>
+      </w:r>
+      <w:proofErr w:type="spellStart"/>
+      <w:r>
+        <w:rPr>
+          <w:lang w:val="en-US"/>
+        </w:rPr>
+        <w:t>Marke</w:t>
+      </w:r>
+      <w:proofErr w:type="spellEnd"/>
+      <w:r>
+        <w:rPr>
+          <w:lang w:val="en-US"/>
+        </w:rPr>
+        <w:t xml:space="preserve"> also leave the staff. At the start of the next month, and after receiving cash, the player hires another employee (</w:t>
+      </w:r>
+      <w:proofErr w:type="spellStart"/>
+      <w:r>
+        <w:rPr>
+          <w:lang w:val="en-US"/>
+        </w:rPr>
+        <w:t>Miera</w:t>
+      </w:r>
+      <w:proofErr w:type="spellEnd"/>
+      <w:r>
+        <w:rPr>
+          <w:lang w:val="en-US"/>
+        </w:rPr>
+        <w:t xml:space="preserve">) as a programmer to replace Arden. At the same week, the player sets </w:t>
+      </w:r>
+      <w:proofErr w:type="spellStart"/>
+      <w:r>
+        <w:rPr>
+          <w:lang w:val="en-US"/>
+        </w:rPr>
+        <w:t>Mirax</w:t>
+      </w:r>
+      <w:proofErr w:type="spellEnd"/>
+      <w:r>
+        <w:rPr>
+          <w:lang w:val="en-US"/>
+        </w:rPr>
+        <w:t xml:space="preserve"> to negotiate with the client, asking to extend the project’s deadline by one more week, since it was about to end. Because of the deadline extension, the staff manages to complete the software in time, delivering it to the client.</w:t>
+      </w:r>
+    </w:p>
+    <w:p>
+      <w:pPr>
+        <w:rPr>
+          <w:lang w:val="en-US"/>
+        </w:rPr>
+      </w:pPr>
+      <w:r>
+        <w:rPr>
+          <w:lang w:val="en-US"/>
+        </w:rPr>
+        <w:t xml:space="preserve">At the end of the session, the </w:t>
+      </w:r>
+      <w:r>
+        <w:rPr>
+          <w:i/>
+          <w:lang w:val="en-US"/>
+        </w:rPr>
+        <w:t>game flow log</w:t>
+      </w:r>
+      <w:r>
+        <w:rPr>
+          <w:lang w:val="en-US"/>
+        </w:rPr>
+        <w:t xml:space="preserve"> is generated by using the collected information from the game (employees, actions, and the project daily progression). The examples and illustrations present at the next section </w:t>
+      </w:r>
+      <w:r>
+        <w:rPr>
+          <w:lang w:val="en-US"/>
+        </w:rPr>
+        <w:t>are</w:t>
+      </w:r>
+      <w:r>
+        <w:rPr>
+          <w:lang w:val="en-US"/>
+        </w:rPr>
+        <w:t xml:space="preserve"> based on the </w:t>
+      </w:r>
+      <w:r>
+        <w:rPr>
+          <w:i/>
+          <w:lang w:val="en-US"/>
+        </w:rPr>
+        <w:t>game flow log</w:t>
+      </w:r>
+      <w:r>
+        <w:rPr>
+          <w:lang w:val="en-US"/>
+        </w:rPr>
+        <w:t xml:space="preserve"> exported from the game session described at this section</w:t>
+      </w:r>
+      <w:r>
+        <w:rPr>
+          <w:lang w:val="en-US"/>
+        </w:rPr>
+        <w:t xml:space="preserve"> (the first weeks of the development process)</w:t>
       </w:r>
       <w:r>
         <w:rPr>
@@ -2066,12 +2642,14 @@
           <w:lang w:val="en-US"/>
         </w:rPr>
       </w:pPr>
+      <w:bookmarkStart w:id="8" w:name="_Ref357095787"/>
       <w:r>
         <w:rPr>
           <w:lang w:val="en-US"/>
         </w:rPr>
         <w:t>Proof Viewer</w:t>
       </w:r>
+      <w:bookmarkEnd w:id="8"/>
     </w:p>
     <w:p>
       <w:pPr>
@@ -2255,11 +2833,239 @@
           <w:lang w:val="en-US"/>
         </w:rPr>
         <w:t xml:space="preserve"> the edges that link each vertex. </w:t>
+      </w:r>
+    </w:p>
+    <w:p>
+      <w:pPr>
+        <w:rPr>
+          <w:lang w:val="en-US"/>
+        </w:rPr>
+      </w:pPr>
+      <w:r>
+        <w:rPr>
+          <w:lang w:val="en-US"/>
+        </w:rPr>
+        <w:t>To simplify th</w:t>
+      </w:r>
+      <w:r>
+        <w:rPr>
+          <w:lang w:val="en-US"/>
+        </w:rPr>
+        <w:t>e</w:t>
+      </w:r>
+      <w:r>
+        <w:rPr>
+          <w:lang w:val="en-US"/>
+        </w:rPr>
+        <w:t xml:space="preserve"> </w:t>
+      </w:r>
+      <w:r>
+        <w:rPr>
+          <w:lang w:val="en-US"/>
+        </w:rPr>
+        <w:t>first step (processing input file)</w:t>
+      </w:r>
+      <w:r>
+        <w:rPr>
+          <w:lang w:val="en-US"/>
+        </w:rPr>
+        <w:t xml:space="preserve">, </w:t>
+      </w:r>
+      <w:r>
+        <w:rPr>
+          <w:lang w:val="en-US"/>
+        </w:rPr>
+        <w:t>the information extracted from the game is arranged in pairs, where the pair represents two vertices followed by the edge that links them. As such,</w:t>
+      </w:r>
+      <w:r>
+        <w:rPr>
+          <w:lang w:val="en-US"/>
+        </w:rPr>
+        <w:t xml:space="preserve"> in a pre-processing step,</w:t>
+      </w:r>
+      <w:r>
+        <w:rPr>
+          <w:lang w:val="en-US"/>
+        </w:rPr>
+        <w:t xml:space="preserve"> </w:t>
+      </w:r>
+      <w:r>
+        <w:rPr>
+          <w:i/>
+          <w:lang w:val="en-US"/>
+        </w:rPr>
+        <w:t>Proof Viewer</w:t>
+      </w:r>
+      <w:r>
+        <w:rPr>
+          <w:lang w:val="en-US"/>
+        </w:rPr>
+        <w:t xml:space="preserve"> generates </w:t>
+      </w:r>
+      <w:r>
+        <w:rPr>
+          <w:lang w:val="en-US"/>
+        </w:rPr>
+        <w:t xml:space="preserve">the </w:t>
+      </w:r>
+      <w:r>
+        <w:rPr>
+          <w:lang w:val="en-US"/>
+        </w:rPr>
+        <w:t xml:space="preserve">vertices and edge every time it processes a pair of vertices. Each time </w:t>
+      </w:r>
+      <w:r>
+        <w:rPr>
+          <w:i/>
+          <w:lang w:val="en-US"/>
+        </w:rPr>
+        <w:t>Proof Viewer</w:t>
+      </w:r>
+      <w:r>
+        <w:rPr>
+          <w:lang w:val="en-US"/>
+        </w:rPr>
+        <w:t xml:space="preserve"> proce</w:t>
+      </w:r>
+      <w:r>
+        <w:rPr>
+          <w:lang w:val="en-US"/>
+        </w:rPr>
+        <w:t xml:space="preserve">ss a vertex, it searches </w:t>
+      </w:r>
+      <w:r>
+        <w:rPr>
+          <w:lang w:val="en-US"/>
+        </w:rPr>
+        <w:t xml:space="preserve">the database to check if the vertex </w:t>
+      </w:r>
+      <w:r>
+        <w:rPr>
+          <w:lang w:val="en-US"/>
+        </w:rPr>
+        <w:t>was already processed</w:t>
+      </w:r>
+      <w:r>
+        <w:rPr>
+          <w:lang w:val="en-US"/>
+        </w:rPr>
+        <w:t xml:space="preserve">. </w:t>
+      </w:r>
+      <w:r>
+        <w:rPr>
+          <w:lang w:val="en-US"/>
+        </w:rPr>
+        <w:t>If the vertex was previously processed</w:t>
+      </w:r>
+      <w:r>
+        <w:rPr>
+          <w:lang w:val="en-US"/>
+        </w:rPr>
+        <w:t>,</w:t>
+      </w:r>
+      <w:r>
+        <w:rPr>
+          <w:lang w:val="en-US"/>
+        </w:rPr>
+        <w:t xml:space="preserve"> then</w:t>
+      </w:r>
+      <w:r>
+        <w:rPr>
+          <w:lang w:val="en-US"/>
+        </w:rPr>
+        <w:t xml:space="preserve"> </w:t>
+      </w:r>
+      <w:r>
+        <w:rPr>
+          <w:i/>
+          <w:lang w:val="en-US"/>
+        </w:rPr>
+        <w:t>Proof Viewer</w:t>
+      </w:r>
+      <w:r>
+        <w:rPr>
+          <w:lang w:val="en-US"/>
+        </w:rPr>
+        <w:t xml:space="preserve"> will use </w:t>
+      </w:r>
+      <w:r>
+        <w:rPr>
+          <w:lang w:val="en-US"/>
+        </w:rPr>
+        <w:t>the processed vertex</w:t>
+      </w:r>
+      <w:r>
+        <w:rPr>
+          <w:lang w:val="en-US"/>
+        </w:rPr>
+        <w:t xml:space="preserve"> instead of creating a new one. Otherwise it will create the vertex. This avoids duplicates, since a single vertex can appear multiple times in the file due to </w:t>
+      </w:r>
+      <w:r>
+        <w:rPr>
+          <w:lang w:val="en-US"/>
+        </w:rPr>
+        <w:lastRenderedPageBreak/>
+        <w:t>the nature</w:t>
+      </w:r>
+      <w:r>
+        <w:rPr>
+          <w:lang w:val="en-US"/>
+        </w:rPr>
+        <w:t xml:space="preserve"> of how the file is structured: a </w:t>
+      </w:r>
+      <w:r>
+        <w:rPr>
+          <w:lang w:val="en-US"/>
+        </w:rPr>
+        <w:t xml:space="preserve">vertex, </w:t>
+      </w:r>
+      <w:r>
+        <w:rPr>
+          <w:lang w:val="en-US"/>
+        </w:rPr>
+        <w:t xml:space="preserve">another </w:t>
+      </w:r>
+      <w:r>
+        <w:rPr>
+          <w:lang w:val="en-US"/>
+        </w:rPr>
+        <w:t>ve</w:t>
+      </w:r>
+      <w:r>
+        <w:rPr>
+          <w:lang w:val="en-US"/>
+        </w:rPr>
+        <w:t>rtex, and the edge that links them</w:t>
+      </w:r>
+      <w:r>
+        <w:rPr>
+          <w:lang w:val="en-US"/>
+        </w:rPr>
+        <w:t>.</w:t>
+      </w:r>
+      <w:r>
+        <w:rPr>
+          <w:lang w:val="en-US"/>
+        </w:rPr>
+        <w:t xml:space="preserve"> </w:t>
+      </w:r>
+      <w:r>
+        <w:rPr>
+          <w:lang w:val="en-US"/>
+        </w:rPr>
+        <w:t>So, with the vertex had multiple edges connecting it, then it would appear multiple times in the log.</w:t>
+      </w:r>
+      <w:r>
+        <w:rPr>
+          <w:lang w:val="en-US"/>
+        </w:rPr>
+        <w:t xml:space="preserve"> </w:t>
       </w:r>
     </w:p>
     <w:p>
       <w:pPr>
         <w:keepNext/>
+        <w:framePr w:hSpace="187" w:wrap="around" w:hAnchor="text" w:yAlign="top"/>
         <w:ind w:firstLine="0"/>
       </w:pPr>
       <w:r>
@@ -2267,12 +3073,11 @@
           <w:noProof/>
           <w:lang w:val="en-US"/>
         </w:rPr>
-        <w:lastRenderedPageBreak/>
         <w:drawing>
           <wp:inline distT="0" distB="0" distL="0" distR="0">
             <wp:extent cx="5943600" cy="2371725"/>
             <wp:effectExtent l="19050" t="0" r="0" b="0"/>
-            <wp:docPr id="1" name="Picture 4"/>
+            <wp:docPr id="3" name="Picture 4"/>
             <wp:cNvGraphicFramePr>
               <a:graphicFrameLocks xmlns:a="http://schemas.openxmlformats.org/drawingml/2006/main" noChangeAspect="1"/>
             </wp:cNvGraphicFramePr>
@@ -2286,7 +3091,7 @@
                     </pic:cNvPicPr>
                   </pic:nvPicPr>
                   <pic:blipFill>
-                    <a:blip r:embed="rId9" cstate="print"/>
+                    <a:blip r:embed="rId8" cstate="print"/>
                     <a:srcRect/>
                     <a:stretch>
                       <a:fillRect/>
@@ -2318,6 +3123,7 @@
     <w:p>
       <w:pPr>
         <w:pStyle w:val="Caption"/>
+        <w:framePr w:hSpace="187" w:wrap="around" w:hAnchor="text" w:yAlign="top"/>
         <w:spacing w:before="0" w:beforeAutospacing="0"/>
         <w:jc w:val="center"/>
         <w:rPr>
@@ -2325,7 +3131,7 @@
           <w:szCs w:val="24"/>
         </w:rPr>
       </w:pPr>
-      <w:bookmarkStart w:id="7" w:name="_Ref357001089"/>
+      <w:bookmarkStart w:id="9" w:name="_Ref357001089"/>
       <w:r>
         <w:rPr>
           <w:sz w:val="24"/>
@@ -2369,7 +3175,7 @@
         </w:rPr>
         <w:fldChar w:fldCharType="end"/>
       </w:r>
-      <w:bookmarkEnd w:id="7"/>
+      <w:bookmarkEnd w:id="9"/>
       <w:r>
         <w:rPr>
           <w:sz w:val="24"/>
@@ -2411,7 +3217,6 @@
     <w:p>
       <w:pPr>
         <w:rPr>
-          <w:color w:val="FF0000"/>
           <w:lang w:val="en-US"/>
         </w:rPr>
       </w:pPr>
@@ -2419,13 +3224,14 @@
         <w:rPr>
           <w:lang w:val="en-US"/>
         </w:rPr>
-        <w:t>To simplify th</w:t>
-      </w:r>
-      <w:r>
-        <w:rPr>
-          <w:lang w:val="en-US"/>
-        </w:rPr>
-        <w:t>e</w:t>
+        <w:t xml:space="preserve">After processing both vertices, </w:t>
+      </w:r>
+      <w:r>
+        <w:rPr>
+          <w:i/>
+          <w:lang w:val="en-US"/>
+        </w:rPr>
+        <w:t>Proof Viewer</w:t>
       </w:r>
       <w:r>
         <w:rPr>
@@ -2437,31 +3243,19 @@
         <w:rPr>
           <w:lang w:val="en-US"/>
         </w:rPr>
-        <w:t>first step (processing input file)</w:t>
-      </w:r>
-      <w:r>
-        <w:rPr>
-          <w:lang w:val="en-US"/>
-        </w:rPr>
-        <w:t xml:space="preserve">, </w:t>
-      </w:r>
-      <w:r>
-        <w:rPr>
-          <w:lang w:val="en-US"/>
-        </w:rPr>
-        <w:t>the information extracted from the game is arranged in pairs, where the pair represents two vertices followed by the edge that links them. As such,</w:t>
-      </w:r>
-      <w:r>
-        <w:rPr>
-          <w:lang w:val="en-US"/>
-        </w:rPr>
-        <w:t xml:space="preserve"> in a pre-processing step,</w:t>
-      </w:r>
-      <w:r>
-        <w:rPr>
-          <w:lang w:val="en-US"/>
-        </w:rPr>
-        <w:t xml:space="preserve"> </w:t>
+        <w:t>creates the edge and stores it in a list of edges that are later on used to generate the graph</w:t>
+      </w:r>
+      <w:r>
+        <w:rPr>
+          <w:lang w:val="en-US"/>
+        </w:rPr>
+        <w:t>.</w:t>
+      </w:r>
+      <w:r>
+        <w:rPr>
+          <w:lang w:val="en-US"/>
+        </w:rPr>
+        <w:t xml:space="preserve"> In </w:t>
       </w:r>
       <w:r>
         <w:rPr>
@@ -2474,159 +3268,63 @@
         <w:rPr>
           <w:lang w:val="en-US"/>
         </w:rPr>
-        <w:t xml:space="preserve"> generates </w:t>
-      </w:r>
-      <w:r>
-        <w:rPr>
-          <w:lang w:val="en-US"/>
-        </w:rPr>
-        <w:t xml:space="preserve">the </w:t>
-      </w:r>
-      <w:r>
-        <w:rPr>
-          <w:lang w:val="en-US"/>
-        </w:rPr>
-        <w:t xml:space="preserve">vertices and edge every time it processes a pair of vertices. Each time </w:t>
+        <w:t xml:space="preserve">, an edge contains pointers to the vertex source, the vertex target, and the edge’s information (value and type). The source and target are the vertices previously processed from the pair. This is done until the entire </w:t>
       </w:r>
       <w:r>
         <w:rPr>
           <w:i/>
           <w:lang w:val="en-US"/>
         </w:rPr>
-        <w:t>Proof Viewer</w:t>
-      </w:r>
-      <w:r>
-        <w:rPr>
-          <w:lang w:val="en-US"/>
-        </w:rPr>
-        <w:t xml:space="preserve"> proce</w:t>
-      </w:r>
-      <w:r>
-        <w:rPr>
-          <w:lang w:val="en-US"/>
-        </w:rPr>
-        <w:t xml:space="preserve">ss a vertex, it searches </w:t>
-      </w:r>
-      <w:r>
-        <w:rPr>
-          <w:lang w:val="en-US"/>
-        </w:rPr>
-        <w:t xml:space="preserve">the database to check if the vertex </w:t>
-      </w:r>
-      <w:r>
-        <w:rPr>
-          <w:lang w:val="en-US"/>
-        </w:rPr>
-        <w:t>was already processed</w:t>
-      </w:r>
-      <w:r>
-        <w:rPr>
-          <w:lang w:val="en-US"/>
-        </w:rPr>
-        <w:t xml:space="preserve">. </w:t>
-      </w:r>
-      <w:r>
-        <w:rPr>
-          <w:lang w:val="en-US"/>
-        </w:rPr>
-        <w:t>If the vertex was previously processed</w:t>
-      </w:r>
-      <w:r>
-        <w:rPr>
-          <w:lang w:val="en-US"/>
-        </w:rPr>
-        <w:t>,</w:t>
-      </w:r>
-      <w:r>
-        <w:rPr>
-          <w:lang w:val="en-US"/>
-        </w:rPr>
-        <w:t xml:space="preserve"> then</w:t>
-      </w:r>
-      <w:r>
-        <w:rPr>
-          <w:lang w:val="en-US"/>
-        </w:rPr>
-        <w:t xml:space="preserve"> </w:t>
+        <w:t>game flow log</w:t>
+      </w:r>
+      <w:r>
+        <w:rPr>
+          <w:lang w:val="en-US"/>
+        </w:rPr>
+        <w:t xml:space="preserve"> was processed and all edges were </w:t>
+      </w:r>
+      <w:r>
+        <w:rPr>
+          <w:lang w:val="en-US"/>
+        </w:rPr>
+        <w:t>placed in a</w:t>
+      </w:r>
+      <w:r>
+        <w:rPr>
+          <w:lang w:val="en-US"/>
+        </w:rPr>
+        <w:t xml:space="preserve"> list </w:t>
+      </w:r>
+      <w:r>
+        <w:rPr>
+          <w:lang w:val="en-US"/>
+        </w:rPr>
+        <w:t xml:space="preserve">of edges </w:t>
+      </w:r>
+      <w:r>
+        <w:rPr>
+          <w:lang w:val="en-US"/>
+        </w:rPr>
+        <w:t>that is used to generate the graph.</w:t>
+      </w:r>
+      <w:r>
+        <w:rPr>
+          <w:lang w:val="en-US"/>
+        </w:rPr>
+        <w:t xml:space="preserve"> All the information from the </w:t>
       </w:r>
       <w:r>
         <w:rPr>
           <w:i/>
           <w:lang w:val="en-US"/>
         </w:rPr>
-        <w:t>Proof Viewer</w:t>
-      </w:r>
-      <w:r>
-        <w:rPr>
-          <w:lang w:val="en-US"/>
-        </w:rPr>
-        <w:t xml:space="preserve"> will use </w:t>
-      </w:r>
-      <w:r>
-        <w:rPr>
-          <w:lang w:val="en-US"/>
-        </w:rPr>
-        <w:t>the processed vertex</w:t>
-      </w:r>
-      <w:r>
-        <w:rPr>
-          <w:lang w:val="en-US"/>
-        </w:rPr>
-        <w:t xml:space="preserve"> instead of creating a new one. Otherwise it will create the vertex. This avoids duplicates, since a single vertex can appear multiple times in the file due to the nature</w:t>
-      </w:r>
-      <w:r>
-        <w:rPr>
-          <w:lang w:val="en-US"/>
-        </w:rPr>
-        <w:t xml:space="preserve"> of how the file is structured: a </w:t>
-      </w:r>
-      <w:r>
-        <w:rPr>
-          <w:lang w:val="en-US"/>
-        </w:rPr>
-        <w:t xml:space="preserve">vertex, </w:t>
-      </w:r>
-      <w:r>
-        <w:rPr>
-          <w:lang w:val="en-US"/>
-        </w:rPr>
-        <w:t xml:space="preserve">another </w:t>
-      </w:r>
-      <w:r>
-        <w:rPr>
-          <w:lang w:val="en-US"/>
-        </w:rPr>
-        <w:t>ve</w:t>
-      </w:r>
-      <w:r>
-        <w:rPr>
-          <w:lang w:val="en-US"/>
-        </w:rPr>
-        <w:t>rtex, and the edge that links them</w:t>
-      </w:r>
-      <w:r>
-        <w:rPr>
-          <w:lang w:val="en-US"/>
-        </w:rPr>
-        <w:t>.</w:t>
-      </w:r>
-      <w:r>
-        <w:rPr>
-          <w:lang w:val="en-US"/>
-        </w:rPr>
-        <w:t xml:space="preserve"> </w:t>
-      </w:r>
-      <w:r>
-        <w:rPr>
-          <w:lang w:val="en-US"/>
-        </w:rPr>
-        <w:t>So, with the vertex had multiple edges connecting it, then it would appear multiple times in the log.</w:t>
-      </w:r>
-      <w:r>
-        <w:rPr>
-          <w:lang w:val="en-US"/>
-        </w:rPr>
-        <w:t xml:space="preserve"> </w:t>
+        <w:t>game flow log</w:t>
+      </w:r>
+      <w:r>
+        <w:rPr>
+          <w:lang w:val="en-US"/>
+        </w:rPr>
+        <w:t xml:space="preserve"> is processed in this stage, even if they don’t initially appear in the graph.</w:t>
       </w:r>
     </w:p>
     <w:p>
@@ -2639,244 +3337,124 @@
         <w:rPr>
           <w:lang w:val="en-US"/>
         </w:rPr>
-        <w:t xml:space="preserve">After processing both vertices, </w:t>
+        <w:t xml:space="preserve">As mentioned earlier, vertices can belong to three types: </w:t>
       </w:r>
       <w:r>
         <w:rPr>
           <w:i/>
           <w:lang w:val="en-US"/>
         </w:rPr>
+        <w:t>activities</w:t>
+      </w:r>
+      <w:r>
+        <w:rPr>
+          <w:lang w:val="en-US"/>
+        </w:rPr>
+        <w:t xml:space="preserve">, </w:t>
+      </w:r>
+      <w:r>
+        <w:rPr>
+          <w:i/>
+          <w:lang w:val="en-US"/>
+        </w:rPr>
+        <w:t>entities</w:t>
+      </w:r>
+      <w:r>
+        <w:rPr>
+          <w:lang w:val="en-US"/>
+        </w:rPr>
+        <w:t xml:space="preserve">, and </w:t>
+      </w:r>
+      <w:r>
+        <w:rPr>
+          <w:i/>
+          <w:lang w:val="en-US"/>
+        </w:rPr>
+        <w:t>agents</w:t>
+      </w:r>
+      <w:r>
+        <w:rPr>
+          <w:lang w:val="en-US"/>
+        </w:rPr>
+        <w:t>. When generating the file that contains the information extracted from the game, an additional tag is added to distinguish the vert</w:t>
+      </w:r>
+      <w:r>
+        <w:rPr>
+          <w:lang w:val="en-US"/>
+        </w:rPr>
+        <w:t>ices</w:t>
+      </w:r>
+      <w:r>
+        <w:rPr>
+          <w:lang w:val="en-US"/>
+        </w:rPr>
+        <w:t xml:space="preserve"> type</w:t>
+      </w:r>
+      <w:r>
+        <w:rPr>
+          <w:lang w:val="en-US"/>
+        </w:rPr>
+        <w:t>s</w:t>
+      </w:r>
+      <w:r>
+        <w:rPr>
+          <w:lang w:val="en-US"/>
+        </w:rPr>
+        <w:t xml:space="preserve">. This distinction is used by </w:t>
+      </w:r>
+      <w:r>
+        <w:rPr>
+          <w:i/>
+          <w:lang w:val="en-US"/>
+        </w:rPr>
         <w:t>Proof Viewer</w:t>
       </w:r>
       <w:r>
         <w:rPr>
           <w:lang w:val="en-US"/>
         </w:rPr>
+        <w:t xml:space="preserve"> when generating the vertex in order to generate the correct vertex type</w:t>
+      </w:r>
+      <w:r>
+        <w:rPr>
+          <w:lang w:val="en-US"/>
+        </w:rPr>
+        <w:t>, without the need to process the information and decide which vertex it will be according to its characteristics, saving processing time</w:t>
+      </w:r>
+      <w:r>
+        <w:rPr>
+          <w:lang w:val="en-US"/>
+        </w:rPr>
+        <w:t>. Note however that the input format can be customized</w:t>
+      </w:r>
+      <w:r>
+        <w:rPr>
+          <w:lang w:val="en-US"/>
+        </w:rPr>
+        <w:t>, as long as it generates a list of edges, where each element in the list has the vertex source, the vertex target, and the edge</w:t>
+      </w:r>
+      <w:r>
+        <w:rPr>
+          <w:lang w:val="en-US"/>
+        </w:rPr>
+        <w:t xml:space="preserve"> information</w:t>
+      </w:r>
+      <w:r>
+        <w:rPr>
+          <w:lang w:val="en-US"/>
+        </w:rPr>
+        <w:t>.</w:t>
+      </w:r>
+      <w:r>
+        <w:rPr>
+          <w:lang w:val="en-US"/>
+        </w:rPr>
         <w:t xml:space="preserve"> </w:t>
       </w:r>
       <w:r>
         <w:rPr>
           <w:lang w:val="en-US"/>
         </w:rPr>
-        <w:t>creates the edge and stores it in a list of edges that are later on used to generate the graph</w:t>
-      </w:r>
-      <w:r>
-        <w:rPr>
-          <w:lang w:val="en-US"/>
-        </w:rPr>
-        <w:t>.</w:t>
-      </w:r>
-      <w:r>
-        <w:rPr>
-          <w:lang w:val="en-US"/>
-        </w:rPr>
-        <w:t xml:space="preserve"> In </w:t>
-      </w:r>
-      <w:r>
-        <w:rPr>
-          <w:i/>
-          <w:lang w:val="en-US"/>
-        </w:rPr>
-        <w:t>Proof Viewer</w:t>
-      </w:r>
-      <w:r>
-        <w:rPr>
-          <w:lang w:val="en-US"/>
-        </w:rPr>
-        <w:t xml:space="preserve">, an edge contains pointers to the vertex source, the vertex target, and the edge’s information (value and type). The source and target are the vertices previously processed from the pair. This is done until the entire </w:t>
-      </w:r>
-      <w:r>
-        <w:rPr>
-          <w:i/>
-          <w:lang w:val="en-US"/>
-        </w:rPr>
-        <w:t>game flow log</w:t>
-      </w:r>
-      <w:r>
-        <w:rPr>
-          <w:lang w:val="en-US"/>
-        </w:rPr>
-        <w:t xml:space="preserve"> was processed and all edges were </w:t>
-      </w:r>
-      <w:r>
-        <w:rPr>
-          <w:lang w:val="en-US"/>
-        </w:rPr>
-        <w:t>placed in a</w:t>
-      </w:r>
-      <w:r>
-        <w:rPr>
-          <w:lang w:val="en-US"/>
-        </w:rPr>
-        <w:t xml:space="preserve"> list </w:t>
-      </w:r>
-      <w:r>
-        <w:rPr>
-          <w:lang w:val="en-US"/>
-        </w:rPr>
-        <w:t xml:space="preserve">of edges </w:t>
-      </w:r>
-      <w:r>
-        <w:rPr>
-          <w:lang w:val="en-US"/>
-        </w:rPr>
-        <w:t>that is used to generate the graph.</w:t>
-      </w:r>
-      <w:r>
-        <w:rPr>
-          <w:lang w:val="en-US"/>
-        </w:rPr>
-        <w:t xml:space="preserve"> All the information from the </w:t>
-      </w:r>
-      <w:r>
-        <w:rPr>
-          <w:i/>
-          <w:lang w:val="en-US"/>
-        </w:rPr>
-        <w:t>game flow log</w:t>
-      </w:r>
-      <w:r>
-        <w:rPr>
-          <w:lang w:val="en-US"/>
-        </w:rPr>
-        <w:t xml:space="preserve"> is processed in this stage, even if they don’t initially appear in the graph.</w:t>
-      </w:r>
-    </w:p>
-    <w:p>
-      <w:pPr>
-        <w:rPr>
-          <w:lang w:val="en-US"/>
-        </w:rPr>
-      </w:pPr>
-      <w:r>
-        <w:rPr>
-          <w:lang w:val="en-US"/>
-        </w:rPr>
-        <w:t xml:space="preserve">As mentioned earlier, vertices can belong to three types: </w:t>
-      </w:r>
-      <w:r>
-        <w:rPr>
-          <w:i/>
-          <w:lang w:val="en-US"/>
-        </w:rPr>
-        <w:t>activities</w:t>
-      </w:r>
-      <w:r>
-        <w:rPr>
-          <w:lang w:val="en-US"/>
-        </w:rPr>
-        <w:t xml:space="preserve">, </w:t>
-      </w:r>
-      <w:r>
-        <w:rPr>
-          <w:i/>
-          <w:lang w:val="en-US"/>
-        </w:rPr>
-        <w:t>entities</w:t>
-      </w:r>
-      <w:r>
-        <w:rPr>
-          <w:lang w:val="en-US"/>
-        </w:rPr>
-        <w:t xml:space="preserve">, and </w:t>
-      </w:r>
-      <w:r>
-        <w:rPr>
-          <w:i/>
-          <w:lang w:val="en-US"/>
-        </w:rPr>
-        <w:t>agents</w:t>
-      </w:r>
-      <w:r>
-        <w:rPr>
-          <w:lang w:val="en-US"/>
-        </w:rPr>
-        <w:t>. When generating the file that contains the information extracted from the game, an additional tag is added to distinguish the vert</w:t>
-      </w:r>
-      <w:r>
-        <w:rPr>
-          <w:lang w:val="en-US"/>
-        </w:rPr>
-        <w:t>ices</w:t>
-      </w:r>
-      <w:r>
-        <w:rPr>
-          <w:lang w:val="en-US"/>
-        </w:rPr>
-        <w:t xml:space="preserve"> type</w:t>
-      </w:r>
-      <w:r>
-        <w:rPr>
-          <w:lang w:val="en-US"/>
-        </w:rPr>
-        <w:t>s</w:t>
-      </w:r>
-      <w:r>
-        <w:rPr>
-          <w:lang w:val="en-US"/>
-        </w:rPr>
-        <w:t xml:space="preserve">. This distinction is used by </w:t>
-      </w:r>
-      <w:r>
-        <w:rPr>
-          <w:i/>
-          <w:lang w:val="en-US"/>
-        </w:rPr>
-        <w:t>Proof Viewer</w:t>
-      </w:r>
-      <w:r>
-        <w:rPr>
-          <w:lang w:val="en-US"/>
-        </w:rPr>
-        <w:t xml:space="preserve"> when generating the vertex in order to generate the correct vertex type</w:t>
-      </w:r>
-      <w:r>
-        <w:rPr>
-          <w:lang w:val="en-US"/>
-        </w:rPr>
-        <w:t xml:space="preserve">, without the need to process the information and decide which vertex it will be according to its characteristics, saving processing </w:t>
-      </w:r>
-      <w:r>
-        <w:rPr>
-          <w:lang w:val="en-US"/>
-        </w:rPr>
-        <w:lastRenderedPageBreak/>
-        <w:t>time</w:t>
-      </w:r>
-      <w:r>
-        <w:rPr>
-          <w:lang w:val="en-US"/>
-        </w:rPr>
-        <w:t>. Note however that the input format can be customized</w:t>
-      </w:r>
-      <w:r>
-        <w:rPr>
-          <w:lang w:val="en-US"/>
-        </w:rPr>
-        <w:t>, as long as it generates a list of edges, where each element in the list has the vertex source, the vertex target, and the edge</w:t>
-      </w:r>
-      <w:r>
-        <w:rPr>
-          <w:lang w:val="en-US"/>
-        </w:rPr>
-        <w:t xml:space="preserve"> information</w:t>
-      </w:r>
-      <w:r>
-        <w:rPr>
-          <w:lang w:val="en-US"/>
-        </w:rPr>
-        <w:t>.</w:t>
-      </w:r>
-      <w:r>
-        <w:rPr>
-          <w:lang w:val="en-US"/>
-        </w:rPr>
-        <w:t xml:space="preserve"> </w:t>
-      </w:r>
-      <w:r>
-        <w:rPr>
-          <w:lang w:val="en-US"/>
-        </w:rPr>
         <w:fldChar w:fldCharType="begin"/>
       </w:r>
       <w:r>
@@ -2896,21 +3474,12 @@
         </w:rPr>
         <w:fldChar w:fldCharType="separate"/>
       </w:r>
-      <w:proofErr w:type="spellStart"/>
-      <w:r>
-        <w:rPr>
-          <w:szCs w:val="24"/>
-          <w:lang w:val="en-US"/>
-        </w:rPr>
-        <w:t>Table</w:t>
-      </w:r>
-      <w:proofErr w:type="spellEnd"/>
-      <w:r>
-        <w:rPr>
-          <w:szCs w:val="24"/>
-          <w:lang w:val="en-US"/>
-        </w:rPr>
-        <w:t xml:space="preserve"> </w:t>
+      <w:r>
+        <w:rPr>
+          <w:szCs w:val="24"/>
+          <w:lang w:val="en-US"/>
+        </w:rPr>
+        <w:t xml:space="preserve">Table </w:t>
       </w:r>
       <w:r>
         <w:rPr>
@@ -3017,12 +3586,13 @@
           <w:szCs w:val="24"/>
         </w:rPr>
       </w:pPr>
-      <w:bookmarkStart w:id="8" w:name="_Ref357085234"/>
-      <w:r>
-        <w:rPr>
-          <w:sz w:val="24"/>
-          <w:szCs w:val="24"/>
-        </w:rPr>
+      <w:bookmarkStart w:id="10" w:name="_Ref357085234"/>
+      <w:r>
+        <w:rPr>
+          <w:sz w:val="24"/>
+          <w:szCs w:val="24"/>
+        </w:rPr>
+        <w:lastRenderedPageBreak/>
         <w:t xml:space="preserve">Table </w:t>
       </w:r>
       <w:r>
@@ -3061,7 +3631,7 @@
         </w:rPr>
         <w:fldChar w:fldCharType="end"/>
       </w:r>
-      <w:bookmarkEnd w:id="8"/>
+      <w:bookmarkEnd w:id="10"/>
       <w:r>
         <w:rPr>
           <w:sz w:val="24"/>
@@ -3611,7 +4181,7 @@
           <w:lang w:val="en-US"/>
         </w:rPr>
       </w:pPr>
-      <w:bookmarkStart w:id="9" w:name="_Toc354161746"/>
+      <w:bookmarkStart w:id="11" w:name="_Toc354161746"/>
       <w:r>
         <w:rPr>
           <w:lang w:val="en-US"/>
@@ -3624,7 +4194,7 @@
         </w:rPr>
         <w:t>Representations</w:t>
       </w:r>
-      <w:bookmarkEnd w:id="9"/>
+      <w:bookmarkEnd w:id="11"/>
     </w:p>
     <w:p>
       <w:pPr>
@@ -3846,63 +4416,69 @@
         <w:rPr>
           <w:lang w:val="en-US"/>
         </w:rPr>
+        <w:t>The “</w:t>
+      </w:r>
+      <w:proofErr w:type="spellStart"/>
+      <w:r>
+        <w:rPr>
+          <w:lang w:val="en-US"/>
+        </w:rPr>
+        <w:t>CollapseAgent</w:t>
+      </w:r>
+      <w:proofErr w:type="spellEnd"/>
+      <w:r>
+        <w:rPr>
+          <w:lang w:val="en-US"/>
+        </w:rPr>
+        <w:t xml:space="preserve">” button collapses all the agent’s vertices into him. It can be useful to detect if that agent had any influence throughout the game, instead of looking vertex by vertex. The “Collapse” button allows the user to collapse the selected vertices, while the “Extend” button will remove the last collapse made to generate the selected vertex. The “Reset” button removes all modifications made in the graph, returning it to the original state. </w:t>
+      </w:r>
+      <w:r>
+        <w:rPr>
+          <w:lang w:val="en-US"/>
+        </w:rPr>
+        <w:t>T</w:t>
+      </w:r>
+      <w:commentRangeStart w:id="12"/>
+      <w:r>
+        <w:rPr>
+          <w:lang w:val="en-US"/>
+        </w:rPr>
+        <w:t>he “</w:t>
+      </w:r>
+      <w:proofErr w:type="spellStart"/>
+      <w:r>
+        <w:rPr>
+          <w:lang w:val="en-US"/>
+        </w:rPr>
+        <w:t>MainGraph</w:t>
+      </w:r>
+      <w:proofErr w:type="spellEnd"/>
+      <w:r>
+        <w:rPr>
+          <w:lang w:val="en-US"/>
+        </w:rPr>
+        <w:t>” and “</w:t>
+      </w:r>
+      <w:proofErr w:type="spellStart"/>
+      <w:r>
+        <w:rPr>
+          <w:lang w:val="en-US"/>
+        </w:rPr>
+        <w:t>TutorialGraph</w:t>
+      </w:r>
+      <w:proofErr w:type="spellEnd"/>
+      <w:r>
+        <w:rPr>
+          <w:lang w:val="en-US"/>
+        </w:rPr>
+        <w:t xml:space="preserve">” buttons change the displayed graph, where the main graph is the graph </w:t>
+      </w:r>
+      <w:r>
+        <w:rPr>
+          <w:lang w:val="en-US"/>
+        </w:rPr>
         <w:lastRenderedPageBreak/>
-        <w:t>The “</w:t>
-      </w:r>
-      <w:proofErr w:type="spellStart"/>
-      <w:r>
-        <w:rPr>
-          <w:lang w:val="en-US"/>
-        </w:rPr>
-        <w:t>CollapseAgent</w:t>
-      </w:r>
-      <w:proofErr w:type="spellEnd"/>
-      <w:r>
-        <w:rPr>
-          <w:lang w:val="en-US"/>
-        </w:rPr>
-        <w:t xml:space="preserve">” button collapses all the agent’s vertices into him. It can be useful to detect if that agent had any influence throughout the game, instead of looking vertex by vertex. The “Collapse” button allows the user to collapse the selected vertices, while the “Extend” button will remove the last collapse made to generate the selected vertex. The “Reset” button removes all modifications made in the graph, returning it to the original state. </w:t>
-      </w:r>
-      <w:r>
-        <w:rPr>
-          <w:lang w:val="en-US"/>
-        </w:rPr>
-        <w:t>T</w:t>
-      </w:r>
-      <w:commentRangeStart w:id="10"/>
-      <w:r>
-        <w:rPr>
-          <w:lang w:val="en-US"/>
-        </w:rPr>
-        <w:t>he “</w:t>
-      </w:r>
-      <w:proofErr w:type="spellStart"/>
-      <w:r>
-        <w:rPr>
-          <w:lang w:val="en-US"/>
-        </w:rPr>
-        <w:t>MainGraph</w:t>
-      </w:r>
-      <w:proofErr w:type="spellEnd"/>
-      <w:r>
-        <w:rPr>
-          <w:lang w:val="en-US"/>
-        </w:rPr>
-        <w:t>” and “</w:t>
-      </w:r>
-      <w:proofErr w:type="spellStart"/>
-      <w:r>
-        <w:rPr>
-          <w:lang w:val="en-US"/>
-        </w:rPr>
-        <w:t>TutorialGraph</w:t>
-      </w:r>
-      <w:proofErr w:type="spellEnd"/>
-      <w:r>
-        <w:rPr>
-          <w:lang w:val="en-US"/>
-        </w:rPr>
-        <w:t>” buttons change the displayed graph, where the main graph is the graph being analyzed and the tutorial graph is a smaller graph</w:t>
+        <w:t>being analyzed and the tutorial graph is a smaller graph</w:t>
       </w:r>
       <w:r>
         <w:rPr>
@@ -3916,12 +4492,12 @@
         </w:rPr>
         <w:t>.</w:t>
       </w:r>
-      <w:commentRangeEnd w:id="10"/>
+      <w:commentRangeEnd w:id="12"/>
       <w:r>
         <w:rPr>
           <w:rStyle w:val="CommentReference"/>
         </w:rPr>
-        <w:commentReference w:id="10"/>
+        <w:commentReference w:id="12"/>
       </w:r>
       <w:r>
         <w:rPr>
@@ -4000,7 +4576,7 @@
           <w:szCs w:val="24"/>
         </w:rPr>
       </w:pPr>
-      <w:bookmarkStart w:id="11" w:name="_Ref357002313"/>
+      <w:bookmarkStart w:id="13" w:name="_Ref357002313"/>
       <w:r>
         <w:rPr>
           <w:sz w:val="24"/>
@@ -4044,7 +4620,7 @@
         </w:rPr>
         <w:fldChar w:fldCharType="end"/>
       </w:r>
-      <w:bookmarkEnd w:id="11"/>
+      <w:bookmarkEnd w:id="13"/>
       <w:r>
         <w:rPr>
           <w:sz w:val="24"/>
@@ -4096,14 +4672,112 @@
         <w:rPr>
           <w:lang w:val="en-US"/>
         </w:rPr>
-        <w:t xml:space="preserve"> type vertices. The “Lonely Nodes” hides all </w:t>
+        <w:t xml:space="preserve"> type vertices. The “Lonely Nodes” hides all vertices that have no edge linking it in the current display. This is useful to clean the graph from vertices that have no edges from the displayed types. </w:t>
+      </w:r>
+      <w:r>
+        <w:rPr>
+          <w:lang w:val="en-US"/>
+        </w:rPr>
+        <w:t>The e</w:t>
+      </w:r>
+      <w:r>
+        <w:rPr>
+          <w:lang w:val="en-US"/>
+        </w:rPr>
+        <w:t xml:space="preserve">dge filters </w:t>
+      </w:r>
+      <w:r>
+        <w:rPr>
+          <w:lang w:val="en-US"/>
+        </w:rPr>
+        <w:t>set the display to</w:t>
+      </w:r>
+      <w:r>
+        <w:rPr>
+          <w:lang w:val="en-US"/>
+        </w:rPr>
+        <w:t xml:space="preserve"> only </w:t>
+      </w:r>
+      <w:r>
+        <w:rPr>
+          <w:lang w:val="en-US"/>
+        </w:rPr>
+        <w:t xml:space="preserve">show </w:t>
+      </w:r>
+      <w:r>
+        <w:rPr>
+          <w:lang w:val="en-US"/>
+        </w:rPr>
+        <w:t xml:space="preserve">the selected types of edges. </w:t>
+      </w:r>
+      <w:r>
+        <w:rPr>
+          <w:lang w:val="en-US"/>
+        </w:rPr>
+        <w:t xml:space="preserve">This is done changing the display status of each edge in the graph, displaying only the types selected while hiding the rest. An edge is composed of a value plus type. For example, and edge labeled as </w:t>
+      </w:r>
+      <w:r>
+        <w:rPr>
+          <w:i/>
+          <w:lang w:val="en-US"/>
+        </w:rPr>
+        <w:t>342 validation</w:t>
+      </w:r>
+      <w:r>
+        <w:rPr>
+          <w:lang w:val="en-US"/>
+        </w:rPr>
+        <w:t xml:space="preserve"> has a value of 342 and the type </w:t>
+      </w:r>
+      <w:r>
+        <w:rPr>
+          <w:i/>
+          <w:lang w:val="en-US"/>
+        </w:rPr>
+        <w:t>validation</w:t>
+      </w:r>
+      <w:r>
+        <w:rPr>
+          <w:lang w:val="en-US"/>
+        </w:rPr>
+        <w:t xml:space="preserve">.  </w:t>
+      </w:r>
+      <w:r>
+        <w:rPr>
+          <w:lang w:val="en-US"/>
+        </w:rPr>
+        <w:t>From SDM, the edge’s types can be: Credits, Quality, Progress, Aid, Val</w:t>
+      </w:r>
+      <w:r>
+        <w:rPr>
+          <w:lang w:val="en-US"/>
+        </w:rPr>
+        <w:t xml:space="preserve"> (short for </w:t>
       </w:r>
       <w:r>
         <w:rPr>
           <w:lang w:val="en-US"/>
         </w:rPr>
         <w:lastRenderedPageBreak/>
-        <w:t xml:space="preserve">vertices that have no edge linking it in the current display. This is useful to clean the graph from vertices that have no edges from the displayed types. This type of filter is tied with edge filter. Edge filters display only the selected types of edges. From SDM, the edge’s types can be: Credits, Quality, Progress, Aid, Val, Discovery, Repair, Bugs, Test Cases, Morale, and Stamina. Neutral edges are edges that represent association between vertices, while the others represent influences. Note that </w:t>
+        <w:t>Validation)</w:t>
+      </w:r>
+      <w:r>
+        <w:rPr>
+          <w:lang w:val="en-US"/>
+        </w:rPr>
+        <w:t xml:space="preserve">, Discovery, Repair, Bugs, Test Cases, Morale, and Stamina. Neutral edges are edges that represent association between vertices, while the others represent influences. </w:t>
+      </w:r>
+      <w:r>
+        <w:rPr>
+          <w:lang w:val="en-US"/>
+        </w:rPr>
+        <w:t xml:space="preserve">Black edges are neutral edges, which are also dotted, or edges with a value equal to zero. </w:t>
+      </w:r>
+      <w:r>
+        <w:rPr>
+          <w:lang w:val="en-US"/>
+        </w:rPr>
+        <w:t xml:space="preserve">Note that </w:t>
       </w:r>
       <w:r>
         <w:rPr>
@@ -4165,7 +4839,67 @@
         <w:rPr>
           <w:lang w:val="en-US"/>
         </w:rPr>
-        <w:t xml:space="preserve">. This means that the graph is only showing neutral edges (it is set to always start the visualization with only that type selected, pre-filtering the graph). The full graph can be seen if all edge’s types are selected, resulting in the graph illustrated by </w:t>
+        <w:t>. This means that the graph is only showing neutral edges</w:t>
+      </w:r>
+      <w:r>
+        <w:rPr>
+          <w:lang w:val="en-US"/>
+        </w:rPr>
+        <w:t xml:space="preserve">. The graph </w:t>
+      </w:r>
+      <w:r>
+        <w:rPr>
+          <w:lang w:val="en-US"/>
+        </w:rPr>
+        <w:t xml:space="preserve">is set to always start the visualization with only </w:t>
+      </w:r>
+      <w:r>
+        <w:rPr>
+          <w:lang w:val="en-US"/>
+        </w:rPr>
+        <w:t>the neutral</w:t>
+      </w:r>
+      <w:r>
+        <w:rPr>
+          <w:lang w:val="en-US"/>
+        </w:rPr>
+        <w:t xml:space="preserve"> type se</w:t>
+      </w:r>
+      <w:r>
+        <w:rPr>
+          <w:lang w:val="en-US"/>
+        </w:rPr>
+        <w:t>lected, pre-filtering all other edges</w:t>
+      </w:r>
+      <w:r>
+        <w:rPr>
+          <w:lang w:val="en-US"/>
+        </w:rPr>
+        <w:t xml:space="preserve">. </w:t>
+      </w:r>
+      <w:r>
+        <w:rPr>
+          <w:lang w:val="en-US"/>
+        </w:rPr>
+        <w:t xml:space="preserve">This is just an example of possible pre-filtering. Any type of filter can be used during the initialization of the graph. This is useful to reduce the graph granularity, hiding information from the user to avoid overwhelming him. </w:t>
+      </w:r>
+      <w:r>
+        <w:rPr>
+          <w:lang w:val="en-US"/>
+        </w:rPr>
+        <w:t xml:space="preserve">The full graph can be seen if all edge’s types are selected, resulting in the </w:t>
+      </w:r>
+      <w:r>
+        <w:rPr>
+          <w:lang w:val="en-US"/>
+        </w:rPr>
+        <w:t xml:space="preserve">section of the </w:t>
+      </w:r>
+      <w:r>
+        <w:rPr>
+          <w:lang w:val="en-US"/>
+        </w:rPr>
+        <w:t xml:space="preserve">graph illustrated by </w:t>
       </w:r>
       <w:r>
         <w:rPr>
@@ -4233,7 +4967,25 @@
         <w:rPr>
           <w:lang w:val="en-US"/>
         </w:rPr>
-        <w:t xml:space="preserve"> the edge label.</w:t>
+        <w:t xml:space="preserve"> the edge label</w:t>
+      </w:r>
+      <w:r>
+        <w:rPr>
+          <w:lang w:val="en-US"/>
+        </w:rPr>
+        <w:t>, containing its value and type</w:t>
+      </w:r>
+      <w:r>
+        <w:rPr>
+          <w:lang w:val="en-US"/>
+        </w:rPr>
+        <w:t>.</w:t>
+      </w:r>
+      <w:r>
+        <w:rPr>
+          <w:lang w:val="en-US"/>
+        </w:rPr>
+        <w:t xml:space="preserve"> This information can also be seen by moving the cursor to the edge, displaying a tooltip. Vertices details are also available by moving the cursor over it.</w:t>
       </w:r>
     </w:p>
     <w:p>
@@ -4303,7 +5055,7 @@
           <w:szCs w:val="24"/>
         </w:rPr>
       </w:pPr>
-      <w:bookmarkStart w:id="12" w:name="_Ref357006932"/>
+      <w:bookmarkStart w:id="14" w:name="_Ref357006932"/>
       <w:r>
         <w:rPr>
           <w:sz w:val="24"/>
@@ -4347,7 +5099,7 @@
         </w:rPr>
         <w:fldChar w:fldCharType="end"/>
       </w:r>
-      <w:bookmarkEnd w:id="12"/>
+      <w:bookmarkEnd w:id="14"/>
       <w:r>
         <w:rPr>
           <w:sz w:val="24"/>
@@ -4522,7 +5274,14 @@
         <w:rPr>
           <w:lang w:val="en-US"/>
         </w:rPr>
-        <w:t xml:space="preserve"> provided 227% and 136%. By combining the factors, at day 10 Daniel had 525% bonus in his task from aids, while at day 11 he had -112%. Thoroughly, Daniel productivity without any bonus wa</w:t>
+        <w:t xml:space="preserve"> provided 227% and 136%. By combining the factors, at day 10 Daniel had 525% bonus in his task from aids, while at day 11 he had -112%. Thoroughly, Daniel </w:t>
+      </w:r>
+      <w:r>
+        <w:rPr>
+          <w:lang w:val="en-US"/>
+        </w:rPr>
+        <w:lastRenderedPageBreak/>
+        <w:t>productivity without any bonus wa</w:t>
       </w:r>
       <w:r>
         <w:rPr>
@@ -4554,7 +5313,6 @@
           <w:noProof/>
           <w:lang w:val="en-US"/>
         </w:rPr>
-        <w:lastRenderedPageBreak/>
         <w:drawing>
           <wp:inline distT="0" distB="0" distL="0" distR="0">
             <wp:extent cx="4514850" cy="3132901"/>
@@ -4975,7 +5733,7 @@
           <w:szCs w:val="24"/>
         </w:rPr>
       </w:pPr>
-      <w:bookmarkStart w:id="13" w:name="_Ref357080472"/>
+      <w:bookmarkStart w:id="15" w:name="_Ref357080472"/>
       <w:r>
         <w:rPr>
           <w:sz w:val="24"/>
@@ -5019,7 +5777,7 @@
         </w:rPr>
         <w:fldChar w:fldCharType="end"/>
       </w:r>
-      <w:bookmarkEnd w:id="13"/>
+      <w:bookmarkEnd w:id="15"/>
       <w:r>
         <w:rPr>
           <w:sz w:val="24"/>
@@ -5150,7 +5908,31 @@
         <w:rPr>
           <w:lang w:val="en-US"/>
         </w:rPr>
-        <w:t xml:space="preserve">, it is possible to see that the player’s ran out after day 10. It is also possible to identify the source of this problem by activating the Credits edge filter, which is illustrated at </w:t>
+        <w:t xml:space="preserve">, it is possible to see that the player’s ran out after day 10. It is also possible to identify the source of this problem by activating the </w:t>
+      </w:r>
+      <w:r>
+        <w:rPr>
+          <w:lang w:val="en-US"/>
+        </w:rPr>
+        <w:t>“</w:t>
+      </w:r>
+      <w:r>
+        <w:rPr>
+          <w:lang w:val="en-US"/>
+        </w:rPr>
+        <w:t>Credits</w:t>
+      </w:r>
+      <w:r>
+        <w:rPr>
+          <w:lang w:val="en-US"/>
+        </w:rPr>
+        <w:t>”</w:t>
+      </w:r>
+      <w:r>
+        <w:rPr>
+          <w:lang w:val="en-US"/>
+        </w:rPr>
+        <w:t xml:space="preserve"> edge filter, which is illustrated at </w:t>
       </w:r>
       <w:r>
         <w:rPr>
@@ -5189,50 +5971,6 @@
           <w:lang w:val="en-US"/>
         </w:rPr>
         <w:t>9</w:t>
-      </w:r>
-      <w:r>
-        <w:rPr>
-          <w:lang w:val="en-US"/>
-        </w:rPr>
-        <w:fldChar w:fldCharType="end"/>
-      </w:r>
-      <w:r>
-        <w:rPr>
-          <w:lang w:val="en-US"/>
-        </w:rPr>
-        <w:fldChar w:fldCharType="begin"/>
-      </w:r>
-      <w:r>
-        <w:rPr>
-          <w:lang w:val="en-US"/>
-        </w:rPr>
-        <w:instrText xml:space="preserve"> REF _Ref357082572 \h </w:instrText>
-      </w:r>
-      <w:r>
-        <w:rPr>
-          <w:lang w:val="en-US"/>
-        </w:rPr>
-      </w:r>
-      <w:r>
-        <w:rPr>
-          <w:lang w:val="en-US"/>
-        </w:rPr>
-        <w:fldChar w:fldCharType="separate"/>
-      </w:r>
-      <w:r>
-        <w:rPr>
-          <w:szCs w:val="24"/>
-          <w:lang w:val="en-US"/>
-        </w:rPr>
-        <w:t xml:space="preserve">Figure </w:t>
-      </w:r>
-      <w:r>
-        <w:rPr>
-          <w:noProof/>
-          <w:szCs w:val="24"/>
-          <w:lang w:val="en-US"/>
-        </w:rPr>
-        <w:t>8</w:t>
       </w:r>
       <w:r>
         <w:rPr>
@@ -5320,7 +6058,7 @@
           <w:szCs w:val="24"/>
         </w:rPr>
       </w:pPr>
-      <w:bookmarkStart w:id="14" w:name="_Ref357082572"/>
+      <w:bookmarkStart w:id="16" w:name="_Ref357082572"/>
       <w:r>
         <w:rPr>
           <w:sz w:val="24"/>
@@ -5364,13 +6102,274 @@
         </w:rPr>
         <w:fldChar w:fldCharType="end"/>
       </w:r>
-      <w:bookmarkEnd w:id="14"/>
+      <w:bookmarkEnd w:id="16"/>
       <w:r>
         <w:rPr>
           <w:sz w:val="24"/>
           <w:szCs w:val="24"/>
         </w:rPr>
         <w:t>: Same graph from Figure 4 with Attribute Status set to Credits mode</w:t>
+      </w:r>
+    </w:p>
+    <w:p>
+      <w:pPr>
+        <w:rPr>
+          <w:lang w:val="en-US"/>
+        </w:rPr>
+      </w:pPr>
+      <w:r>
+        <w:rPr>
+          <w:lang w:val="en-US"/>
+        </w:rPr>
+        <w:t xml:space="preserve">As can be seen by </w:t>
+      </w:r>
+      <w:r>
+        <w:rPr>
+          <w:lang w:val="en-US"/>
+        </w:rPr>
+        <w:fldChar w:fldCharType="begin"/>
+      </w:r>
+      <w:r>
+        <w:rPr>
+          <w:lang w:val="en-US"/>
+        </w:rPr>
+        <w:instrText xml:space="preserve"> REF _Ref357082598 \h </w:instrText>
+      </w:r>
+      <w:r>
+        <w:rPr>
+          <w:lang w:val="en-US"/>
+        </w:rPr>
+      </w:r>
+      <w:r>
+        <w:rPr>
+          <w:lang w:val="en-US"/>
+        </w:rPr>
+        <w:fldChar w:fldCharType="separate"/>
+      </w:r>
+      <w:r>
+        <w:rPr>
+          <w:szCs w:val="24"/>
+          <w:lang w:val="en-US"/>
+        </w:rPr>
+        <w:t xml:space="preserve">Figure </w:t>
+      </w:r>
+      <w:r>
+        <w:rPr>
+          <w:noProof/>
+          <w:szCs w:val="24"/>
+          <w:lang w:val="en-US"/>
+        </w:rPr>
+        <w:t>9</w:t>
+      </w:r>
+      <w:r>
+        <w:rPr>
+          <w:lang w:val="en-US"/>
+        </w:rPr>
+        <w:fldChar w:fldCharType="end"/>
+      </w:r>
+      <w:r>
+        <w:rPr>
+          <w:lang w:val="en-US"/>
+        </w:rPr>
+        <w:t xml:space="preserve">, the player had many expenses with his employees, more so by hiring three new employees and training another. </w:t>
+      </w:r>
+      <w:r>
+        <w:rPr>
+          <w:lang w:val="en-US"/>
+        </w:rPr>
+        <w:t>I</w:t>
+      </w:r>
+      <w:r>
+        <w:rPr>
+          <w:lang w:val="en-US"/>
+        </w:rPr>
+        <w:t>t is possible to group the vertices together</w:t>
+      </w:r>
+      <w:r>
+        <w:rPr>
+          <w:lang w:val="en-US"/>
+        </w:rPr>
+        <w:t xml:space="preserve"> to increase the visibility of the expenses</w:t>
+      </w:r>
+      <w:r>
+        <w:rPr>
+          <w:lang w:val="en-US"/>
+        </w:rPr>
+        <w:t xml:space="preserve">, as illustrated by </w:t>
+      </w:r>
+      <w:r>
+        <w:rPr>
+          <w:lang w:val="en-US"/>
+        </w:rPr>
+        <w:fldChar w:fldCharType="begin"/>
+      </w:r>
+      <w:r>
+        <w:rPr>
+          <w:lang w:val="en-US"/>
+        </w:rPr>
+        <w:instrText xml:space="preserve"> REF _Ref357082611 \h </w:instrText>
+      </w:r>
+      <w:r>
+        <w:rPr>
+          <w:lang w:val="en-US"/>
+        </w:rPr>
+      </w:r>
+      <w:r>
+        <w:rPr>
+          <w:lang w:val="en-US"/>
+        </w:rPr>
+        <w:fldChar w:fldCharType="separate"/>
+      </w:r>
+      <w:r>
+        <w:rPr>
+          <w:szCs w:val="24"/>
+          <w:lang w:val="en-US"/>
+        </w:rPr>
+        <w:t xml:space="preserve">Figure </w:t>
+      </w:r>
+      <w:r>
+        <w:rPr>
+          <w:noProof/>
+          <w:szCs w:val="24"/>
+          <w:lang w:val="en-US"/>
+        </w:rPr>
+        <w:t>10</w:t>
+      </w:r>
+      <w:r>
+        <w:rPr>
+          <w:lang w:val="en-US"/>
+        </w:rPr>
+        <w:fldChar w:fldCharType="end"/>
+      </w:r>
+      <w:r>
+        <w:rPr>
+          <w:lang w:val="en-US"/>
+        </w:rPr>
+        <w:t xml:space="preserve">. In total </w:t>
+      </w:r>
+      <w:r>
+        <w:rPr>
+          <w:lang w:val="en-US"/>
+        </w:rPr>
+        <w:t xml:space="preserve">it </w:t>
+      </w:r>
+      <w:r>
+        <w:rPr>
+          <w:lang w:val="en-US"/>
+        </w:rPr>
+        <w:t xml:space="preserve">was spent 24.170 with hiring, 8036 with Arden, 0 with </w:t>
+      </w:r>
+      <w:proofErr w:type="spellStart"/>
+      <w:r>
+        <w:rPr>
+          <w:lang w:val="en-US"/>
+        </w:rPr>
+        <w:t>Miera</w:t>
+      </w:r>
+      <w:proofErr w:type="spellEnd"/>
+      <w:r>
+        <w:rPr>
+          <w:lang w:val="en-US"/>
+        </w:rPr>
+        <w:t xml:space="preserve"> because she was not in the game yet, 3240 with Daniel, 1971 with </w:t>
+      </w:r>
+      <w:proofErr w:type="spellStart"/>
+      <w:r>
+        <w:rPr>
+          <w:lang w:val="en-US"/>
+        </w:rPr>
+        <w:t>Marke</w:t>
+      </w:r>
+      <w:proofErr w:type="spellEnd"/>
+      <w:r>
+        <w:rPr>
+          <w:lang w:val="en-US"/>
+        </w:rPr>
+        <w:t xml:space="preserve">, 1899 with </w:t>
+      </w:r>
+      <w:proofErr w:type="spellStart"/>
+      <w:r>
+        <w:rPr>
+          <w:lang w:val="en-US"/>
+        </w:rPr>
+        <w:t>Yesha</w:t>
+      </w:r>
+      <w:proofErr w:type="spellEnd"/>
+      <w:r>
+        <w:rPr>
+          <w:lang w:val="en-US"/>
+        </w:rPr>
+        <w:t xml:space="preserve">, 1809 with </w:t>
+      </w:r>
+      <w:proofErr w:type="spellStart"/>
+      <w:r>
+        <w:rPr>
+          <w:lang w:val="en-US"/>
+        </w:rPr>
+        <w:t>Tornick</w:t>
+      </w:r>
+      <w:proofErr w:type="spellEnd"/>
+      <w:r>
+        <w:rPr>
+          <w:lang w:val="en-US"/>
+        </w:rPr>
+        <w:t xml:space="preserve">, </w:t>
+      </w:r>
+      <w:r>
+        <w:rPr>
+          <w:lang w:val="en-US"/>
+        </w:rPr>
+        <w:t xml:space="preserve">and </w:t>
+      </w:r>
+      <w:r>
+        <w:rPr>
+          <w:lang w:val="en-US"/>
+        </w:rPr>
+        <w:t>2007 with Emmy</w:t>
+      </w:r>
+      <w:r>
+        <w:rPr>
+          <w:lang w:val="en-US"/>
+        </w:rPr>
+        <w:t>.</w:t>
+      </w:r>
+      <w:r>
+        <w:rPr>
+          <w:lang w:val="en-US"/>
+        </w:rPr>
+        <w:t xml:space="preserve"> </w:t>
+      </w:r>
+      <w:proofErr w:type="spellStart"/>
+      <w:r>
+        <w:rPr>
+          <w:lang w:val="en-US"/>
+        </w:rPr>
+        <w:t>Mirax</w:t>
+      </w:r>
+      <w:proofErr w:type="spellEnd"/>
+      <w:r>
+        <w:rPr>
+          <w:lang w:val="en-US"/>
+        </w:rPr>
+        <w:t xml:space="preserve"> actually</w:t>
+      </w:r>
+      <w:r>
+        <w:rPr>
+          <w:lang w:val="en-US"/>
+        </w:rPr>
+        <w:t xml:space="preserve"> gained 6840 credits for the player</w:t>
+      </w:r>
+      <w:r>
+        <w:rPr>
+          <w:lang w:val="en-US"/>
+        </w:rPr>
+        <w:t xml:space="preserve"> by exerting her role as marketing, which generates cash and aid analysts</w:t>
+      </w:r>
+      <w:r>
+        <w:rPr>
+          <w:lang w:val="en-US"/>
+        </w:rPr>
+        <w:t>.</w:t>
       </w:r>
     </w:p>
     <w:p>
@@ -5388,7 +6387,7 @@
           <wp:inline distT="0" distB="0" distL="0" distR="0">
             <wp:extent cx="5934075" cy="2209800"/>
             <wp:effectExtent l="19050" t="0" r="9525" b="0"/>
-            <wp:docPr id="16" name="Picture 10"/>
+            <wp:docPr id="4" name="Picture 10"/>
             <wp:cNvGraphicFramePr>
               <a:graphicFrameLocks xmlns:a="http://schemas.openxmlformats.org/drawingml/2006/main" noChangeAspect="1"/>
             </wp:cNvGraphicFramePr>
@@ -5441,7 +6440,7 @@
           <w:szCs w:val="24"/>
         </w:rPr>
       </w:pPr>
-      <w:bookmarkStart w:id="15" w:name="_Ref357082598"/>
+      <w:bookmarkStart w:id="17" w:name="_Ref357082598"/>
       <w:r>
         <w:rPr>
           <w:sz w:val="24"/>
@@ -5485,7 +6484,7 @@
         </w:rPr>
         <w:fldChar w:fldCharType="end"/>
       </w:r>
-      <w:bookmarkEnd w:id="15"/>
+      <w:bookmarkEnd w:id="17"/>
       <w:r>
         <w:rPr>
           <w:sz w:val="24"/>
@@ -5500,182 +6499,6 @@
           <w:lang w:val="en-US"/>
         </w:rPr>
       </w:pPr>
-      <w:r>
-        <w:rPr>
-          <w:lang w:val="en-US"/>
-        </w:rPr>
-        <w:t xml:space="preserve">As can be seen by </w:t>
-      </w:r>
-      <w:r>
-        <w:rPr>
-          <w:lang w:val="en-US"/>
-        </w:rPr>
-        <w:fldChar w:fldCharType="begin"/>
-      </w:r>
-      <w:r>
-        <w:rPr>
-          <w:lang w:val="en-US"/>
-        </w:rPr>
-        <w:instrText xml:space="preserve"> REF _Ref357082598 \h </w:instrText>
-      </w:r>
-      <w:r>
-        <w:rPr>
-          <w:lang w:val="en-US"/>
-        </w:rPr>
-      </w:r>
-      <w:r>
-        <w:rPr>
-          <w:lang w:val="en-US"/>
-        </w:rPr>
-        <w:fldChar w:fldCharType="separate"/>
-      </w:r>
-      <w:r>
-        <w:rPr>
-          <w:szCs w:val="24"/>
-          <w:lang w:val="en-US"/>
-        </w:rPr>
-        <w:t xml:space="preserve">Figure </w:t>
-      </w:r>
-      <w:r>
-        <w:rPr>
-          <w:noProof/>
-          <w:szCs w:val="24"/>
-          <w:lang w:val="en-US"/>
-        </w:rPr>
-        <w:t>9</w:t>
-      </w:r>
-      <w:r>
-        <w:rPr>
-          <w:lang w:val="en-US"/>
-        </w:rPr>
-        <w:fldChar w:fldCharType="end"/>
-      </w:r>
-      <w:r>
-        <w:rPr>
-          <w:lang w:val="en-US"/>
-        </w:rPr>
-        <w:t xml:space="preserve">, the player had many expenses with his employees, more so by hiring three new employees and training another. However, if it still not visible enough to see this, it is possible to group the vertices together, as illustrated by </w:t>
-      </w:r>
-      <w:r>
-        <w:rPr>
-          <w:lang w:val="en-US"/>
-        </w:rPr>
-        <w:fldChar w:fldCharType="begin"/>
-      </w:r>
-      <w:r>
-        <w:rPr>
-          <w:lang w:val="en-US"/>
-        </w:rPr>
-        <w:instrText xml:space="preserve"> REF _Ref357082611 \h </w:instrText>
-      </w:r>
-      <w:r>
-        <w:rPr>
-          <w:lang w:val="en-US"/>
-        </w:rPr>
-      </w:r>
-      <w:r>
-        <w:rPr>
-          <w:lang w:val="en-US"/>
-        </w:rPr>
-        <w:fldChar w:fldCharType="separate"/>
-      </w:r>
-      <w:r>
-        <w:rPr>
-          <w:szCs w:val="24"/>
-          <w:lang w:val="en-US"/>
-        </w:rPr>
-        <w:t xml:space="preserve">Figure </w:t>
-      </w:r>
-      <w:r>
-        <w:rPr>
-          <w:noProof/>
-          <w:szCs w:val="24"/>
-          <w:lang w:val="en-US"/>
-        </w:rPr>
-        <w:t>10</w:t>
-      </w:r>
-      <w:r>
-        <w:rPr>
-          <w:lang w:val="en-US"/>
-        </w:rPr>
-        <w:fldChar w:fldCharType="end"/>
-      </w:r>
-      <w:r>
-        <w:rPr>
-          <w:lang w:val="en-US"/>
-        </w:rPr>
-        <w:t xml:space="preserve">. In total was spent 24.170 with hiring, 8036 with Arden, 0 with </w:t>
-      </w:r>
-      <w:proofErr w:type="spellStart"/>
-      <w:r>
-        <w:rPr>
-          <w:lang w:val="en-US"/>
-        </w:rPr>
-        <w:t>Miera</w:t>
-      </w:r>
-      <w:proofErr w:type="spellEnd"/>
-      <w:r>
-        <w:rPr>
-          <w:lang w:val="en-US"/>
-        </w:rPr>
-        <w:t xml:space="preserve"> because she was not in the game yet, 3240 with Daniel, 1971 with </w:t>
-      </w:r>
-      <w:proofErr w:type="spellStart"/>
-      <w:r>
-        <w:rPr>
-          <w:lang w:val="en-US"/>
-        </w:rPr>
-        <w:t>Marke</w:t>
-      </w:r>
-      <w:proofErr w:type="spellEnd"/>
-      <w:r>
-        <w:rPr>
-          <w:lang w:val="en-US"/>
-        </w:rPr>
-        <w:t xml:space="preserve">, 1899 with </w:t>
-      </w:r>
-      <w:proofErr w:type="spellStart"/>
-      <w:r>
-        <w:rPr>
-          <w:lang w:val="en-US"/>
-        </w:rPr>
-        <w:t>Yesha</w:t>
-      </w:r>
-      <w:proofErr w:type="spellEnd"/>
-      <w:r>
-        <w:rPr>
-          <w:lang w:val="en-US"/>
-        </w:rPr>
-        <w:t xml:space="preserve">, 1809 with </w:t>
-      </w:r>
-      <w:proofErr w:type="spellStart"/>
-      <w:r>
-        <w:rPr>
-          <w:lang w:val="en-US"/>
-        </w:rPr>
-        <w:t>Tornick</w:t>
-      </w:r>
-      <w:proofErr w:type="spellEnd"/>
-      <w:r>
-        <w:rPr>
-          <w:lang w:val="en-US"/>
-        </w:rPr>
-        <w:t xml:space="preserve">, 2007 with Emmy, and </w:t>
-      </w:r>
-      <w:proofErr w:type="spellStart"/>
-      <w:r>
-        <w:rPr>
-          <w:lang w:val="en-US"/>
-        </w:rPr>
-        <w:t>Mirax</w:t>
-      </w:r>
-      <w:proofErr w:type="spellEnd"/>
-      <w:r>
-        <w:rPr>
-          <w:lang w:val="en-US"/>
-        </w:rPr>
-        <w:t xml:space="preserve"> gained 6840 credits for the player.</w:t>
-      </w:r>
     </w:p>
     <w:p>
       <w:pPr>
@@ -5744,7 +6567,7 @@
           <w:szCs w:val="24"/>
         </w:rPr>
       </w:pPr>
-      <w:bookmarkStart w:id="16" w:name="_Ref357082611"/>
+      <w:bookmarkStart w:id="18" w:name="_Ref357082611"/>
       <w:r>
         <w:rPr>
           <w:sz w:val="24"/>
@@ -5788,7 +6611,7 @@
         </w:rPr>
         <w:fldChar w:fldCharType="end"/>
       </w:r>
-      <w:bookmarkEnd w:id="16"/>
+      <w:bookmarkEnd w:id="18"/>
       <w:r>
         <w:rPr>
           <w:sz w:val="24"/>
@@ -5815,14 +6638,56 @@
           <w:sz w:val="24"/>
           <w:szCs w:val="24"/>
         </w:rPr>
-        <w:t xml:space="preserve"> Figure was rotated 90º to the left</w:t>
-      </w:r>
-      <w:r>
-        <w:rPr>
-          <w:sz w:val="24"/>
-          <w:szCs w:val="24"/>
-        </w:rPr>
-        <w:t xml:space="preserve"> and edge labels </w:t>
+        <w:t xml:space="preserve"> Figure was rotated</w:t>
+      </w:r>
+      <w:r>
+        <w:rPr>
+          <w:sz w:val="24"/>
+          <w:szCs w:val="24"/>
+        </w:rPr>
+        <w:t xml:space="preserve"> by</w:t>
+      </w:r>
+      <w:r>
+        <w:rPr>
+          <w:sz w:val="24"/>
+          <w:szCs w:val="24"/>
+        </w:rPr>
+        <w:t xml:space="preserve"> 90º to the left</w:t>
+      </w:r>
+      <w:r>
+        <w:rPr>
+          <w:sz w:val="24"/>
+          <w:szCs w:val="24"/>
+        </w:rPr>
+        <w:t xml:space="preserve"> and </w:t>
+      </w:r>
+      <w:r>
+        <w:rPr>
+          <w:sz w:val="24"/>
+          <w:szCs w:val="24"/>
+        </w:rPr>
+        <w:t xml:space="preserve">the </w:t>
+      </w:r>
+      <w:r>
+        <w:rPr>
+          <w:sz w:val="24"/>
+          <w:szCs w:val="24"/>
+        </w:rPr>
+        <w:t>edge</w:t>
+      </w:r>
+      <w:r>
+        <w:rPr>
+          <w:sz w:val="24"/>
+          <w:szCs w:val="24"/>
+        </w:rPr>
+        <w:t>’s</w:t>
+      </w:r>
+      <w:r>
+        <w:rPr>
+          <w:sz w:val="24"/>
+          <w:szCs w:val="24"/>
+        </w:rPr>
+        <w:t xml:space="preserve"> labels </w:t>
       </w:r>
       <w:r>
         <w:rPr>
@@ -5853,15 +6718,16 @@
           <w:lang w:val="en-US"/>
         </w:rPr>
       </w:pPr>
-      <w:bookmarkStart w:id="17" w:name="_Toc354161750"/>
-      <w:r>
-        <w:rPr>
-          <w:lang w:val="en-US"/>
-        </w:rPr>
-        <w:lastRenderedPageBreak/>
+      <w:bookmarkStart w:id="19" w:name="_Toc354161750"/>
+      <w:bookmarkStart w:id="20" w:name="_Ref357096717"/>
+      <w:r>
+        <w:rPr>
+          <w:lang w:val="en-US"/>
+        </w:rPr>
         <w:t>Final Considerations</w:t>
       </w:r>
-      <w:bookmarkEnd w:id="17"/>
+      <w:bookmarkEnd w:id="19"/>
+      <w:bookmarkEnd w:id="20"/>
     </w:p>
     <w:p>
       <w:pPr>
@@ -5895,7 +6761,7 @@
           <w:lang w:val="en-US"/>
         </w:rPr>
       </w:pPr>
-      <w:commentRangeStart w:id="18"/>
+      <w:commentRangeStart w:id="21"/>
       <w:r>
         <w:rPr>
           <w:lang w:val="en-US"/>
@@ -5939,7 +6805,14 @@
         <w:rPr>
           <w:lang w:val="en-US"/>
         </w:rPr>
-        <w:t xml:space="preserve"> and gets the first pair of vertices and the edge information, if any. Then it classifies the vertices according to their types and generates them. The next stage it generates the edge, with the source and target being the vertices previously generated and the information contained that came along with the pair. Then it adds the generated edge to the list and checks if there are any more vertices pairs to be processed. Repeat until the entire </w:t>
+        <w:t xml:space="preserve"> and gets the first pair of vertices and the edge information, if any. Then it classifies the vertices according to their types and generates them. The next stage it generates the edge, with the source and target being the vertices previously </w:t>
+      </w:r>
+      <w:r>
+        <w:rPr>
+          <w:lang w:val="en-US"/>
+        </w:rPr>
+        <w:lastRenderedPageBreak/>
+        <w:t xml:space="preserve">generated and the information contained that came along with the pair. Then it adds the generated edge to the list and checks if there are any more vertices pairs to be processed. Repeat until the entire </w:t>
       </w:r>
       <w:r>
         <w:rPr>
@@ -5967,12 +6840,12 @@
         </w:rPr>
         <w:t xml:space="preserve"> draws the graph.</w:t>
       </w:r>
-      <w:commentRangeEnd w:id="18"/>
+      <w:commentRangeEnd w:id="21"/>
       <w:r>
         <w:rPr>
           <w:rStyle w:val="CommentReference"/>
         </w:rPr>
-        <w:commentReference w:id="18"/>
+        <w:commentReference w:id="21"/>
       </w:r>
     </w:p>
     <w:p>
@@ -6083,7 +6956,6 @@
         </w:rPr>
         <w:fldChar w:fldCharType="separate"/>
       </w:r>
-      <w:proofErr w:type="gramStart"/>
       <w:r>
         <w:rPr>
           <w:rFonts w:cs="Times New Roman"/>
@@ -6108,34 +6980,7 @@
           <w:sz w:val="28"/>
           <w:lang w:val="en-US"/>
         </w:rPr>
-        <w:t>.</w:t>
-      </w:r>
-      <w:proofErr w:type="gramEnd"/>
-      <w:r>
-        <w:rPr>
-          <w:rFonts w:cs="Times New Roman"/>
-          <w:sz w:val="28"/>
-          <w:lang w:val="en-US"/>
-        </w:rPr>
-        <w:t xml:space="preserve"> 1. ed. </w:t>
-      </w:r>
-      <w:proofErr w:type="spellStart"/>
-      <w:r>
-        <w:rPr>
-          <w:rFonts w:cs="Times New Roman"/>
-          <w:sz w:val="28"/>
-          <w:lang w:val="en-US"/>
-        </w:rPr>
-        <w:t>Abt</w:t>
-      </w:r>
-      <w:proofErr w:type="spellEnd"/>
-      <w:r>
-        <w:rPr>
-          <w:rFonts w:cs="Times New Roman"/>
-          <w:sz w:val="28"/>
-          <w:lang w:val="en-US"/>
-        </w:rPr>
-        <w:t xml:space="preserve"> Books: University Press of America, 1987. </w:t>
+        <w:t xml:space="preserve">. 1. ed. Abt Books: University Press of America, 1987. </w:t>
       </w:r>
     </w:p>
     <w:p>
@@ -6147,23 +6992,13 @@
           <w:lang w:val="en-US"/>
         </w:rPr>
       </w:pPr>
-      <w:proofErr w:type="gramStart"/>
       <w:r>
         <w:rPr>
           <w:rFonts w:cs="Times New Roman"/>
           <w:sz w:val="28"/>
           <w:lang w:val="en-US"/>
         </w:rPr>
-        <w:t>BAKER, Alex; NAVARRO, Emily; VAN DER HOEK, André.</w:t>
-      </w:r>
-      <w:proofErr w:type="gramEnd"/>
-      <w:r>
-        <w:rPr>
-          <w:rFonts w:cs="Times New Roman"/>
-          <w:sz w:val="28"/>
-          <w:lang w:val="en-US"/>
-        </w:rPr>
-        <w:t xml:space="preserve"> Problems and Programmers: An Educational Software Engineering Card Game. </w:t>
+        <w:t xml:space="preserve">BAKER, Alex; NAVARRO, Emily; VAN DER HOEK, André. Problems and Programmers: An Educational Software Engineering Card Game. </w:t>
       </w:r>
       <w:r>
         <w:rPr>
@@ -6173,9 +7008,34 @@
           <w:sz w:val="28"/>
           <w:lang w:val="en-US"/>
         </w:rPr>
-        <w:t xml:space="preserve">International Conference on Software </w:t>
-      </w:r>
-      <w:proofErr w:type="gramStart"/>
+        <w:t>International Conference on Software Engineering(ICSE)</w:t>
+      </w:r>
+      <w:r>
+        <w:rPr>
+          <w:rFonts w:cs="Times New Roman"/>
+          <w:sz w:val="28"/>
+          <w:lang w:val="en-US"/>
+        </w:rPr>
+        <w:t>, p. 614–621, 2003.</w:t>
+      </w:r>
+    </w:p>
+    <w:p>
+      <w:pPr>
+        <w:pStyle w:val="Bibliography"/>
+        <w:rPr>
+          <w:rFonts w:cs="Times New Roman"/>
+          <w:sz w:val="28"/>
+          <w:lang w:val="en-US"/>
+        </w:rPr>
+      </w:pPr>
+      <w:r>
+        <w:rPr>
+          <w:rFonts w:cs="Times New Roman"/>
+          <w:sz w:val="28"/>
+          <w:lang w:val="en-US"/>
+        </w:rPr>
+        <w:t xml:space="preserve">HIGGINS, T. </w:t>
+      </w:r>
       <w:r>
         <w:rPr>
           <w:rFonts w:cs="Times New Roman"/>
@@ -6184,9 +7044,48 @@
           <w:sz w:val="28"/>
           <w:lang w:val="en-US"/>
         </w:rPr>
-        <w:t>Engineering(</w:t>
-      </w:r>
-      <w:proofErr w:type="gramEnd"/>
+        <w:t>Unity - 3D Game Engine</w:t>
+      </w:r>
+      <w:r>
+        <w:rPr>
+          <w:rFonts w:cs="Times New Roman"/>
+          <w:sz w:val="28"/>
+          <w:lang w:val="en-US"/>
+        </w:rPr>
+        <w:t xml:space="preserve">. </w:t>
+      </w:r>
+      <w:r>
+        <w:rPr>
+          <w:rFonts w:cs="Times New Roman"/>
+          <w:sz w:val="28"/>
+        </w:rPr>
+        <w:t xml:space="preserve">Disponível em: &lt;http://unity3d.com/&gt;. </w:t>
+      </w:r>
+      <w:r>
+        <w:rPr>
+          <w:rFonts w:cs="Times New Roman"/>
+          <w:sz w:val="28"/>
+          <w:lang w:val="en-US"/>
+        </w:rPr>
+        <w:t xml:space="preserve">Acesso em: 5 maio 2011. </w:t>
+      </w:r>
+    </w:p>
+    <w:p>
+      <w:pPr>
+        <w:pStyle w:val="Bibliography"/>
+        <w:rPr>
+          <w:rFonts w:cs="Times New Roman"/>
+          <w:sz w:val="28"/>
+        </w:rPr>
+      </w:pPr>
+      <w:r>
+        <w:rPr>
+          <w:rFonts w:cs="Times New Roman"/>
+          <w:sz w:val="28"/>
+          <w:lang w:val="en-US"/>
+        </w:rPr>
+        <w:t xml:space="preserve">JOSHUA O’MADADHAIN; DANYEL FISHER; TOM NELSON. </w:t>
+      </w:r>
       <w:r>
         <w:rPr>
           <w:rFonts w:cs="Times New Roman"/>
@@ -6195,7 +7094,7 @@
           <w:sz w:val="28"/>
           <w:lang w:val="en-US"/>
         </w:rPr>
-        <w:t>ICSE)</w:t>
+        <w:t>JUNG: Java Universal Network/Graph Framework</w:t>
       </w:r>
       <w:r>
         <w:rPr>
@@ -6203,7 +7102,14 @@
           <w:sz w:val="28"/>
           <w:lang w:val="en-US"/>
         </w:rPr>
-        <w:t>, p. 614–621, 2003.</w:t>
+        <w:t xml:space="preserve">. sourceforge: Open-source, 2010. </w:t>
+      </w:r>
+      <w:r>
+        <w:rPr>
+          <w:rFonts w:cs="Times New Roman"/>
+          <w:sz w:val="28"/>
+        </w:rPr>
+        <w:t xml:space="preserve">Disponível em: &lt;http://jung.sourceforge.net/&gt;. </w:t>
       </w:r>
     </w:p>
     <w:p>
@@ -6219,9 +7125,16 @@
         <w:rPr>
           <w:rFonts w:cs="Times New Roman"/>
           <w:sz w:val="28"/>
-          <w:lang w:val="en-US"/>
-        </w:rPr>
-        <w:t xml:space="preserve">HIGGINS, T. </w:t>
+        </w:rPr>
+        <w:t xml:space="preserve">KOHWALTER, Troy; CLUA, Esteban; MURTA, Leonardo. </w:t>
+      </w:r>
+      <w:r>
+        <w:rPr>
+          <w:rFonts w:cs="Times New Roman"/>
+          <w:sz w:val="28"/>
+          <w:lang w:val="en-US"/>
+        </w:rPr>
+        <w:t xml:space="preserve">SDM – An Educational Game for Software Engineering. In: 2011 X BRAZILIAN SYMPOSIUM ON GAMES AND DIGITAL ENTERTAINMENT (SBGAMES), nov. 2011, Salvador. </w:t>
       </w:r>
       <w:r>
         <w:rPr>
@@ -6231,7 +7144,7 @@
           <w:sz w:val="28"/>
           <w:lang w:val="en-US"/>
         </w:rPr>
-        <w:t>Unity - 3D Game Engine</w:t>
+        <w:t>Anais</w:t>
       </w:r>
       <w:r>
         <w:rPr>
@@ -6239,68 +7152,7 @@
           <w:sz w:val="28"/>
           <w:lang w:val="en-US"/>
         </w:rPr>
-        <w:t xml:space="preserve">. </w:t>
-      </w:r>
-      <w:r>
-        <w:rPr>
-          <w:rFonts w:cs="Times New Roman"/>
-          <w:sz w:val="28"/>
-        </w:rPr>
-        <w:t xml:space="preserve">Disponível em: &lt;http://unity3d.com/&gt;. </w:t>
-      </w:r>
-      <w:proofErr w:type="spellStart"/>
-      <w:r>
-        <w:rPr>
-          <w:rFonts w:cs="Times New Roman"/>
-          <w:sz w:val="28"/>
-          <w:lang w:val="en-US"/>
-        </w:rPr>
-        <w:t>Acesso</w:t>
-      </w:r>
-      <w:proofErr w:type="spellEnd"/>
-      <w:r>
-        <w:rPr>
-          <w:rFonts w:cs="Times New Roman"/>
-          <w:sz w:val="28"/>
-          <w:lang w:val="en-US"/>
-        </w:rPr>
-        <w:t xml:space="preserve"> </w:t>
-      </w:r>
-      <w:proofErr w:type="spellStart"/>
-      <w:r>
-        <w:rPr>
-          <w:rFonts w:cs="Times New Roman"/>
-          <w:sz w:val="28"/>
-          <w:lang w:val="en-US"/>
-        </w:rPr>
-        <w:t>em</w:t>
-      </w:r>
-      <w:proofErr w:type="spellEnd"/>
-      <w:r>
-        <w:rPr>
-          <w:rFonts w:cs="Times New Roman"/>
-          <w:sz w:val="28"/>
-          <w:lang w:val="en-US"/>
-        </w:rPr>
-        <w:t xml:space="preserve">: 5 </w:t>
-      </w:r>
-      <w:proofErr w:type="spellStart"/>
-      <w:r>
-        <w:rPr>
-          <w:rFonts w:cs="Times New Roman"/>
-          <w:sz w:val="28"/>
-          <w:lang w:val="en-US"/>
-        </w:rPr>
-        <w:t>maio</w:t>
-      </w:r>
-      <w:proofErr w:type="spellEnd"/>
-      <w:r>
-        <w:rPr>
-          <w:rFonts w:cs="Times New Roman"/>
-          <w:sz w:val="28"/>
-          <w:lang w:val="en-US"/>
-        </w:rPr>
-        <w:t xml:space="preserve"> 2011. </w:t>
+        <w:t xml:space="preserve">... Salvador: In: X SBGames, nov. 2011. </w:t>
       </w:r>
     </w:p>
     <w:p>
@@ -6309,25 +7161,16 @@
         <w:rPr>
           <w:rFonts w:cs="Times New Roman"/>
           <w:sz w:val="28"/>
+          <w:lang w:val="en-US"/>
         </w:rPr>
       </w:pPr>
-      <w:proofErr w:type="gramStart"/>
       <w:r>
         <w:rPr>
           <w:rFonts w:cs="Times New Roman"/>
           <w:sz w:val="28"/>
           <w:lang w:val="en-US"/>
         </w:rPr>
-        <w:t>JOSHUA O’MADADHAIN; DANYEL FISHER; TOM NELSON.</w:t>
-      </w:r>
-      <w:proofErr w:type="gramEnd"/>
-      <w:r>
-        <w:rPr>
-          <w:rFonts w:cs="Times New Roman"/>
-          <w:sz w:val="28"/>
-          <w:lang w:val="en-US"/>
-        </w:rPr>
-        <w:t xml:space="preserve"> </w:t>
+        <w:t xml:space="preserve">NAVARRO, Emily. </w:t>
       </w:r>
       <w:r>
         <w:rPr>
@@ -6337,7 +7180,7 @@
           <w:sz w:val="28"/>
           <w:lang w:val="en-US"/>
         </w:rPr>
-        <w:t>JUNG: Java Universal Network/Graph Framework</w:t>
+        <w:t>Simse: a software engineering simulation environment for software process education</w:t>
       </w:r>
       <w:r>
         <w:rPr>
@@ -6345,34 +7188,7 @@
           <w:sz w:val="28"/>
           <w:lang w:val="en-US"/>
         </w:rPr>
-        <w:t xml:space="preserve">. </w:t>
-      </w:r>
-      <w:proofErr w:type="spellStart"/>
-      <w:proofErr w:type="gramStart"/>
-      <w:r>
-        <w:rPr>
-          <w:rFonts w:cs="Times New Roman"/>
-          <w:sz w:val="28"/>
-          <w:lang w:val="en-US"/>
-        </w:rPr>
-        <w:t>sourceforge</w:t>
-      </w:r>
-      <w:proofErr w:type="spellEnd"/>
-      <w:proofErr w:type="gramEnd"/>
-      <w:r>
-        <w:rPr>
-          <w:rFonts w:cs="Times New Roman"/>
-          <w:sz w:val="28"/>
-          <w:lang w:val="en-US"/>
-        </w:rPr>
-        <w:t xml:space="preserve">: Open-source, 2010. </w:t>
-      </w:r>
-      <w:r>
-        <w:rPr>
-          <w:rFonts w:cs="Times New Roman"/>
-          <w:sz w:val="28"/>
-        </w:rPr>
-        <w:t xml:space="preserve">Disponível em: &lt;http://jung.sourceforge.net/&gt;. </w:t>
+        <w:t xml:space="preserve">. 2006. California State University at Long Beach, Long Beach, CA, USA, 2006. </w:t>
       </w:r>
     </w:p>
     <w:p>
@@ -6388,98 +7204,10 @@
         <w:rPr>
           <w:rFonts w:cs="Times New Roman"/>
           <w:sz w:val="28"/>
-        </w:rPr>
-        <w:t xml:space="preserve">KOHWALTER, </w:t>
-      </w:r>
-      <w:proofErr w:type="spellStart"/>
-      <w:r>
-        <w:rPr>
-          <w:rFonts w:cs="Times New Roman"/>
-          <w:sz w:val="28"/>
-        </w:rPr>
-        <w:t>Troy</w:t>
-      </w:r>
-      <w:proofErr w:type="spellEnd"/>
-      <w:r>
-        <w:rPr>
-          <w:rFonts w:cs="Times New Roman"/>
-          <w:sz w:val="28"/>
-        </w:rPr>
-        <w:t xml:space="preserve">; CLUA, </w:t>
-      </w:r>
-      <w:proofErr w:type="spellStart"/>
-      <w:r>
-        <w:rPr>
-          <w:rFonts w:cs="Times New Roman"/>
-          <w:sz w:val="28"/>
-        </w:rPr>
-        <w:t>Esteban</w:t>
-      </w:r>
-      <w:proofErr w:type="spellEnd"/>
-      <w:r>
-        <w:rPr>
-          <w:rFonts w:cs="Times New Roman"/>
-          <w:sz w:val="28"/>
-        </w:rPr>
-        <w:t xml:space="preserve">; MURTA, Leonardo. </w:t>
-      </w:r>
-      <w:proofErr w:type="gramStart"/>
-      <w:r>
-        <w:rPr>
-          <w:rFonts w:cs="Times New Roman"/>
-          <w:sz w:val="28"/>
-          <w:lang w:val="en-US"/>
-        </w:rPr>
-        <w:t>SDM – An Educational Game for Software Engineering.</w:t>
-      </w:r>
-      <w:proofErr w:type="gramEnd"/>
-      <w:r>
-        <w:rPr>
-          <w:rFonts w:cs="Times New Roman"/>
-          <w:sz w:val="28"/>
-          <w:lang w:val="en-US"/>
-        </w:rPr>
-        <w:t xml:space="preserve"> In: 2011 X BRAZILIAN SYMPOSIUM ON GAMES AND DIGITAL ENTERTAINMENT (SBGAMES), </w:t>
-      </w:r>
-      <w:proofErr w:type="spellStart"/>
-      <w:proofErr w:type="gramStart"/>
-      <w:r>
-        <w:rPr>
-          <w:rFonts w:cs="Times New Roman"/>
-          <w:sz w:val="28"/>
-          <w:lang w:val="en-US"/>
-        </w:rPr>
-        <w:t>nov</w:t>
-      </w:r>
-      <w:proofErr w:type="spellEnd"/>
-      <w:proofErr w:type="gramEnd"/>
-      <w:r>
-        <w:rPr>
-          <w:rFonts w:cs="Times New Roman"/>
-          <w:sz w:val="28"/>
-          <w:lang w:val="en-US"/>
-        </w:rPr>
-        <w:t xml:space="preserve">. </w:t>
-      </w:r>
-      <w:proofErr w:type="gramStart"/>
-      <w:r>
-        <w:rPr>
-          <w:rFonts w:cs="Times New Roman"/>
-          <w:sz w:val="28"/>
-          <w:lang w:val="en-US"/>
-        </w:rPr>
-        <w:t>2011, Salvador.</w:t>
-      </w:r>
-      <w:proofErr w:type="gramEnd"/>
-      <w:r>
-        <w:rPr>
-          <w:rFonts w:cs="Times New Roman"/>
-          <w:sz w:val="28"/>
-          <w:lang w:val="en-US"/>
-        </w:rPr>
-        <w:t xml:space="preserve"> </w:t>
-      </w:r>
-      <w:proofErr w:type="spellStart"/>
+          <w:lang w:val="en-US"/>
+        </w:rPr>
+        <w:t xml:space="preserve">PRENSKY, Marc. Fun, Play and Games: What Makes Games Engaging. </w:t>
+      </w:r>
       <w:r>
         <w:rPr>
           <w:rFonts w:cs="Times New Roman"/>
@@ -6488,159 +7216,16 @@
           <w:sz w:val="28"/>
           <w:lang w:val="en-US"/>
         </w:rPr>
-        <w:t>Anais</w:t>
-      </w:r>
-      <w:proofErr w:type="spellEnd"/>
+        <w:t>Digital Game-Based Learning</w:t>
+      </w:r>
       <w:r>
         <w:rPr>
           <w:rFonts w:cs="Times New Roman"/>
           <w:sz w:val="28"/>
           <w:lang w:val="en-US"/>
         </w:rPr>
-        <w:t xml:space="preserve">... Salvador: In: X </w:t>
-      </w:r>
-      <w:proofErr w:type="spellStart"/>
-      <w:r>
-        <w:rPr>
-          <w:rFonts w:cs="Times New Roman"/>
-          <w:sz w:val="28"/>
-          <w:lang w:val="en-US"/>
-        </w:rPr>
-        <w:t>SBGames</w:t>
-      </w:r>
-      <w:proofErr w:type="spellEnd"/>
-      <w:r>
-        <w:rPr>
-          <w:rFonts w:cs="Times New Roman"/>
-          <w:sz w:val="28"/>
-          <w:lang w:val="en-US"/>
-        </w:rPr>
-        <w:t xml:space="preserve">, </w:t>
-      </w:r>
-      <w:proofErr w:type="spellStart"/>
-      <w:proofErr w:type="gramStart"/>
-      <w:r>
-        <w:rPr>
-          <w:rFonts w:cs="Times New Roman"/>
-          <w:sz w:val="28"/>
-          <w:lang w:val="en-US"/>
-        </w:rPr>
-        <w:t>nov</w:t>
-      </w:r>
-      <w:proofErr w:type="spellEnd"/>
-      <w:proofErr w:type="gramEnd"/>
-      <w:r>
-        <w:rPr>
-          <w:rFonts w:cs="Times New Roman"/>
-          <w:sz w:val="28"/>
-          <w:lang w:val="en-US"/>
-        </w:rPr>
-        <w:t xml:space="preserve">. 2011. </w:t>
-      </w:r>
-    </w:p>
-    <w:p>
-      <w:pPr>
-        <w:pStyle w:val="Bibliography"/>
-        <w:rPr>
-          <w:rFonts w:cs="Times New Roman"/>
-          <w:sz w:val="28"/>
-          <w:lang w:val="en-US"/>
-        </w:rPr>
-      </w:pPr>
-      <w:r>
-        <w:rPr>
-          <w:rFonts w:cs="Times New Roman"/>
-          <w:sz w:val="28"/>
-          <w:lang w:val="en-US"/>
-        </w:rPr>
-        <w:t xml:space="preserve">NAVARRO, Emily. </w:t>
-      </w:r>
-      <w:proofErr w:type="spellStart"/>
-      <w:r>
-        <w:rPr>
-          <w:rFonts w:cs="Times New Roman"/>
-          <w:i/>
-          <w:iCs/>
-          <w:sz w:val="28"/>
-          <w:lang w:val="en-US"/>
-        </w:rPr>
-        <w:t>Simse</w:t>
-      </w:r>
-      <w:proofErr w:type="spellEnd"/>
-      <w:r>
-        <w:rPr>
-          <w:rFonts w:cs="Times New Roman"/>
-          <w:i/>
-          <w:iCs/>
-          <w:sz w:val="28"/>
-          <w:lang w:val="en-US"/>
-        </w:rPr>
-        <w:t>: a software engineering simulation environment for software process education</w:t>
-      </w:r>
-      <w:r>
-        <w:rPr>
-          <w:rFonts w:cs="Times New Roman"/>
-          <w:sz w:val="28"/>
-          <w:lang w:val="en-US"/>
-        </w:rPr>
-        <w:t xml:space="preserve">. </w:t>
-      </w:r>
-      <w:proofErr w:type="gramStart"/>
-      <w:r>
-        <w:rPr>
-          <w:rFonts w:cs="Times New Roman"/>
-          <w:sz w:val="28"/>
-          <w:lang w:val="en-US"/>
-        </w:rPr>
-        <w:t>2006. California State University at Long Beach, Long Beach, CA, USA, 2006.</w:t>
-      </w:r>
-      <w:proofErr w:type="gramEnd"/>
-      <w:r>
-        <w:rPr>
-          <w:rFonts w:cs="Times New Roman"/>
-          <w:sz w:val="28"/>
-          <w:lang w:val="en-US"/>
-        </w:rPr>
-        <w:t xml:space="preserve"> </w:t>
-      </w:r>
-    </w:p>
-    <w:p>
-      <w:pPr>
-        <w:pStyle w:val="Bibliography"/>
-        <w:rPr>
-          <w:rFonts w:cs="Times New Roman"/>
-          <w:sz w:val="28"/>
-          <w:lang w:val="en-US"/>
-        </w:rPr>
-      </w:pPr>
-      <w:r>
-        <w:rPr>
-          <w:rFonts w:cs="Times New Roman"/>
-          <w:sz w:val="28"/>
-          <w:lang w:val="en-US"/>
-        </w:rPr>
-        <w:t xml:space="preserve">PRENSKY, Marc. Fun, Play and Games: What Makes Games Engaging. </w:t>
-      </w:r>
-      <w:proofErr w:type="gramStart"/>
-      <w:r>
-        <w:rPr>
-          <w:rFonts w:cs="Times New Roman"/>
-          <w:i/>
-          <w:iCs/>
-          <w:sz w:val="28"/>
-          <w:lang w:val="en-US"/>
-        </w:rPr>
-        <w:t>Digital Game-Based Learning</w:t>
-      </w:r>
-      <w:r>
-        <w:rPr>
-          <w:rFonts w:cs="Times New Roman"/>
-          <w:sz w:val="28"/>
-          <w:lang w:val="en-US"/>
-        </w:rPr>
         <w:t>, p. 1–31, 2001.</w:t>
       </w:r>
-      <w:proofErr w:type="gramEnd"/>
     </w:p>
     <w:p>
       <w:pPr>
@@ -6682,7 +7267,7 @@
 
 <file path=word/comments.xml><?xml version="1.0" encoding="utf-8"?>
 <w:comments xmlns:ve="http://schemas.openxmlformats.org/markup-compatibility/2006" xmlns:o="urn:schemas-microsoft-com:office:office" xmlns:r="http://schemas.openxmlformats.org/officeDocument/2006/relationships" xmlns:m="http://schemas.openxmlformats.org/officeDocument/2006/math" xmlns:v="urn:schemas-microsoft-com:vml" xmlns:wp="http://schemas.openxmlformats.org/drawingml/2006/wordprocessingDrawing" xmlns:w10="urn:schemas-microsoft-com:office:word" xmlns:w="http://schemas.openxmlformats.org/wordprocessingml/2006/main" xmlns:wne="http://schemas.microsoft.com/office/word/2006/wordml">
-  <w:comment w:id="6" w:author="Kohwalter" w:date="2013-05-22T20:25:00Z" w:initials="K">
+  <w:comment w:id="12" w:author="Kohwalter" w:date="2013-05-22T17:14:00Z" w:initials="K">
     <w:p>
       <w:pPr>
         <w:pStyle w:val="CommentText"/>
@@ -6694,35 +7279,19 @@
         <w:annotationRef/>
       </w:r>
       <w:r>
-        <w:t>Fazer exemplo do segundo experimento</w:t>
+        <w:t xml:space="preserve">Acho que vou remover esses </w:t>
+      </w:r>
+      <w:proofErr w:type="gramStart"/>
+      <w:r>
+        <w:t>2</w:t>
+      </w:r>
+      <w:proofErr w:type="gramEnd"/>
+      <w:r>
+        <w:t xml:space="preserve"> botões.</w:t>
       </w:r>
     </w:p>
   </w:comment>
-  <w:comment w:id="10" w:author="Kohwalter" w:date="2013-05-22T17:14:00Z" w:initials="K">
-    <w:p>
-      <w:pPr>
-        <w:pStyle w:val="CommentText"/>
-      </w:pPr>
-      <w:r>
-        <w:rPr>
-          <w:rStyle w:val="CommentReference"/>
-        </w:rPr>
-        <w:annotationRef/>
-      </w:r>
-      <w:r>
-        <w:t xml:space="preserve">Acho que vou remover esses </w:t>
-      </w:r>
-      <w:proofErr w:type="gramStart"/>
-      <w:r>
-        <w:t>2</w:t>
-      </w:r>
-      <w:proofErr w:type="gramEnd"/>
-      <w:r>
-        <w:t xml:space="preserve"> botões.</w:t>
-      </w:r>
-    </w:p>
-  </w:comment>
-  <w:comment w:id="18" w:author="Kohwalter" w:date="2013-05-22T19:02:00Z" w:initials="K">
+  <w:comment w:id="21" w:author="Kohwalter" w:date="2013-05-22T19:02:00Z" w:initials="K">
     <w:p>
       <w:pPr>
         <w:pStyle w:val="CommentText"/>
@@ -7413,6 +7982,7 @@
   <w:style w:type="character" w:default="1" w:styleId="DefaultParagraphFont">
     <w:name w:val="Default Paragraph Font"/>
     <w:uiPriority w:val="1"/>
+    <w:semiHidden/>
     <w:unhideWhenUsed/>
   </w:style>
   <w:style w:type="table" w:default="1" w:styleId="TableNormal">
@@ -8058,7 +8628,7 @@
 </file>
 
 <file path=customXml/itemProps1.xml><?xml version="1.0" encoding="utf-8"?>
-<ds:datastoreItem xmlns:ds="http://schemas.openxmlformats.org/officeDocument/2006/customXml" ds:itemID="{DCD123BF-63D3-4948-963C-1A44CE8DEECD}">
+<ds:datastoreItem xmlns:ds="http://schemas.openxmlformats.org/officeDocument/2006/customXml" ds:itemID="{B2CAE3F0-38F2-4630-A2FF-4D4738E45FF5}">
   <ds:schemaRefs>
     <ds:schemaRef ds:uri="http://schemas.openxmlformats.org/officeDocument/2006/bibliography"/>
   </ds:schemaRefs>

</xml_diff>